<commit_message>
Exclusão do manter contrato
Exclusão do manter contrato
</commit_message>
<xml_diff>
--- a/TCC/2º Encontro/PSystem_WBS_Vagner.docx
+++ b/TCC/2º Encontro/PSystem_WBS_Vagner.docx
@@ -90,12 +90,24 @@
           <w:ilvl w:val="0"/>
           <w:numId w:val="2"/>
         </w:numPr>
+        <w:rPr>
+          <w:strike/>
+          <w:color w:val="FF0000"/>
+        </w:rPr>
       </w:pPr>
       <w:r>
+        <w:rPr>
+          <w:strike/>
+          <w:color w:val="FF0000"/>
+        </w:rPr>
         <w:t>Manter contrato (revisão, renovação, valores</w:t>
       </w:r>
       <w:proofErr w:type="gramStart"/>
       <w:r>
+        <w:rPr>
+          <w:strike/>
+          <w:color w:val="FF0000"/>
+        </w:rPr>
         <w:t>)</w:t>
       </w:r>
       <w:proofErr w:type="gramEnd"/>
@@ -252,13 +264,27 @@
           <w:ilvl w:val="0"/>
           <w:numId w:val="5"/>
         </w:numPr>
+        <w:rPr>
+          <w:strike/>
+          <w:color w:val="FF0000"/>
+        </w:rPr>
       </w:pPr>
       <w:r>
+        <w:rPr>
+          <w:strike/>
+          <w:color w:val="FF0000"/>
+        </w:rPr>
         <w:t>Manter contrato (revisão, renovação, valores</w:t>
       </w:r>
+      <w:proofErr w:type="gramStart"/>
       <w:r>
-        <w:t>).</w:t>
+        <w:rPr>
+          <w:strike/>
+          <w:color w:val="FF0000"/>
+        </w:rPr>
+        <w:t>)</w:t>
       </w:r>
+      <w:proofErr w:type="gramEnd"/>
     </w:p>
     <w:p>
       <w:pPr>
@@ -4815,6 +4841,13 @@
     <dgm:pt modelId="{E5FA3648-10BA-4B91-B7C9-BE420896858A}" type="pres">
       <dgm:prSet presAssocID="{F3FBE588-F82D-4A6F-BD1B-1D00F4500832}" presName="Name37" presStyleLbl="parChTrans1D3" presStyleIdx="10" presStyleCnt="22"/>
       <dgm:spPr/>
+      <dgm:t>
+        <a:bodyPr/>
+        <a:lstStyle/>
+        <a:p>
+          <a:endParaRPr lang="pt-BR"/>
+        </a:p>
+      </dgm:t>
     </dgm:pt>
     <dgm:pt modelId="{8732AFF1-E0D7-4565-91AF-D79FFE382D8F}" type="pres">
       <dgm:prSet presAssocID="{EAE72F2C-A82D-4E40-A225-CB32A5604E73}" presName="hierRoot2" presStyleCnt="0">
@@ -5670,313 +5703,313 @@
     </dgm:pt>
   </dgm:ptLst>
   <dgm:cxnLst>
+    <dgm:cxn modelId="{DE53AF7D-F73A-4FEE-8E6E-D687C6503D1B}" type="presOf" srcId="{FBAEF615-4FEF-450D-8FEA-846BFF72CEB0}" destId="{14F3E6A7-5F12-4854-A539-7D1BC804202A}" srcOrd="0" destOrd="0" presId="urn:microsoft.com/office/officeart/2005/8/layout/orgChart1"/>
+    <dgm:cxn modelId="{1844AA4D-C46E-436E-B95A-70DB706759AD}" type="presOf" srcId="{10EE3068-70DE-4343-98BF-004273209FCB}" destId="{CB41D6BB-8BB1-457D-A07C-799447129215}" srcOrd="0" destOrd="0" presId="urn:microsoft.com/office/officeart/2005/8/layout/orgChart1"/>
+    <dgm:cxn modelId="{DF229098-B1E7-4DCC-8921-6FADEACA1FEF}" type="presOf" srcId="{C9DE8EE0-5981-4532-B750-7FA775730C1D}" destId="{23F0C5F7-9C3C-4334-AE07-934B988814F6}" srcOrd="1" destOrd="0" presId="urn:microsoft.com/office/officeart/2005/8/layout/orgChart1"/>
+    <dgm:cxn modelId="{7218BD22-6B2F-4FF2-9C12-8979101BEC90}" srcId="{E6C94F7C-A86B-4F29-BD87-2C2DD0192A7B}" destId="{C4DBEA34-8EF2-4450-B1CF-9384AF8C60D8}" srcOrd="0" destOrd="0" parTransId="{88947865-07DD-4BD5-A8F8-64149F782F96}" sibTransId="{71F6AD61-5DAD-4677-88D5-9E90C1FFE5E3}"/>
+    <dgm:cxn modelId="{8EAACAEF-936E-49D7-9500-2741A4E0BFA8}" type="presOf" srcId="{3F457085-7BAE-40A2-AFF5-CD7922DECB95}" destId="{5B30B4AD-0405-4D13-9BB0-60932A0C0D5C}" srcOrd="1" destOrd="0" presId="urn:microsoft.com/office/officeart/2005/8/layout/orgChart1"/>
+    <dgm:cxn modelId="{51B96810-635C-4E78-8D30-AB2933FF7EE3}" type="presOf" srcId="{2172DD4F-4524-4A42-A34F-A448640B67B0}" destId="{952353A9-5135-481B-9FB5-E150D31C9B5C}" srcOrd="1" destOrd="0" presId="urn:microsoft.com/office/officeart/2005/8/layout/orgChart1"/>
+    <dgm:cxn modelId="{05AB5864-D6EC-4958-98C6-8DCC05224F1D}" type="presOf" srcId="{EAE72F2C-A82D-4E40-A225-CB32A5604E73}" destId="{5AB39A2A-90FE-48FA-ABA0-5E470424581F}" srcOrd="1" destOrd="0" presId="urn:microsoft.com/office/officeart/2005/8/layout/orgChart1"/>
+    <dgm:cxn modelId="{5D22AE13-391F-452E-8B92-DC3F53102E5A}" srcId="{E6C94F7C-A86B-4F29-BD87-2C2DD0192A7B}" destId="{185F5078-2588-4993-B5D5-C4125B128EFC}" srcOrd="3" destOrd="0" parTransId="{07DE2AC2-F113-4603-8E4F-CFCE9D8E099F}" sibTransId="{A7D1A70A-1497-4506-BE39-2C9E863C6E81}"/>
+    <dgm:cxn modelId="{5F37D12B-0822-4C80-96FE-716B1F4CE90A}" type="presOf" srcId="{7AAC8723-DB92-4AC2-987D-202C1B84F128}" destId="{4EF3C343-DC53-4168-BF81-9A005DE71D2C}" srcOrd="0" destOrd="0" presId="urn:microsoft.com/office/officeart/2005/8/layout/orgChart1"/>
+    <dgm:cxn modelId="{26CCA457-E0ED-4EEB-BF53-485499E7770E}" type="presOf" srcId="{F92035EC-E2DA-412B-B10B-D53C26126C9D}" destId="{21AFE828-5D5F-4134-901C-0285502157D4}" srcOrd="0" destOrd="0" presId="urn:microsoft.com/office/officeart/2005/8/layout/orgChart1"/>
+    <dgm:cxn modelId="{86D1C606-7B89-40A0-A880-68BA710B0C9C}" type="presOf" srcId="{D8719B64-325A-4EB3-8BE5-F8F12D74A353}" destId="{828BE651-862B-4EC1-80E1-1D2623941E5D}" srcOrd="0" destOrd="0" presId="urn:microsoft.com/office/officeart/2005/8/layout/orgChart1"/>
+    <dgm:cxn modelId="{18451C4C-B260-4DB7-96DA-EB8E32D5287D}" type="presOf" srcId="{E97E1C8D-02C6-44AD-AF99-ACE7BAA3BEC3}" destId="{01F651BF-E53C-4F8D-9D5E-9646CCF2E15F}" srcOrd="0" destOrd="0" presId="urn:microsoft.com/office/officeart/2005/8/layout/orgChart1"/>
+    <dgm:cxn modelId="{1695CDD6-1C04-400B-A54F-5879CB5D95D8}" type="presOf" srcId="{7AAC8723-DB92-4AC2-987D-202C1B84F128}" destId="{A171C2BA-E54A-44CB-89A2-0CB80633AA64}" srcOrd="1" destOrd="0" presId="urn:microsoft.com/office/officeart/2005/8/layout/orgChart1"/>
+    <dgm:cxn modelId="{224F5C11-CC15-4B07-AC24-57EAA0F1A6D8}" srcId="{44C39ACF-3D2C-4075-AF03-2D58CAC345F0}" destId="{C9DE8EE0-5981-4532-B750-7FA775730C1D}" srcOrd="0" destOrd="0" parTransId="{4EE86ACC-BBDB-4657-A3C2-06AEBB6E29A4}" sibTransId="{8C62D3A7-AB38-4601-A39E-1C8EEC93BE88}"/>
+    <dgm:cxn modelId="{6F36D84B-8671-4A76-B361-27A7169744EF}" srcId="{89270C42-ACAE-4327-B9A2-4FBCA29E4BE3}" destId="{CDEF80C7-34AC-4433-BB54-619D6E7F668D}" srcOrd="3" destOrd="0" parTransId="{2D83F381-04B2-409E-AE4C-96D2AAD50524}" sibTransId="{2817531D-D64E-4D4D-A3F5-F43DAEED0478}"/>
+    <dgm:cxn modelId="{2ECB0056-8B8B-4AAE-9507-8530FD30B492}" type="presOf" srcId="{88947865-07DD-4BD5-A8F8-64149F782F96}" destId="{62B6E1AE-F4A0-4587-A6A7-8A23A27D3BC6}" srcOrd="0" destOrd="0" presId="urn:microsoft.com/office/officeart/2005/8/layout/orgChart1"/>
+    <dgm:cxn modelId="{5CC1ACC0-5CBA-4ACF-A0FC-16AC6782D351}" type="presOf" srcId="{4EE86ACC-BBDB-4657-A3C2-06AEBB6E29A4}" destId="{5D829AEE-558B-4774-BEFD-7BF484701816}" srcOrd="0" destOrd="0" presId="urn:microsoft.com/office/officeart/2005/8/layout/orgChart1"/>
+    <dgm:cxn modelId="{E36779A4-B81D-414C-9A51-D18FD8D114BC}" srcId="{44C39ACF-3D2C-4075-AF03-2D58CAC345F0}" destId="{3F457085-7BAE-40A2-AFF5-CD7922DECB95}" srcOrd="1" destOrd="0" parTransId="{A3C93F3D-993E-48D2-8979-361DC40F4A39}" sibTransId="{E92D3F42-B9C7-43DE-BB65-71AB5B6FAE36}"/>
+    <dgm:cxn modelId="{3FF69A17-792B-4244-AB6B-17D14B61E2AC}" type="presOf" srcId="{3C0B7EAB-708E-4FAA-8169-A1C2F05444BC}" destId="{2823E5D2-088B-4439-8A35-50D1E768121A}" srcOrd="1" destOrd="0" presId="urn:microsoft.com/office/officeart/2005/8/layout/orgChart1"/>
+    <dgm:cxn modelId="{9030EC6C-7D49-4CC9-9433-BC2AF7576DCB}" type="presOf" srcId="{EA6FA66B-0982-4F0C-BA71-70FE6FB85774}" destId="{E6947733-A390-4194-B003-E4AF4EB66D37}" srcOrd="0" destOrd="0" presId="urn:microsoft.com/office/officeart/2005/8/layout/orgChart1"/>
+    <dgm:cxn modelId="{D5EE61B5-24E2-4C0D-B20D-585BA4AF9A58}" type="presOf" srcId="{1B51D7C6-EEEC-4BA4-9F38-BCA74E88C9C7}" destId="{3E286725-7742-49F0-B15B-62152827ED99}" srcOrd="0" destOrd="0" presId="urn:microsoft.com/office/officeart/2005/8/layout/orgChart1"/>
+    <dgm:cxn modelId="{E248F712-AC07-4C2D-8795-0F565D9341DC}" type="presOf" srcId="{E17A204C-58D5-473A-A691-540457B87345}" destId="{55223062-40F8-47AB-9EFB-F1DA3EADF1A1}" srcOrd="1" destOrd="0" presId="urn:microsoft.com/office/officeart/2005/8/layout/orgChart1"/>
+    <dgm:cxn modelId="{BDC9F20E-D8A8-460E-B0A7-7AA7BD3BB5BA}" type="presOf" srcId="{E6C94F7C-A86B-4F29-BD87-2C2DD0192A7B}" destId="{51B7E153-3090-4B1B-A154-3B4C26CB65DA}" srcOrd="0" destOrd="0" presId="urn:microsoft.com/office/officeart/2005/8/layout/orgChart1"/>
+    <dgm:cxn modelId="{0B2A50B4-57E8-47C3-99DF-14AA8B7A9262}" type="presOf" srcId="{185F5078-2588-4993-B5D5-C4125B128EFC}" destId="{18EB6655-1B72-4673-BA17-893619449D9E}" srcOrd="1" destOrd="0" presId="urn:microsoft.com/office/officeart/2005/8/layout/orgChart1"/>
+    <dgm:cxn modelId="{FB3F0564-E484-4017-878D-7666412BC06D}" type="presOf" srcId="{C4DBEA34-8EF2-4450-B1CF-9384AF8C60D8}" destId="{F9820409-BEC7-4D7A-A8B7-547E90AF8EBD}" srcOrd="0" destOrd="0" presId="urn:microsoft.com/office/officeart/2005/8/layout/orgChart1"/>
+    <dgm:cxn modelId="{02F9FF28-4EC1-4312-BF22-356E997E7440}" type="presOf" srcId="{A0342661-BCE9-43FF-859F-A047135CEBD6}" destId="{DB8B0E8C-2B51-410B-BE45-E549B5C32BA8}" srcOrd="0" destOrd="0" presId="urn:microsoft.com/office/officeart/2005/8/layout/orgChart1"/>
+    <dgm:cxn modelId="{1C662A91-08F9-4008-9779-DB2966816A79}" type="presOf" srcId="{3886E689-1118-4C20-A752-6B42E6246603}" destId="{8EED6260-250A-4FDA-980F-410B416A6A1D}" srcOrd="0" destOrd="0" presId="urn:microsoft.com/office/officeart/2005/8/layout/orgChart1"/>
+    <dgm:cxn modelId="{583BDF33-62F7-474B-9246-593358FDDA8D}" type="presOf" srcId="{58AC2EC3-0E94-49EE-B70B-47E6D19DFB2E}" destId="{5ECADC00-F8E3-4C4A-9602-D3E6CBBBBF54}" srcOrd="0" destOrd="0" presId="urn:microsoft.com/office/officeart/2005/8/layout/orgChart1"/>
+    <dgm:cxn modelId="{B79D9290-B977-483A-B5AE-8035F0810EAE}" type="presOf" srcId="{E2AB10D9-B616-4836-8E3D-08F535353258}" destId="{764E91E2-85B9-43DA-B6DE-251A726F444F}" srcOrd="1" destOrd="0" presId="urn:microsoft.com/office/officeart/2005/8/layout/orgChart1"/>
+    <dgm:cxn modelId="{EA1E525F-54C6-4893-AE0D-5A2C94386DD5}" type="presOf" srcId="{CDEF80C7-34AC-4433-BB54-619D6E7F668D}" destId="{E2418594-29C9-438F-8ECD-1D81895FE2C5}" srcOrd="0" destOrd="0" presId="urn:microsoft.com/office/officeart/2005/8/layout/orgChart1"/>
+    <dgm:cxn modelId="{7050485D-423B-4B5E-9E84-E447C94370CA}" type="presOf" srcId="{13EA8417-1311-48CB-829F-EFE6E2E0EB45}" destId="{A16E935F-BB14-46FB-84B2-E8B9390BE695}" srcOrd="1" destOrd="0" presId="urn:microsoft.com/office/officeart/2005/8/layout/orgChart1"/>
+    <dgm:cxn modelId="{E07E1D57-5F14-413C-8D13-3FB60B08A9F7}" srcId="{89270C42-ACAE-4327-B9A2-4FBCA29E4BE3}" destId="{44C39ACF-3D2C-4075-AF03-2D58CAC345F0}" srcOrd="4" destOrd="0" parTransId="{96539AC4-8DD0-4AC3-A090-CE27C2D5D1C0}" sibTransId="{C1C6A3E3-558A-4E91-839A-7DCB960FB512}"/>
+    <dgm:cxn modelId="{40C1A065-AC00-4892-B5AF-2D92D0290C23}" type="presOf" srcId="{13EA8417-1311-48CB-829F-EFE6E2E0EB45}" destId="{96D27744-9617-4432-A575-96FAB76FF293}" srcOrd="0" destOrd="0" presId="urn:microsoft.com/office/officeart/2005/8/layout/orgChart1"/>
+    <dgm:cxn modelId="{6454A261-E7A4-4622-9D4A-CB6E8B201599}" srcId="{CA680B2D-589A-41BC-B665-F4274DE54732}" destId="{5E4EC5F9-CC4E-47B0-955B-38CA7D15B29A}" srcOrd="3" destOrd="0" parTransId="{A0342661-BCE9-43FF-859F-A047135CEBD6}" sibTransId="{33D4292D-F16E-4E10-B347-92E5E96A4276}"/>
+    <dgm:cxn modelId="{B86B4F15-678F-47FE-88AE-7EEAD4DF4CC5}" type="presOf" srcId="{EAE72F2C-A82D-4E40-A225-CB32A5604E73}" destId="{B8B4645A-97E1-4F16-8D1F-D24B300FC396}" srcOrd="0" destOrd="0" presId="urn:microsoft.com/office/officeart/2005/8/layout/orgChart1"/>
+    <dgm:cxn modelId="{41706C18-EF21-4768-A25A-8D1ADAD6A55E}" type="presOf" srcId="{5E4EC5F9-CC4E-47B0-955B-38CA7D15B29A}" destId="{918A04F3-2955-4614-B1B3-1236C0F304F5}" srcOrd="0" destOrd="0" presId="urn:microsoft.com/office/officeart/2005/8/layout/orgChart1"/>
+    <dgm:cxn modelId="{4FEE60F9-7C99-4588-93A1-6DED7FAFF6D3}" type="presOf" srcId="{BDB3E992-C371-49F0-AB10-D679A04822A7}" destId="{E61E356C-59D7-4152-8D59-26280114639E}" srcOrd="0" destOrd="0" presId="urn:microsoft.com/office/officeart/2005/8/layout/orgChart1"/>
+    <dgm:cxn modelId="{C2A97FD2-D551-4F1B-9FAB-F1FD1C526602}" srcId="{CA680B2D-589A-41BC-B665-F4274DE54732}" destId="{D8719B64-325A-4EB3-8BE5-F8F12D74A353}" srcOrd="1" destOrd="0" parTransId="{94657EEE-7B6B-4C04-AE1E-68D0826F3C77}" sibTransId="{F6F0653D-1706-4E82-98DD-68EFAE9957EF}"/>
+    <dgm:cxn modelId="{A94AD960-2684-4B24-9F90-7E90C61C2F8D}" type="presOf" srcId="{A3C93F3D-993E-48D2-8979-361DC40F4A39}" destId="{668457C2-44DB-4B4E-8660-345838A51EB0}" srcOrd="0" destOrd="0" presId="urn:microsoft.com/office/officeart/2005/8/layout/orgChart1"/>
+    <dgm:cxn modelId="{34CB9F8D-0340-405E-ACEC-B78CA9FA169A}" type="presOf" srcId="{7D21A47A-A116-4BA5-986F-F5DD0D86A571}" destId="{BB571437-A3B0-4401-861C-CC3AC2B74534}" srcOrd="0" destOrd="0" presId="urn:microsoft.com/office/officeart/2005/8/layout/orgChart1"/>
+    <dgm:cxn modelId="{DD5BBC0D-E3B1-432C-9C3D-77449B63DFCB}" type="presOf" srcId="{870B33D2-26C4-4841-836C-152715E86D63}" destId="{0D13FD2C-4ED4-4F32-98AA-9F5D70539C9E}" srcOrd="0" destOrd="0" presId="urn:microsoft.com/office/officeart/2005/8/layout/orgChart1"/>
+    <dgm:cxn modelId="{454D7339-6315-4BEE-9490-1AC5ABD57CA6}" srcId="{E6C94F7C-A86B-4F29-BD87-2C2DD0192A7B}" destId="{EAE72F2C-A82D-4E40-A225-CB32A5604E73}" srcOrd="5" destOrd="0" parTransId="{F3FBE588-F82D-4A6F-BD1B-1D00F4500832}" sibTransId="{03E58701-FD53-4F10-B3B0-F4D298C21291}"/>
+    <dgm:cxn modelId="{D2BB86F3-BD60-48C5-911E-E23517950D04}" type="presOf" srcId="{E2AB10D9-B616-4836-8E3D-08F535353258}" destId="{5FB56C43-3EEC-42D9-BCDA-0C23DAD8FEE7}" srcOrd="0" destOrd="0" presId="urn:microsoft.com/office/officeart/2005/8/layout/orgChart1"/>
+    <dgm:cxn modelId="{103B1588-3ACF-40B3-AC1C-202460B2511A}" type="presOf" srcId="{85E1DEB0-FF75-436B-9AB9-63D69A386E40}" destId="{35CCA1FB-0F37-48FC-B982-6C94F5521D4C}" srcOrd="1" destOrd="0" presId="urn:microsoft.com/office/officeart/2005/8/layout/orgChart1"/>
+    <dgm:cxn modelId="{37B004F4-417D-4342-9B90-9992E45CABAC}" type="presOf" srcId="{CA680B2D-589A-41BC-B665-F4274DE54732}" destId="{275E8529-9DED-40F7-A88B-704AC20C92B8}" srcOrd="1" destOrd="0" presId="urn:microsoft.com/office/officeart/2005/8/layout/orgChart1"/>
+    <dgm:cxn modelId="{3A85479B-E7D3-452B-BEAF-FF9394C2DABA}" type="presOf" srcId="{C9DE8EE0-5981-4532-B750-7FA775730C1D}" destId="{BCE7EF7B-5982-487C-AB05-CDA615C498F8}" srcOrd="0" destOrd="0" presId="urn:microsoft.com/office/officeart/2005/8/layout/orgChart1"/>
+    <dgm:cxn modelId="{C33FBC12-4788-4EF6-9395-8C1E89A53791}" type="presOf" srcId="{44C39ACF-3D2C-4075-AF03-2D58CAC345F0}" destId="{27844BA9-CB57-4FA8-8658-5435A7EBD440}" srcOrd="1" destOrd="0" presId="urn:microsoft.com/office/officeart/2005/8/layout/orgChart1"/>
+    <dgm:cxn modelId="{697206FE-0668-4612-8C88-92663924ACEC}" type="presOf" srcId="{6B17C7FE-F72F-41C1-93FC-CF718861F777}" destId="{351C7779-D700-4F40-AC36-740318C0836E}" srcOrd="0" destOrd="0" presId="urn:microsoft.com/office/officeart/2005/8/layout/orgChart1"/>
+    <dgm:cxn modelId="{2E33F2B9-187E-4CF1-86D8-C3A8F7C6AEC4}" srcId="{CA680B2D-589A-41BC-B665-F4274DE54732}" destId="{F31278A4-4DBA-44EC-969F-3341ADFF56C9}" srcOrd="4" destOrd="0" parTransId="{1B51D7C6-EEEC-4BA4-9F38-BCA74E88C9C7}" sibTransId="{098C6925-39A4-4699-94B0-518D8C9C16D4}"/>
+    <dgm:cxn modelId="{EC857395-6C99-4C69-B115-D9E3D108D1EB}" srcId="{EA6FA66B-0982-4F0C-BA71-70FE6FB85774}" destId="{E17A204C-58D5-473A-A691-540457B87345}" srcOrd="0" destOrd="0" parTransId="{EE682225-D0A7-4BBC-8F17-5976EC9B8691}" sibTransId="{4B893E1F-0E15-4EE2-B2D6-0AAD67EE8937}"/>
+    <dgm:cxn modelId="{5F19445A-FCFC-4F1A-8A85-3ED5389282A5}" type="presOf" srcId="{65C8F27F-C6B9-489F-8BBE-17CC44FF4668}" destId="{EA3C6A53-A352-4BE7-8130-3F7DA7F456E3}" srcOrd="1" destOrd="0" presId="urn:microsoft.com/office/officeart/2005/8/layout/orgChart1"/>
+    <dgm:cxn modelId="{2D474902-1128-4DFE-98C8-081F5D0EC7D0}" type="presOf" srcId="{65C8F27F-C6B9-489F-8BBE-17CC44FF4668}" destId="{ACC657FF-83C8-4505-BD32-45DABE383CCB}" srcOrd="0" destOrd="0" presId="urn:microsoft.com/office/officeart/2005/8/layout/orgChart1"/>
+    <dgm:cxn modelId="{C7CB7338-985B-444B-9538-C6EB0143B5B4}" srcId="{CDEF80C7-34AC-4433-BB54-619D6E7F668D}" destId="{6B28D9FA-7A94-4316-93DC-7971583126DF}" srcOrd="2" destOrd="0" parTransId="{6B17C7FE-F72F-41C1-93FC-CF718861F777}" sibTransId="{2CED4792-20AD-461F-826C-09E51DA8458A}"/>
+    <dgm:cxn modelId="{065009D6-ED86-4222-A1B3-9475BFEBBF99}" type="presOf" srcId="{EE682225-D0A7-4BBC-8F17-5976EC9B8691}" destId="{4ED8D6C0-849B-4694-BD6B-FB06F5030C9E}" srcOrd="0" destOrd="0" presId="urn:microsoft.com/office/officeart/2005/8/layout/orgChart1"/>
+    <dgm:cxn modelId="{3420AF04-176B-4C75-AD21-9EE4C81D1F5A}" type="presOf" srcId="{6B28D9FA-7A94-4316-93DC-7971583126DF}" destId="{1ECE8D3C-864C-4566-B734-16EA73ED8292}" srcOrd="1" destOrd="0" presId="urn:microsoft.com/office/officeart/2005/8/layout/orgChart1"/>
+    <dgm:cxn modelId="{1ABD582E-FCB6-4470-923B-AD8433955681}" type="presOf" srcId="{46BE778A-BBB3-469E-92AA-DD00095187A2}" destId="{4D9A0DD3-1F0D-449B-9E46-16B69350A042}" srcOrd="0" destOrd="0" presId="urn:microsoft.com/office/officeart/2005/8/layout/orgChart1"/>
+    <dgm:cxn modelId="{1E29D671-18C3-4CA3-961D-322ECB07D6A2}" type="presOf" srcId="{3C0B7EAB-708E-4FAA-8169-A1C2F05444BC}" destId="{86ECDBD3-F1CE-4B14-A926-BC8A47B1825B}" srcOrd="0" destOrd="0" presId="urn:microsoft.com/office/officeart/2005/8/layout/orgChart1"/>
+    <dgm:cxn modelId="{F8AD0330-4522-44B2-838A-83AA0EA8D12C}" type="presOf" srcId="{F3936036-9CE3-46C8-BE17-CDCBC6CDA9F3}" destId="{579E1296-D2C2-4CB5-A1BC-A83932518CC4}" srcOrd="0" destOrd="0" presId="urn:microsoft.com/office/officeart/2005/8/layout/orgChart1"/>
+    <dgm:cxn modelId="{CCE4AEDE-C2E2-49D6-8087-CE1D84F4A719}" type="presOf" srcId="{185F5078-2588-4993-B5D5-C4125B128EFC}" destId="{5FC649C7-1642-40CB-A430-6714D6EA29CF}" srcOrd="0" destOrd="0" presId="urn:microsoft.com/office/officeart/2005/8/layout/orgChart1"/>
+    <dgm:cxn modelId="{D05D8043-24D6-411D-B53C-F982EE5BB83F}" srcId="{CDEF80C7-34AC-4433-BB54-619D6E7F668D}" destId="{E97E1C8D-02C6-44AD-AF99-ACE7BAA3BEC3}" srcOrd="0" destOrd="0" parTransId="{12655D9D-99B0-470E-B3A5-6861DFBC92C5}" sibTransId="{CD413282-0296-4DF6-BBDE-DBD2EA23D1BA}"/>
+    <dgm:cxn modelId="{49B9C1D7-9903-412A-8FC7-70DBA1E0BF93}" type="presOf" srcId="{D8719B64-325A-4EB3-8BE5-F8F12D74A353}" destId="{E02852B2-80D3-4291-B3CF-71E3152ECB64}" srcOrd="1" destOrd="0" presId="urn:microsoft.com/office/officeart/2005/8/layout/orgChart1"/>
+    <dgm:cxn modelId="{B18F24BA-0C12-4C0B-A0E0-EC8A59A9778E}" srcId="{274D81D6-51D2-4654-9EF8-1A8C054B5F52}" destId="{89270C42-ACAE-4327-B9A2-4FBCA29E4BE3}" srcOrd="0" destOrd="0" parTransId="{D8DA501F-97C0-4376-8C7B-90200E792915}" sibTransId="{CC542B0D-FE44-41BE-ABED-74F60CBD0D9D}"/>
+    <dgm:cxn modelId="{40647F1D-D6FA-403C-A745-3DB266A6FB4F}" type="presOf" srcId="{B025E5B4-484D-4FC6-9BE6-0F0692159BFA}" destId="{C181A0DB-3BD0-493E-AA2F-FE66F5F3255F}" srcOrd="0" destOrd="0" presId="urn:microsoft.com/office/officeart/2005/8/layout/orgChart1"/>
+    <dgm:cxn modelId="{50B91AB1-4F65-419D-918C-92BB40A0D009}" type="presOf" srcId="{6B28D9FA-7A94-4316-93DC-7971583126DF}" destId="{4BE87327-B578-4D71-A880-0532DF62886C}" srcOrd="0" destOrd="0" presId="urn:microsoft.com/office/officeart/2005/8/layout/orgChart1"/>
+    <dgm:cxn modelId="{3112FEBA-81A5-4B6B-9606-78750B9AFC2C}" srcId="{CDEF80C7-34AC-4433-BB54-619D6E7F668D}" destId="{0BCE3BC3-6C7F-4A2B-83E2-A61106F732AE}" srcOrd="3" destOrd="0" parTransId="{BCA475A6-550D-43B6-9A0C-3091B4DF5E20}" sibTransId="{1E4E7BF2-E60E-4CC0-9616-C812E195F7A8}"/>
+    <dgm:cxn modelId="{1148E2C5-9114-46FF-9152-9F05B8B2416D}" srcId="{E6C94F7C-A86B-4F29-BD87-2C2DD0192A7B}" destId="{A107D447-0869-481B-9451-A8F8BED9992B}" srcOrd="4" destOrd="0" parTransId="{F3936036-9CE3-46C8-BE17-CDCBC6CDA9F3}" sibTransId="{4B54A852-AEB3-4050-811F-60BE4A0A8422}"/>
     <dgm:cxn modelId="{4C395CCA-4E71-44D4-A0CE-AD8291CAFC27}" srcId="{E6C94F7C-A86B-4F29-BD87-2C2DD0192A7B}" destId="{85E1DEB0-FF75-436B-9AB9-63D69A386E40}" srcOrd="1" destOrd="0" parTransId="{BDB3E992-C371-49F0-AB10-D679A04822A7}" sibTransId="{D39E4369-E483-4336-B30E-7380C2A93C9F}"/>
-    <dgm:cxn modelId="{3E059CEB-95D8-4C20-94AA-49C184C85F9D}" type="presOf" srcId="{CDEF80C7-34AC-4433-BB54-619D6E7F668D}" destId="{AA824C1C-9F11-40C7-8EAA-B7591463B2B6}" srcOrd="1" destOrd="0" presId="urn:microsoft.com/office/officeart/2005/8/layout/orgChart1"/>
-    <dgm:cxn modelId="{94C4677F-D107-4AD0-A452-EBFE20D8FC9B}" type="presOf" srcId="{BCA475A6-550D-43B6-9A0C-3091B4DF5E20}" destId="{5A4EF461-45A5-4C6A-867A-8AA8E23E9BFF}" srcOrd="0" destOrd="0" presId="urn:microsoft.com/office/officeart/2005/8/layout/orgChart1"/>
-    <dgm:cxn modelId="{9B5683B5-6BD0-4309-A5BE-ED99D9ED5559}" type="presOf" srcId="{6B28D9FA-7A94-4316-93DC-7971583126DF}" destId="{1ECE8D3C-864C-4566-B734-16EA73ED8292}" srcOrd="1" destOrd="0" presId="urn:microsoft.com/office/officeart/2005/8/layout/orgChart1"/>
-    <dgm:cxn modelId="{4D6934A6-AFE8-4F60-87B7-D49394CACA56}" type="presOf" srcId="{6B28D9FA-7A94-4316-93DC-7971583126DF}" destId="{4BE87327-B578-4D71-A880-0532DF62886C}" srcOrd="0" destOrd="0" presId="urn:microsoft.com/office/officeart/2005/8/layout/orgChart1"/>
+    <dgm:cxn modelId="{06751A41-5FF1-4854-B8B0-9C3A1C4C341E}" type="presOf" srcId="{FBAEF615-4FEF-450D-8FEA-846BFF72CEB0}" destId="{5165C79E-2933-4F92-BDBF-5B74F07A9558}" srcOrd="1" destOrd="0" presId="urn:microsoft.com/office/officeart/2005/8/layout/orgChart1"/>
+    <dgm:cxn modelId="{0CAD64B6-FCB3-4009-8D24-9383F7375638}" type="presOf" srcId="{B90F5556-9EC6-470D-A629-694CB28EC00C}" destId="{BA029F0C-F457-4947-A146-182245AB3927}" srcOrd="0" destOrd="0" presId="urn:microsoft.com/office/officeart/2005/8/layout/orgChart1"/>
+    <dgm:cxn modelId="{4F753C59-1CA8-4C8A-9A82-3A85741CCE20}" srcId="{EA6FA66B-0982-4F0C-BA71-70FE6FB85774}" destId="{65C8F27F-C6B9-489F-8BBE-17CC44FF4668}" srcOrd="2" destOrd="0" parTransId="{AF436DA6-0280-4807-BC62-DDDC116831BE}" sibTransId="{265E80A3-21E4-4E93-A12B-4CDE8566FCD0}"/>
+    <dgm:cxn modelId="{D3AC16BE-0716-40E7-81A9-2055627A3738}" type="presOf" srcId="{89270C42-ACAE-4327-B9A2-4FBCA29E4BE3}" destId="{29CF83BF-1AE7-4331-B4FA-55D8F328B6AD}" srcOrd="1" destOrd="0" presId="urn:microsoft.com/office/officeart/2005/8/layout/orgChart1"/>
+    <dgm:cxn modelId="{C9E6CDEB-693F-4335-ABFA-1B0452FE1066}" type="presOf" srcId="{94657EEE-7B6B-4C04-AE1E-68D0826F3C77}" destId="{56403218-EAD5-4422-A98F-4A73DACB9344}" srcOrd="0" destOrd="0" presId="urn:microsoft.com/office/officeart/2005/8/layout/orgChart1"/>
+    <dgm:cxn modelId="{3F7B7214-B09E-4E08-ACCA-80BE52D10AE1}" type="presOf" srcId="{F31278A4-4DBA-44EC-969F-3341ADFF56C9}" destId="{6CD613CD-0873-4FBF-94D1-AEA3C6FC30B9}" srcOrd="0" destOrd="0" presId="urn:microsoft.com/office/officeart/2005/8/layout/orgChart1"/>
+    <dgm:cxn modelId="{3B52AA75-82FC-4138-9E70-732CCB54E1A0}" type="presOf" srcId="{85E1DEB0-FF75-436B-9AB9-63D69A386E40}" destId="{8E74C286-B4FF-4A0D-86B3-CE97AC887E62}" srcOrd="0" destOrd="0" presId="urn:microsoft.com/office/officeart/2005/8/layout/orgChart1"/>
+    <dgm:cxn modelId="{8D3322C9-D61D-4903-9ACB-DE8DD2854838}" type="presOf" srcId="{2D83F381-04B2-409E-AE4C-96D2AAD50524}" destId="{56CB7C11-D1BA-4082-B182-BAFA88E167E5}" srcOrd="0" destOrd="0" presId="urn:microsoft.com/office/officeart/2005/8/layout/orgChart1"/>
+    <dgm:cxn modelId="{4E210BFA-8225-4208-8F36-5DCBEB747EAA}" srcId="{44C39ACF-3D2C-4075-AF03-2D58CAC345F0}" destId="{3C0B7EAB-708E-4FAA-8169-A1C2F05444BC}" srcOrd="2" destOrd="0" parTransId="{B025E5B4-484D-4FC6-9BE6-0F0692159BFA}" sibTransId="{9E71239E-BBF2-45EC-8BA3-10BF8D5551D8}"/>
+    <dgm:cxn modelId="{2A8C3EB4-DF8E-4278-A6DF-84892F37967E}" type="presOf" srcId="{2172DD4F-4524-4A42-A34F-A448640B67B0}" destId="{625A65B0-B0F4-4693-830B-3ABB7146613F}" srcOrd="0" destOrd="0" presId="urn:microsoft.com/office/officeart/2005/8/layout/orgChart1"/>
+    <dgm:cxn modelId="{14E9E92B-8520-402D-BC9D-667726C744DF}" type="presOf" srcId="{12655D9D-99B0-470E-B3A5-6861DFBC92C5}" destId="{0A7F001F-0D29-42E7-B6B6-CFA42F795CF6}" srcOrd="0" destOrd="0" presId="urn:microsoft.com/office/officeart/2005/8/layout/orgChart1"/>
+    <dgm:cxn modelId="{D4364698-9575-4BFA-9B4F-5236E87574C5}" type="presOf" srcId="{CA680B2D-589A-41BC-B665-F4274DE54732}" destId="{217A9A14-CCFC-410C-94F2-D3CF34A2E53C}" srcOrd="0" destOrd="0" presId="urn:microsoft.com/office/officeart/2005/8/layout/orgChart1"/>
+    <dgm:cxn modelId="{DAC499E9-8DCB-4FDF-802E-22B7E32BF784}" type="presOf" srcId="{5E4EC5F9-CC4E-47B0-955B-38CA7D15B29A}" destId="{99A88826-9BF8-49E8-94EE-50552CE2F6E8}" srcOrd="1" destOrd="0" presId="urn:microsoft.com/office/officeart/2005/8/layout/orgChart1"/>
+    <dgm:cxn modelId="{E7914C40-DBBE-42C5-94E5-6693D9B84088}" type="presOf" srcId="{A9A2D9F4-5D6D-4F98-B2AC-502D9F9D3737}" destId="{23D76048-1094-474C-A14A-C5BE6BDF5910}" srcOrd="0" destOrd="0" presId="urn:microsoft.com/office/officeart/2005/8/layout/orgChart1"/>
+    <dgm:cxn modelId="{1E022486-D711-4FA1-AE2C-1EFD93D5DEF2}" type="presOf" srcId="{274D81D6-51D2-4654-9EF8-1A8C054B5F52}" destId="{9BF8FCF0-E831-4753-AEE0-76987BF0F390}" srcOrd="0" destOrd="0" presId="urn:microsoft.com/office/officeart/2005/8/layout/orgChart1"/>
+    <dgm:cxn modelId="{5D492821-91C6-4213-A33A-CFA538B4C7CA}" type="presOf" srcId="{96539AC4-8DD0-4AC3-A090-CE27C2D5D1C0}" destId="{C7D0A761-8BF4-462F-9760-9E4B7810F12F}" srcOrd="0" destOrd="0" presId="urn:microsoft.com/office/officeart/2005/8/layout/orgChart1"/>
+    <dgm:cxn modelId="{1C9A19C7-B5E9-4B1C-B6D9-B58FE8F6C43D}" srcId="{89270C42-ACAE-4327-B9A2-4FBCA29E4BE3}" destId="{E6C94F7C-A86B-4F29-BD87-2C2DD0192A7B}" srcOrd="1" destOrd="0" parTransId="{58AC2EC3-0E94-49EE-B70B-47E6D19DFB2E}" sibTransId="{1F470A45-E70F-4751-AC57-171F096B01B3}"/>
+    <dgm:cxn modelId="{F75495B0-E56E-4E1D-ADC3-897A7D0A061D}" type="presOf" srcId="{3F457085-7BAE-40A2-AFF5-CD7922DECB95}" destId="{080389C6-C225-4889-B889-984B10E95709}" srcOrd="0" destOrd="0" presId="urn:microsoft.com/office/officeart/2005/8/layout/orgChart1"/>
+    <dgm:cxn modelId="{C4899777-FF37-493A-8E81-5BB7A4F23FDD}" type="presOf" srcId="{BCA475A6-550D-43B6-9A0C-3091B4DF5E20}" destId="{5A4EF461-45A5-4C6A-867A-8AA8E23E9BFF}" srcOrd="0" destOrd="0" presId="urn:microsoft.com/office/officeart/2005/8/layout/orgChart1"/>
+    <dgm:cxn modelId="{905D7FBE-F9E8-40FB-9D7A-C09359321A4F}" type="presOf" srcId="{0BCE3BC3-6C7F-4A2B-83E2-A61106F732AE}" destId="{9D0395A2-9A50-4D44-8DC8-1F4E3C75DE94}" srcOrd="0" destOrd="0" presId="urn:microsoft.com/office/officeart/2005/8/layout/orgChart1"/>
+    <dgm:cxn modelId="{8C3BF61E-A9C2-420C-A2B6-F9714812BF3B}" type="presOf" srcId="{0BCE3BC3-6C7F-4A2B-83E2-A61106F732AE}" destId="{F1DD817E-044E-4A92-ABD2-E3465BD275AF}" srcOrd="1" destOrd="0" presId="urn:microsoft.com/office/officeart/2005/8/layout/orgChart1"/>
+    <dgm:cxn modelId="{03AB078E-7A98-47CB-B809-F4478303C64C}" srcId="{EA6FA66B-0982-4F0C-BA71-70FE6FB85774}" destId="{7AAC8723-DB92-4AC2-987D-202C1B84F128}" srcOrd="1" destOrd="0" parTransId="{870B33D2-26C4-4841-836C-152715E86D63}" sibTransId="{D9D01D61-A122-42D8-8437-5AC28B9DB9BA}"/>
+    <dgm:cxn modelId="{7B1B276B-030D-458E-9810-0710B060B4EF}" type="presOf" srcId="{89270C42-ACAE-4327-B9A2-4FBCA29E4BE3}" destId="{99A4194C-B8DC-4B49-860A-A8399847BDB4}" srcOrd="0" destOrd="0" presId="urn:microsoft.com/office/officeart/2005/8/layout/orgChart1"/>
+    <dgm:cxn modelId="{558AF392-C286-4B3D-81DA-4B8811722ABF}" type="presOf" srcId="{A107D447-0869-481B-9451-A8F8BED9992B}" destId="{36B1AA46-223F-40A7-B670-A84EF25CC1E6}" srcOrd="1" destOrd="0" presId="urn:microsoft.com/office/officeart/2005/8/layout/orgChart1"/>
+    <dgm:cxn modelId="{52E14415-2797-4F3E-9BDA-31C67BE87A47}" type="presOf" srcId="{C4DBEA34-8EF2-4450-B1CF-9384AF8C60D8}" destId="{935A98D1-C6AE-4380-86BB-91CD59BB3ED1}" srcOrd="1" destOrd="0" presId="urn:microsoft.com/office/officeart/2005/8/layout/orgChart1"/>
+    <dgm:cxn modelId="{A29DEE8E-1341-4ED9-89ED-63C1DA035D52}" srcId="{E6C94F7C-A86B-4F29-BD87-2C2DD0192A7B}" destId="{13EA8417-1311-48CB-829F-EFE6E2E0EB45}" srcOrd="2" destOrd="0" parTransId="{3886E689-1118-4C20-A752-6B42E6246603}" sibTransId="{E26102BE-2244-4E71-9942-1631CBB10100}"/>
+    <dgm:cxn modelId="{889E495B-1A11-4069-BCA9-AE1EAD2BC2EA}" type="presOf" srcId="{B90F5556-9EC6-470D-A629-694CB28EC00C}" destId="{80633CFD-950C-4742-BE6E-CF44F8FA9824}" srcOrd="1" destOrd="0" presId="urn:microsoft.com/office/officeart/2005/8/layout/orgChart1"/>
+    <dgm:cxn modelId="{5A9AE178-CE2A-4BFF-A0AB-45129F0ED05F}" type="presOf" srcId="{E17A204C-58D5-473A-A691-540457B87345}" destId="{2414D03A-3FF0-4AA4-A9F7-74224DC0BE2F}" srcOrd="0" destOrd="0" presId="urn:microsoft.com/office/officeart/2005/8/layout/orgChart1"/>
+    <dgm:cxn modelId="{980FD59F-FC41-4400-8D76-F4C7707C6D77}" srcId="{CDEF80C7-34AC-4433-BB54-619D6E7F668D}" destId="{B90F5556-9EC6-470D-A629-694CB28EC00C}" srcOrd="1" destOrd="0" parTransId="{F92035EC-E2DA-412B-B10B-D53C26126C9D}" sibTransId="{E651DA74-AB2F-4A0F-BCD3-103BA639C445}"/>
+    <dgm:cxn modelId="{B8667B59-13D4-490C-BAFC-D6BC78C982FA}" type="presOf" srcId="{CDEF80C7-34AC-4433-BB54-619D6E7F668D}" destId="{AA824C1C-9F11-40C7-8EAA-B7591463B2B6}" srcOrd="1" destOrd="0" presId="urn:microsoft.com/office/officeart/2005/8/layout/orgChart1"/>
+    <dgm:cxn modelId="{C8FD6AAE-9309-4A08-B732-77B3B2AD5524}" type="presOf" srcId="{B3BC5BAB-17AB-4144-AA29-0E3CCD20C1F3}" destId="{7154022C-1531-4458-BD7D-AE130F9D36A8}" srcOrd="0" destOrd="0" presId="urn:microsoft.com/office/officeart/2005/8/layout/orgChart1"/>
+    <dgm:cxn modelId="{FD1043D4-FFB4-4987-B147-2B476F2D7443}" type="presOf" srcId="{AF436DA6-0280-4807-BC62-DDDC116831BE}" destId="{872A1C61-D05F-4CA8-A22E-C70941E4F3A4}" srcOrd="0" destOrd="0" presId="urn:microsoft.com/office/officeart/2005/8/layout/orgChart1"/>
     <dgm:cxn modelId="{A3DB6F40-9DDC-469B-A0E3-1344F40A29F5}" srcId="{89270C42-ACAE-4327-B9A2-4FBCA29E4BE3}" destId="{CA680B2D-589A-41BC-B665-F4274DE54732}" srcOrd="0" destOrd="0" parTransId="{10EE3068-70DE-4343-98BF-004273209FCB}" sibTransId="{656A4E57-95C8-40B7-BE07-D940746FA227}"/>
+    <dgm:cxn modelId="{E4308DCF-7416-456D-82E7-CBC397070673}" type="presOf" srcId="{F31278A4-4DBA-44EC-969F-3341ADFF56C9}" destId="{3235A456-DCF6-415D-9043-9BC27DFB7E42}" srcOrd="1" destOrd="0" presId="urn:microsoft.com/office/officeart/2005/8/layout/orgChart1"/>
     <dgm:cxn modelId="{3FF143E4-9F8D-4456-B7A5-3A440CE952BE}" srcId="{E6C94F7C-A86B-4F29-BD87-2C2DD0192A7B}" destId="{2172DD4F-4524-4A42-A34F-A448640B67B0}" srcOrd="6" destOrd="0" parTransId="{7D21A47A-A116-4BA5-986F-F5DD0D86A571}" sibTransId="{D21823E0-CD5C-46E5-ADDF-E7C1A009D9A5}"/>
-    <dgm:cxn modelId="{A96E2AC0-F5ED-45E8-AE70-6924FBE624CC}" type="presOf" srcId="{3C0B7EAB-708E-4FAA-8169-A1C2F05444BC}" destId="{86ECDBD3-F1CE-4B14-A926-BC8A47B1825B}" srcOrd="0" destOrd="0" presId="urn:microsoft.com/office/officeart/2005/8/layout/orgChart1"/>
-    <dgm:cxn modelId="{B50F888F-1619-48AC-B3F8-107981C62CB3}" type="presOf" srcId="{7AAC8723-DB92-4AC2-987D-202C1B84F128}" destId="{4EF3C343-DC53-4168-BF81-9A005DE71D2C}" srcOrd="0" destOrd="0" presId="urn:microsoft.com/office/officeart/2005/8/layout/orgChart1"/>
-    <dgm:cxn modelId="{136E0FDF-D9DD-483F-9AD3-65162F9556C0}" type="presOf" srcId="{13EA8417-1311-48CB-829F-EFE6E2E0EB45}" destId="{A16E935F-BB14-46FB-84B2-E8B9390BE695}" srcOrd="1" destOrd="0" presId="urn:microsoft.com/office/officeart/2005/8/layout/orgChart1"/>
-    <dgm:cxn modelId="{E36779A4-B81D-414C-9A51-D18FD8D114BC}" srcId="{44C39ACF-3D2C-4075-AF03-2D58CAC345F0}" destId="{3F457085-7BAE-40A2-AFF5-CD7922DECB95}" srcOrd="1" destOrd="0" parTransId="{A3C93F3D-993E-48D2-8979-361DC40F4A39}" sibTransId="{E92D3F42-B9C7-43DE-BB65-71AB5B6FAE36}"/>
-    <dgm:cxn modelId="{3112FEBA-81A5-4B6B-9606-78750B9AFC2C}" srcId="{CDEF80C7-34AC-4433-BB54-619D6E7F668D}" destId="{0BCE3BC3-6C7F-4A2B-83E2-A61106F732AE}" srcOrd="3" destOrd="0" parTransId="{BCA475A6-550D-43B6-9A0C-3091B4DF5E20}" sibTransId="{1E4E7BF2-E60E-4CC0-9616-C812E195F7A8}"/>
-    <dgm:cxn modelId="{9DC009B0-DDC4-4AF7-9AB4-7F12FEE4FD4C}" type="presOf" srcId="{1B51D7C6-EEEC-4BA4-9F38-BCA74E88C9C7}" destId="{3E286725-7742-49F0-B15B-62152827ED99}" srcOrd="0" destOrd="0" presId="urn:microsoft.com/office/officeart/2005/8/layout/orgChart1"/>
-    <dgm:cxn modelId="{230D532C-5CF8-4059-8C10-AEE8A3FAB6DB}" type="presOf" srcId="{96539AC4-8DD0-4AC3-A090-CE27C2D5D1C0}" destId="{C7D0A761-8BF4-462F-9760-9E4B7810F12F}" srcOrd="0" destOrd="0" presId="urn:microsoft.com/office/officeart/2005/8/layout/orgChart1"/>
-    <dgm:cxn modelId="{6454A261-E7A4-4622-9D4A-CB6E8B201599}" srcId="{CA680B2D-589A-41BC-B665-F4274DE54732}" destId="{5E4EC5F9-CC4E-47B0-955B-38CA7D15B29A}" srcOrd="3" destOrd="0" parTransId="{A0342661-BCE9-43FF-859F-A047135CEBD6}" sibTransId="{33D4292D-F16E-4E10-B347-92E5E96A4276}"/>
-    <dgm:cxn modelId="{DAFE9B28-8BEA-4B0F-BB39-2EF60198FD03}" type="presOf" srcId="{65C8F27F-C6B9-489F-8BBE-17CC44FF4668}" destId="{ACC657FF-83C8-4505-BD32-45DABE383CCB}" srcOrd="0" destOrd="0" presId="urn:microsoft.com/office/officeart/2005/8/layout/orgChart1"/>
-    <dgm:cxn modelId="{C9108A09-7B14-4E32-BEFC-6A488FF0BCA2}" type="presOf" srcId="{E17A204C-58D5-473A-A691-540457B87345}" destId="{55223062-40F8-47AB-9EFB-F1DA3EADF1A1}" srcOrd="1" destOrd="0" presId="urn:microsoft.com/office/officeart/2005/8/layout/orgChart1"/>
-    <dgm:cxn modelId="{D0B6876D-C3DC-41B8-B47A-D37CF37CC6C1}" type="presOf" srcId="{6B17C7FE-F72F-41C1-93FC-CF718861F777}" destId="{351C7779-D700-4F40-AC36-740318C0836E}" srcOrd="0" destOrd="0" presId="urn:microsoft.com/office/officeart/2005/8/layout/orgChart1"/>
-    <dgm:cxn modelId="{B18F24BA-0C12-4C0B-A0E0-EC8A59A9778E}" srcId="{274D81D6-51D2-4654-9EF8-1A8C054B5F52}" destId="{89270C42-ACAE-4327-B9A2-4FBCA29E4BE3}" srcOrd="0" destOrd="0" parTransId="{D8DA501F-97C0-4376-8C7B-90200E792915}" sibTransId="{CC542B0D-FE44-41BE-ABED-74F60CBD0D9D}"/>
-    <dgm:cxn modelId="{9C7473EE-38EC-4136-9114-D1B2DF08C367}" type="presOf" srcId="{3886E689-1118-4C20-A752-6B42E6246603}" destId="{8EED6260-250A-4FDA-980F-410B416A6A1D}" srcOrd="0" destOrd="0" presId="urn:microsoft.com/office/officeart/2005/8/layout/orgChart1"/>
-    <dgm:cxn modelId="{B74AD80D-4CD8-4997-B2B8-1EBE0D5A3FED}" type="presOf" srcId="{46BE778A-BBB3-469E-92AA-DD00095187A2}" destId="{4D9A0DD3-1F0D-449B-9E46-16B69350A042}" srcOrd="0" destOrd="0" presId="urn:microsoft.com/office/officeart/2005/8/layout/orgChart1"/>
-    <dgm:cxn modelId="{5113AE35-5E0B-4CB6-837E-5F2FFD64443E}" type="presOf" srcId="{89270C42-ACAE-4327-B9A2-4FBCA29E4BE3}" destId="{99A4194C-B8DC-4B49-860A-A8399847BDB4}" srcOrd="0" destOrd="0" presId="urn:microsoft.com/office/officeart/2005/8/layout/orgChart1"/>
-    <dgm:cxn modelId="{FB72E21F-DEA7-4337-8196-0B9A55AE2F39}" type="presOf" srcId="{B3BC5BAB-17AB-4144-AA29-0E3CCD20C1F3}" destId="{7154022C-1531-4458-BD7D-AE130F9D36A8}" srcOrd="0" destOrd="0" presId="urn:microsoft.com/office/officeart/2005/8/layout/orgChart1"/>
-    <dgm:cxn modelId="{14443081-F289-47DA-A490-E6CCC82DA59C}" type="presOf" srcId="{5E4EC5F9-CC4E-47B0-955B-38CA7D15B29A}" destId="{99A88826-9BF8-49E8-94EE-50552CE2F6E8}" srcOrd="1" destOrd="0" presId="urn:microsoft.com/office/officeart/2005/8/layout/orgChart1"/>
-    <dgm:cxn modelId="{11631988-1AE6-4917-836B-9F8A2BF0E31A}" type="presOf" srcId="{CDEF80C7-34AC-4433-BB54-619D6E7F668D}" destId="{E2418594-29C9-438F-8ECD-1D81895FE2C5}" srcOrd="0" destOrd="0" presId="urn:microsoft.com/office/officeart/2005/8/layout/orgChart1"/>
-    <dgm:cxn modelId="{BD7F8535-A419-41BF-94CE-3A340672FA5B}" type="presOf" srcId="{A107D447-0869-481B-9451-A8F8BED9992B}" destId="{0B3B0A59-929C-45F8-A666-AE3E90028158}" srcOrd="0" destOrd="0" presId="urn:microsoft.com/office/officeart/2005/8/layout/orgChart1"/>
-    <dgm:cxn modelId="{9649202B-C4F2-45F8-ABF5-E11A681475D4}" type="presOf" srcId="{C9DE8EE0-5981-4532-B750-7FA775730C1D}" destId="{23F0C5F7-9C3C-4334-AE07-934B988814F6}" srcOrd="1" destOrd="0" presId="urn:microsoft.com/office/officeart/2005/8/layout/orgChart1"/>
-    <dgm:cxn modelId="{91C90360-7ACE-410B-8D92-D155E7FF4516}" type="presOf" srcId="{C9DE8EE0-5981-4532-B750-7FA775730C1D}" destId="{BCE7EF7B-5982-487C-AB05-CDA615C498F8}" srcOrd="0" destOrd="0" presId="urn:microsoft.com/office/officeart/2005/8/layout/orgChart1"/>
-    <dgm:cxn modelId="{8854998D-C84E-464F-9BFB-CF6FBB58F173}" type="presOf" srcId="{EE682225-D0A7-4BBC-8F17-5976EC9B8691}" destId="{4ED8D6C0-849B-4694-BD6B-FB06F5030C9E}" srcOrd="0" destOrd="0" presId="urn:microsoft.com/office/officeart/2005/8/layout/orgChart1"/>
-    <dgm:cxn modelId="{BB61200B-088B-43DB-B250-FDAE86C47A78}" type="presOf" srcId="{EAE72F2C-A82D-4E40-A225-CB32A5604E73}" destId="{B8B4645A-97E1-4F16-8D1F-D24B300FC396}" srcOrd="0" destOrd="0" presId="urn:microsoft.com/office/officeart/2005/8/layout/orgChart1"/>
-    <dgm:cxn modelId="{6F36D84B-8671-4A76-B361-27A7169744EF}" srcId="{89270C42-ACAE-4327-B9A2-4FBCA29E4BE3}" destId="{CDEF80C7-34AC-4433-BB54-619D6E7F668D}" srcOrd="3" destOrd="0" parTransId="{2D83F381-04B2-409E-AE4C-96D2AAD50524}" sibTransId="{2817531D-D64E-4D4D-A3F5-F43DAEED0478}"/>
-    <dgm:cxn modelId="{454D7339-6315-4BEE-9490-1AC5ABD57CA6}" srcId="{E6C94F7C-A86B-4F29-BD87-2C2DD0192A7B}" destId="{EAE72F2C-A82D-4E40-A225-CB32A5604E73}" srcOrd="5" destOrd="0" parTransId="{F3FBE588-F82D-4A6F-BD1B-1D00F4500832}" sibTransId="{03E58701-FD53-4F10-B3B0-F4D298C21291}"/>
-    <dgm:cxn modelId="{B5540CA2-5558-4CBE-934F-E6F1830C45B1}" type="presOf" srcId="{3F457085-7BAE-40A2-AFF5-CD7922DECB95}" destId="{080389C6-C225-4889-B889-984B10E95709}" srcOrd="0" destOrd="0" presId="urn:microsoft.com/office/officeart/2005/8/layout/orgChart1"/>
-    <dgm:cxn modelId="{6DEA28C8-9886-4F9C-AD30-9F793FE7265B}" type="presOf" srcId="{B025E5B4-484D-4FC6-9BE6-0F0692159BFA}" destId="{C181A0DB-3BD0-493E-AA2F-FE66F5F3255F}" srcOrd="0" destOrd="0" presId="urn:microsoft.com/office/officeart/2005/8/layout/orgChart1"/>
-    <dgm:cxn modelId="{88BA501E-4DBA-4540-9206-9803C79573BC}" type="presOf" srcId="{B90F5556-9EC6-470D-A629-694CB28EC00C}" destId="{80633CFD-950C-4742-BE6E-CF44F8FA9824}" srcOrd="1" destOrd="0" presId="urn:microsoft.com/office/officeart/2005/8/layout/orgChart1"/>
-    <dgm:cxn modelId="{644147AC-4636-4322-924D-8C3EF3106CC8}" type="presOf" srcId="{10EE3068-70DE-4343-98BF-004273209FCB}" destId="{CB41D6BB-8BB1-457D-A07C-799447129215}" srcOrd="0" destOrd="0" presId="urn:microsoft.com/office/officeart/2005/8/layout/orgChart1"/>
-    <dgm:cxn modelId="{9FC34888-13D1-4321-808F-ED342040ECD8}" type="presOf" srcId="{88947865-07DD-4BD5-A8F8-64149F782F96}" destId="{62B6E1AE-F4A0-4587-A6A7-8A23A27D3BC6}" srcOrd="0" destOrd="0" presId="urn:microsoft.com/office/officeart/2005/8/layout/orgChart1"/>
-    <dgm:cxn modelId="{6D166C78-CE87-411A-BF2D-8E5C804D3D5B}" type="presOf" srcId="{274D81D6-51D2-4654-9EF8-1A8C054B5F52}" destId="{9BF8FCF0-E831-4753-AEE0-76987BF0F390}" srcOrd="0" destOrd="0" presId="urn:microsoft.com/office/officeart/2005/8/layout/orgChart1"/>
-    <dgm:cxn modelId="{AA0973EB-0347-42E6-8973-A6AB281E54D1}" type="presOf" srcId="{EA6FA66B-0982-4F0C-BA71-70FE6FB85774}" destId="{9069BD9A-B82D-4631-8AE1-52B0F39DAB70}" srcOrd="1" destOrd="0" presId="urn:microsoft.com/office/officeart/2005/8/layout/orgChart1"/>
-    <dgm:cxn modelId="{5D22AE13-391F-452E-8B92-DC3F53102E5A}" srcId="{E6C94F7C-A86B-4F29-BD87-2C2DD0192A7B}" destId="{185F5078-2588-4993-B5D5-C4125B128EFC}" srcOrd="3" destOrd="0" parTransId="{07DE2AC2-F113-4603-8E4F-CFCE9D8E099F}" sibTransId="{A7D1A70A-1497-4506-BE39-2C9E863C6E81}"/>
-    <dgm:cxn modelId="{2E33F2B9-187E-4CF1-86D8-C3A8F7C6AEC4}" srcId="{CA680B2D-589A-41BC-B665-F4274DE54732}" destId="{F31278A4-4DBA-44EC-969F-3341ADFF56C9}" srcOrd="4" destOrd="0" parTransId="{1B51D7C6-EEEC-4BA4-9F38-BCA74E88C9C7}" sibTransId="{098C6925-39A4-4699-94B0-518D8C9C16D4}"/>
-    <dgm:cxn modelId="{D7D91EFE-CEE3-4036-893E-D77C0C5A06CA}" type="presOf" srcId="{F31278A4-4DBA-44EC-969F-3341ADFF56C9}" destId="{6CD613CD-0873-4FBF-94D1-AEA3C6FC30B9}" srcOrd="0" destOrd="0" presId="urn:microsoft.com/office/officeart/2005/8/layout/orgChart1"/>
-    <dgm:cxn modelId="{DAB5FBE7-EEE6-4B2E-B6E9-BE49CABDF7BF}" type="presOf" srcId="{A107D447-0869-481B-9451-A8F8BED9992B}" destId="{36B1AA46-223F-40A7-B670-A84EF25CC1E6}" srcOrd="1" destOrd="0" presId="urn:microsoft.com/office/officeart/2005/8/layout/orgChart1"/>
-    <dgm:cxn modelId="{9506B31A-454A-40C3-8102-30E6D3760DEF}" type="presOf" srcId="{CA680B2D-589A-41BC-B665-F4274DE54732}" destId="{217A9A14-CCFC-410C-94F2-D3CF34A2E53C}" srcOrd="0" destOrd="0" presId="urn:microsoft.com/office/officeart/2005/8/layout/orgChart1"/>
-    <dgm:cxn modelId="{D31DAC30-7935-487D-938B-9163105C1121}" type="presOf" srcId="{2172DD4F-4524-4A42-A34F-A448640B67B0}" destId="{625A65B0-B0F4-4693-830B-3ABB7146613F}" srcOrd="0" destOrd="0" presId="urn:microsoft.com/office/officeart/2005/8/layout/orgChart1"/>
-    <dgm:cxn modelId="{66039587-08B4-4809-86CD-4AAE0250CF89}" type="presOf" srcId="{0BCE3BC3-6C7F-4A2B-83E2-A61106F732AE}" destId="{F1DD817E-044E-4A92-ABD2-E3465BD275AF}" srcOrd="1" destOrd="0" presId="urn:microsoft.com/office/officeart/2005/8/layout/orgChart1"/>
-    <dgm:cxn modelId="{4F3AB8C1-6159-4E00-871A-54CAE7407A1B}" type="presOf" srcId="{44C39ACF-3D2C-4075-AF03-2D58CAC345F0}" destId="{27844BA9-CB57-4FA8-8658-5435A7EBD440}" srcOrd="1" destOrd="0" presId="urn:microsoft.com/office/officeart/2005/8/layout/orgChart1"/>
-    <dgm:cxn modelId="{383D859A-A477-4738-8488-173D094BA3F5}" type="presOf" srcId="{C4DBEA34-8EF2-4450-B1CF-9384AF8C60D8}" destId="{F9820409-BEC7-4D7A-A8B7-547E90AF8EBD}" srcOrd="0" destOrd="0" presId="urn:microsoft.com/office/officeart/2005/8/layout/orgChart1"/>
-    <dgm:cxn modelId="{ACB8B5C1-F358-45AA-BAA1-112901A6C118}" type="presOf" srcId="{E6C94F7C-A86B-4F29-BD87-2C2DD0192A7B}" destId="{51B7E153-3090-4B1B-A154-3B4C26CB65DA}" srcOrd="0" destOrd="0" presId="urn:microsoft.com/office/officeart/2005/8/layout/orgChart1"/>
-    <dgm:cxn modelId="{4E210BFA-8225-4208-8F36-5DCBEB747EAA}" srcId="{44C39ACF-3D2C-4075-AF03-2D58CAC345F0}" destId="{3C0B7EAB-708E-4FAA-8169-A1C2F05444BC}" srcOrd="2" destOrd="0" parTransId="{B025E5B4-484D-4FC6-9BE6-0F0692159BFA}" sibTransId="{9E71239E-BBF2-45EC-8BA3-10BF8D5551D8}"/>
-    <dgm:cxn modelId="{C7CB7338-985B-444B-9538-C6EB0143B5B4}" srcId="{CDEF80C7-34AC-4433-BB54-619D6E7F668D}" destId="{6B28D9FA-7A94-4316-93DC-7971583126DF}" srcOrd="2" destOrd="0" parTransId="{6B17C7FE-F72F-41C1-93FC-CF718861F777}" sibTransId="{2CED4792-20AD-461F-826C-09E51DA8458A}"/>
-    <dgm:cxn modelId="{1148E2C5-9114-46FF-9152-9F05B8B2416D}" srcId="{E6C94F7C-A86B-4F29-BD87-2C2DD0192A7B}" destId="{A107D447-0869-481B-9451-A8F8BED9992B}" srcOrd="4" destOrd="0" parTransId="{F3936036-9CE3-46C8-BE17-CDCBC6CDA9F3}" sibTransId="{4B54A852-AEB3-4050-811F-60BE4A0A8422}"/>
-    <dgm:cxn modelId="{1C9A19C7-B5E9-4B1C-B6D9-B58FE8F6C43D}" srcId="{89270C42-ACAE-4327-B9A2-4FBCA29E4BE3}" destId="{E6C94F7C-A86B-4F29-BD87-2C2DD0192A7B}" srcOrd="1" destOrd="0" parTransId="{58AC2EC3-0E94-49EE-B70B-47E6D19DFB2E}" sibTransId="{1F470A45-E70F-4751-AC57-171F096B01B3}"/>
-    <dgm:cxn modelId="{FE08AAB6-1C61-452C-A9F7-A652969FFC65}" type="presOf" srcId="{D8719B64-325A-4EB3-8BE5-F8F12D74A353}" destId="{E02852B2-80D3-4291-B3CF-71E3152ECB64}" srcOrd="1" destOrd="0" presId="urn:microsoft.com/office/officeart/2005/8/layout/orgChart1"/>
-    <dgm:cxn modelId="{01088882-FDAE-472C-AA5A-8825721EEE71}" type="presOf" srcId="{F31278A4-4DBA-44EC-969F-3341ADFF56C9}" destId="{3235A456-DCF6-415D-9043-9BC27DFB7E42}" srcOrd="1" destOrd="0" presId="urn:microsoft.com/office/officeart/2005/8/layout/orgChart1"/>
-    <dgm:cxn modelId="{57276D6E-ACA4-4CF4-B17B-9C7F0108A494}" type="presOf" srcId="{A9A2D9F4-5D6D-4F98-B2AC-502D9F9D3737}" destId="{23D76048-1094-474C-A14A-C5BE6BDF5910}" srcOrd="0" destOrd="0" presId="urn:microsoft.com/office/officeart/2005/8/layout/orgChart1"/>
-    <dgm:cxn modelId="{EAF6EB28-0E62-44F3-AB35-628E0091ADEC}" type="presOf" srcId="{3F457085-7BAE-40A2-AFF5-CD7922DECB95}" destId="{5B30B4AD-0405-4D13-9BB0-60932A0C0D5C}" srcOrd="1" destOrd="0" presId="urn:microsoft.com/office/officeart/2005/8/layout/orgChart1"/>
-    <dgm:cxn modelId="{D7306003-24BB-4166-9086-4B03EEEE8588}" type="presOf" srcId="{2D83F381-04B2-409E-AE4C-96D2AAD50524}" destId="{56CB7C11-D1BA-4082-B182-BAFA88E167E5}" srcOrd="0" destOrd="0" presId="urn:microsoft.com/office/officeart/2005/8/layout/orgChart1"/>
-    <dgm:cxn modelId="{B6961A32-B593-46B6-BCA2-34987C9B8412}" type="presOf" srcId="{F92035EC-E2DA-412B-B10B-D53C26126C9D}" destId="{21AFE828-5D5F-4134-901C-0285502157D4}" srcOrd="0" destOrd="0" presId="urn:microsoft.com/office/officeart/2005/8/layout/orgChart1"/>
-    <dgm:cxn modelId="{C6BDD1A0-D532-4B2F-98A3-D3F136379D0B}" type="presOf" srcId="{3C0B7EAB-708E-4FAA-8169-A1C2F05444BC}" destId="{2823E5D2-088B-4439-8A35-50D1E768121A}" srcOrd="1" destOrd="0" presId="urn:microsoft.com/office/officeart/2005/8/layout/orgChart1"/>
-    <dgm:cxn modelId="{4F753C59-1CA8-4C8A-9A82-3A85741CCE20}" srcId="{EA6FA66B-0982-4F0C-BA71-70FE6FB85774}" destId="{65C8F27F-C6B9-489F-8BBE-17CC44FF4668}" srcOrd="2" destOrd="0" parTransId="{AF436DA6-0280-4807-BC62-DDDC116831BE}" sibTransId="{265E80A3-21E4-4E93-A12B-4CDE8566FCD0}"/>
-    <dgm:cxn modelId="{FA38ACF7-2DDC-4F11-A9C6-4BABBFF771D6}" type="presOf" srcId="{7AAC8723-DB92-4AC2-987D-202C1B84F128}" destId="{A171C2BA-E54A-44CB-89A2-0CB80633AA64}" srcOrd="1" destOrd="0" presId="urn:microsoft.com/office/officeart/2005/8/layout/orgChart1"/>
-    <dgm:cxn modelId="{3756C025-F07E-4922-BD94-EE2C316BEECB}" type="presOf" srcId="{94657EEE-7B6B-4C04-AE1E-68D0826F3C77}" destId="{56403218-EAD5-4422-A98F-4A73DACB9344}" srcOrd="0" destOrd="0" presId="urn:microsoft.com/office/officeart/2005/8/layout/orgChart1"/>
-    <dgm:cxn modelId="{F5BAA54E-CA29-48EB-BD96-B16BC9E3560B}" type="presOf" srcId="{B90F5556-9EC6-470D-A629-694CB28EC00C}" destId="{BA029F0C-F457-4947-A146-182245AB3927}" srcOrd="0" destOrd="0" presId="urn:microsoft.com/office/officeart/2005/8/layout/orgChart1"/>
-    <dgm:cxn modelId="{22156006-E40E-48B7-9394-FA8CFA819EE7}" type="presOf" srcId="{E17A204C-58D5-473A-A691-540457B87345}" destId="{2414D03A-3FF0-4AA4-A9F7-74224DC0BE2F}" srcOrd="0" destOrd="0" presId="urn:microsoft.com/office/officeart/2005/8/layout/orgChart1"/>
-    <dgm:cxn modelId="{8A67E7C3-3AE3-4081-BA91-0EFF4DFCB56C}" type="presOf" srcId="{0BCE3BC3-6C7F-4A2B-83E2-A61106F732AE}" destId="{9D0395A2-9A50-4D44-8DC8-1F4E3C75DE94}" srcOrd="0" destOrd="0" presId="urn:microsoft.com/office/officeart/2005/8/layout/orgChart1"/>
-    <dgm:cxn modelId="{7218BD22-6B2F-4FF2-9C12-8979101BEC90}" srcId="{E6C94F7C-A86B-4F29-BD87-2C2DD0192A7B}" destId="{C4DBEA34-8EF2-4450-B1CF-9384AF8C60D8}" srcOrd="0" destOrd="0" parTransId="{88947865-07DD-4BD5-A8F8-64149F782F96}" sibTransId="{71F6AD61-5DAD-4677-88D5-9E90C1FFE5E3}"/>
-    <dgm:cxn modelId="{26E04413-610E-4168-8C91-07ADE9A06805}" type="presOf" srcId="{EAE72F2C-A82D-4E40-A225-CB32A5604E73}" destId="{5AB39A2A-90FE-48FA-ABA0-5E470424581F}" srcOrd="1" destOrd="0" presId="urn:microsoft.com/office/officeart/2005/8/layout/orgChart1"/>
-    <dgm:cxn modelId="{924F6045-E949-4F21-A03B-0DE50F4D1DBE}" type="presOf" srcId="{2172DD4F-4524-4A42-A34F-A448640B67B0}" destId="{952353A9-5135-481B-9FB5-E150D31C9B5C}" srcOrd="1" destOrd="0" presId="urn:microsoft.com/office/officeart/2005/8/layout/orgChart1"/>
-    <dgm:cxn modelId="{796B79E6-91CB-48D7-9880-CC7A1EB7287E}" type="presOf" srcId="{EA6FA66B-0982-4F0C-BA71-70FE6FB85774}" destId="{E6947733-A390-4194-B003-E4AF4EB66D37}" srcOrd="0" destOrd="0" presId="urn:microsoft.com/office/officeart/2005/8/layout/orgChart1"/>
-    <dgm:cxn modelId="{1A25A2D2-89AA-49C8-9905-D0DE89E1E5AE}" type="presOf" srcId="{13EA8417-1311-48CB-829F-EFE6E2E0EB45}" destId="{96D27744-9617-4432-A575-96FAB76FF293}" srcOrd="0" destOrd="0" presId="urn:microsoft.com/office/officeart/2005/8/layout/orgChart1"/>
-    <dgm:cxn modelId="{FE7C578B-1365-4309-B327-EAA7F4B7BAE5}" type="presOf" srcId="{E2AB10D9-B616-4836-8E3D-08F535353258}" destId="{5FB56C43-3EEC-42D9-BCDA-0C23DAD8FEE7}" srcOrd="0" destOrd="0" presId="urn:microsoft.com/office/officeart/2005/8/layout/orgChart1"/>
-    <dgm:cxn modelId="{55444577-62EA-4963-B65D-0F64109F2636}" type="presOf" srcId="{E97E1C8D-02C6-44AD-AF99-ACE7BAA3BEC3}" destId="{01F651BF-E53C-4F8D-9D5E-9646CCF2E15F}" srcOrd="0" destOrd="0" presId="urn:microsoft.com/office/officeart/2005/8/layout/orgChart1"/>
-    <dgm:cxn modelId="{A29DEE8E-1341-4ED9-89ED-63C1DA035D52}" srcId="{E6C94F7C-A86B-4F29-BD87-2C2DD0192A7B}" destId="{13EA8417-1311-48CB-829F-EFE6E2E0EB45}" srcOrd="2" destOrd="0" parTransId="{3886E689-1118-4C20-A752-6B42E6246603}" sibTransId="{E26102BE-2244-4E71-9942-1631CBB10100}"/>
-    <dgm:cxn modelId="{6D2CD9D0-0AB9-425C-AF71-38E5736AB790}" type="presOf" srcId="{58AC2EC3-0E94-49EE-B70B-47E6D19DFB2E}" destId="{5ECADC00-F8E3-4C4A-9602-D3E6CBBBBF54}" srcOrd="0" destOrd="0" presId="urn:microsoft.com/office/officeart/2005/8/layout/orgChart1"/>
-    <dgm:cxn modelId="{E07E1D57-5F14-413C-8D13-3FB60B08A9F7}" srcId="{89270C42-ACAE-4327-B9A2-4FBCA29E4BE3}" destId="{44C39ACF-3D2C-4075-AF03-2D58CAC345F0}" srcOrd="4" destOrd="0" parTransId="{96539AC4-8DD0-4AC3-A090-CE27C2D5D1C0}" sibTransId="{C1C6A3E3-558A-4E91-839A-7DCB960FB512}"/>
-    <dgm:cxn modelId="{ED56E4B4-6A9A-448E-8388-9569631021E2}" type="presOf" srcId="{185F5078-2588-4993-B5D5-C4125B128EFC}" destId="{18EB6655-1B72-4673-BA17-893619449D9E}" srcOrd="1" destOrd="0" presId="urn:microsoft.com/office/officeart/2005/8/layout/orgChart1"/>
-    <dgm:cxn modelId="{FA7FDEC5-B0CF-4007-BC02-D554296BEB8B}" type="presOf" srcId="{4EE86ACC-BBDB-4657-A3C2-06AEBB6E29A4}" destId="{5D829AEE-558B-4774-BEFD-7BF484701816}" srcOrd="0" destOrd="0" presId="urn:microsoft.com/office/officeart/2005/8/layout/orgChart1"/>
-    <dgm:cxn modelId="{4809AC28-76FC-4B5E-A7D6-BE79C5AEDB0A}" type="presOf" srcId="{A3C93F3D-993E-48D2-8979-361DC40F4A39}" destId="{668457C2-44DB-4B4E-8660-345838A51EB0}" srcOrd="0" destOrd="0" presId="urn:microsoft.com/office/officeart/2005/8/layout/orgChart1"/>
-    <dgm:cxn modelId="{1C63E9D4-A1B9-427C-B15A-660368A4D051}" type="presOf" srcId="{D8719B64-325A-4EB3-8BE5-F8F12D74A353}" destId="{828BE651-862B-4EC1-80E1-1D2623941E5D}" srcOrd="0" destOrd="0" presId="urn:microsoft.com/office/officeart/2005/8/layout/orgChart1"/>
-    <dgm:cxn modelId="{0B4CF1FC-C563-4E84-BCD9-EE878EAC2D41}" type="presOf" srcId="{E6C94F7C-A86B-4F29-BD87-2C2DD0192A7B}" destId="{B0ABC80D-9545-461E-9B51-399A8D1D6AAA}" srcOrd="1" destOrd="0" presId="urn:microsoft.com/office/officeart/2005/8/layout/orgChart1"/>
-    <dgm:cxn modelId="{92E6AA63-CAF4-4236-B0C6-1C081C49B134}" type="presOf" srcId="{FBAEF615-4FEF-450D-8FEA-846BFF72CEB0}" destId="{14F3E6A7-5F12-4854-A539-7D1BC804202A}" srcOrd="0" destOrd="0" presId="urn:microsoft.com/office/officeart/2005/8/layout/orgChart1"/>
+    <dgm:cxn modelId="{F3026058-FFAD-488C-8D3F-5E48E44987DF}" srcId="{CA680B2D-589A-41BC-B665-F4274DE54732}" destId="{E2AB10D9-B616-4836-8E3D-08F535353258}" srcOrd="0" destOrd="0" parTransId="{46BE778A-BBB3-469E-92AA-DD00095187A2}" sibTransId="{A32380B2-F300-4A45-BD59-423BCA1CC15F}"/>
+    <dgm:cxn modelId="{4E647E99-E2A9-4DF9-81F2-92B99E1DB694}" type="presOf" srcId="{E97E1C8D-02C6-44AD-AF99-ACE7BAA3BEC3}" destId="{21D4EA5A-65B0-4585-A065-2FBE13E38793}" srcOrd="1" destOrd="0" presId="urn:microsoft.com/office/officeart/2005/8/layout/orgChart1"/>
+    <dgm:cxn modelId="{EF8625FD-0DAF-489E-8451-52F1ED32647C}" type="presOf" srcId="{E6C94F7C-A86B-4F29-BD87-2C2DD0192A7B}" destId="{B0ABC80D-9545-461E-9B51-399A8D1D6AAA}" srcOrd="1" destOrd="0" presId="urn:microsoft.com/office/officeart/2005/8/layout/orgChart1"/>
+    <dgm:cxn modelId="{828736BA-56D3-41FE-A0BB-22C0D06B337E}" srcId="{CA680B2D-589A-41BC-B665-F4274DE54732}" destId="{FBAEF615-4FEF-450D-8FEA-846BFF72CEB0}" srcOrd="2" destOrd="0" parTransId="{A9A2D9F4-5D6D-4F98-B2AC-502D9F9D3737}" sibTransId="{1BD2B1E6-FD5A-4F11-8126-893880C4DEAA}"/>
+    <dgm:cxn modelId="{F7A093A5-AAB2-41B4-AD00-B72C66F14E54}" type="presOf" srcId="{F3FBE588-F82D-4A6F-BD1B-1D00F4500832}" destId="{E5FA3648-10BA-4B91-B7C9-BE420896858A}" srcOrd="0" destOrd="0" presId="urn:microsoft.com/office/officeart/2005/8/layout/orgChart1"/>
+    <dgm:cxn modelId="{A83DEE93-0DA6-4486-86D9-70C74A7D16F4}" type="presOf" srcId="{44C39ACF-3D2C-4075-AF03-2D58CAC345F0}" destId="{3BE5CE08-0735-40E9-A98D-A38D49DD2A7E}" srcOrd="0" destOrd="0" presId="urn:microsoft.com/office/officeart/2005/8/layout/orgChart1"/>
+    <dgm:cxn modelId="{D65B322A-195B-42C9-9BFF-CCD0C3A50BED}" type="presOf" srcId="{EA6FA66B-0982-4F0C-BA71-70FE6FB85774}" destId="{9069BD9A-B82D-4631-8AE1-52B0F39DAB70}" srcOrd="1" destOrd="0" presId="urn:microsoft.com/office/officeart/2005/8/layout/orgChart1"/>
     <dgm:cxn modelId="{206C2E86-C677-4B21-8FEB-08306695CF33}" srcId="{89270C42-ACAE-4327-B9A2-4FBCA29E4BE3}" destId="{EA6FA66B-0982-4F0C-BA71-70FE6FB85774}" srcOrd="2" destOrd="0" parTransId="{B3BC5BAB-17AB-4144-AA29-0E3CCD20C1F3}" sibTransId="{C46D0C27-73D2-4115-BEF6-3F1D052A7A72}"/>
-    <dgm:cxn modelId="{7E4F00F0-5541-4E68-A1DE-D39C09652736}" type="presOf" srcId="{07DE2AC2-F113-4603-8E4F-CFCE9D8E099F}" destId="{ACC3AE58-04C0-4213-A229-A09BE71CC10F}" srcOrd="0" destOrd="0" presId="urn:microsoft.com/office/officeart/2005/8/layout/orgChart1"/>
-    <dgm:cxn modelId="{EC857395-6C99-4C69-B115-D9E3D108D1EB}" srcId="{EA6FA66B-0982-4F0C-BA71-70FE6FB85774}" destId="{E17A204C-58D5-473A-A691-540457B87345}" srcOrd="0" destOrd="0" parTransId="{EE682225-D0A7-4BBC-8F17-5976EC9B8691}" sibTransId="{4B893E1F-0E15-4EE2-B2D6-0AAD67EE8937}"/>
-    <dgm:cxn modelId="{224F5C11-CC15-4B07-AC24-57EAA0F1A6D8}" srcId="{44C39ACF-3D2C-4075-AF03-2D58CAC345F0}" destId="{C9DE8EE0-5981-4532-B750-7FA775730C1D}" srcOrd="0" destOrd="0" parTransId="{4EE86ACC-BBDB-4657-A3C2-06AEBB6E29A4}" sibTransId="{8C62D3A7-AB38-4601-A39E-1C8EEC93BE88}"/>
-    <dgm:cxn modelId="{DF6C73AA-9B9E-4C83-943B-A34B0C41B119}" type="presOf" srcId="{65C8F27F-C6B9-489F-8BBE-17CC44FF4668}" destId="{EA3C6A53-A352-4BE7-8130-3F7DA7F456E3}" srcOrd="1" destOrd="0" presId="urn:microsoft.com/office/officeart/2005/8/layout/orgChart1"/>
-    <dgm:cxn modelId="{3E1F9480-3127-4F31-A9A4-6F295603A005}" type="presOf" srcId="{FBAEF615-4FEF-450D-8FEA-846BFF72CEB0}" destId="{5165C79E-2933-4F92-BDBF-5B74F07A9558}" srcOrd="1" destOrd="0" presId="urn:microsoft.com/office/officeart/2005/8/layout/orgChart1"/>
-    <dgm:cxn modelId="{0C80F195-FE9B-42C1-9B98-22329B9CA183}" type="presOf" srcId="{A0342661-BCE9-43FF-859F-A047135CEBD6}" destId="{DB8B0E8C-2B51-410B-BE45-E549B5C32BA8}" srcOrd="0" destOrd="0" presId="urn:microsoft.com/office/officeart/2005/8/layout/orgChart1"/>
-    <dgm:cxn modelId="{81B6C219-2306-4F89-A767-5EA26E13F007}" type="presOf" srcId="{185F5078-2588-4993-B5D5-C4125B128EFC}" destId="{5FC649C7-1642-40CB-A430-6714D6EA29CF}" srcOrd="0" destOrd="0" presId="urn:microsoft.com/office/officeart/2005/8/layout/orgChart1"/>
-    <dgm:cxn modelId="{419D7CB5-E56D-49BE-9D50-8309462040C3}" type="presOf" srcId="{C4DBEA34-8EF2-4450-B1CF-9384AF8C60D8}" destId="{935A98D1-C6AE-4380-86BB-91CD59BB3ED1}" srcOrd="1" destOrd="0" presId="urn:microsoft.com/office/officeart/2005/8/layout/orgChart1"/>
-    <dgm:cxn modelId="{5F983E5C-CBE1-411E-B277-D972FFF9F513}" type="presOf" srcId="{44C39ACF-3D2C-4075-AF03-2D58CAC345F0}" destId="{3BE5CE08-0735-40E9-A98D-A38D49DD2A7E}" srcOrd="0" destOrd="0" presId="urn:microsoft.com/office/officeart/2005/8/layout/orgChart1"/>
-    <dgm:cxn modelId="{11C8D786-5AFC-405D-A9CC-CD5A6D9DB438}" type="presOf" srcId="{85E1DEB0-FF75-436B-9AB9-63D69A386E40}" destId="{8E74C286-B4FF-4A0D-86B3-CE97AC887E62}" srcOrd="0" destOrd="0" presId="urn:microsoft.com/office/officeart/2005/8/layout/orgChart1"/>
-    <dgm:cxn modelId="{F3026058-FFAD-488C-8D3F-5E48E44987DF}" srcId="{CA680B2D-589A-41BC-B665-F4274DE54732}" destId="{E2AB10D9-B616-4836-8E3D-08F535353258}" srcOrd="0" destOrd="0" parTransId="{46BE778A-BBB3-469E-92AA-DD00095187A2}" sibTransId="{A32380B2-F300-4A45-BD59-423BCA1CC15F}"/>
-    <dgm:cxn modelId="{11CF65F7-C3DD-4569-8744-FFD325A1DA39}" type="presOf" srcId="{E97E1C8D-02C6-44AD-AF99-ACE7BAA3BEC3}" destId="{21D4EA5A-65B0-4585-A065-2FBE13E38793}" srcOrd="1" destOrd="0" presId="urn:microsoft.com/office/officeart/2005/8/layout/orgChart1"/>
-    <dgm:cxn modelId="{980FD59F-FC41-4400-8D76-F4C7707C6D77}" srcId="{CDEF80C7-34AC-4433-BB54-619D6E7F668D}" destId="{B90F5556-9EC6-470D-A629-694CB28EC00C}" srcOrd="1" destOrd="0" parTransId="{F92035EC-E2DA-412B-B10B-D53C26126C9D}" sibTransId="{E651DA74-AB2F-4A0F-BCD3-103BA639C445}"/>
-    <dgm:cxn modelId="{B607C5E1-D87D-4268-B4DF-CD5CD0EF177A}" type="presOf" srcId="{F3936036-9CE3-46C8-BE17-CDCBC6CDA9F3}" destId="{579E1296-D2C2-4CB5-A1BC-A83932518CC4}" srcOrd="0" destOrd="0" presId="urn:microsoft.com/office/officeart/2005/8/layout/orgChart1"/>
-    <dgm:cxn modelId="{B9F65481-C2B6-4418-B7C0-79C1D147A22E}" type="presOf" srcId="{5E4EC5F9-CC4E-47B0-955B-38CA7D15B29A}" destId="{918A04F3-2955-4614-B1B3-1236C0F304F5}" srcOrd="0" destOrd="0" presId="urn:microsoft.com/office/officeart/2005/8/layout/orgChart1"/>
-    <dgm:cxn modelId="{9CFD5E45-B45F-4DE4-B3C8-CABA2F8A8C4B}" type="presOf" srcId="{870B33D2-26C4-4841-836C-152715E86D63}" destId="{0D13FD2C-4ED4-4F32-98AA-9F5D70539C9E}" srcOrd="0" destOrd="0" presId="urn:microsoft.com/office/officeart/2005/8/layout/orgChart1"/>
-    <dgm:cxn modelId="{BF1F0274-3514-464C-B497-E1CE71AFBB62}" type="presOf" srcId="{12655D9D-99B0-470E-B3A5-6861DFBC92C5}" destId="{0A7F001F-0D29-42E7-B6B6-CFA42F795CF6}" srcOrd="0" destOrd="0" presId="urn:microsoft.com/office/officeart/2005/8/layout/orgChart1"/>
-    <dgm:cxn modelId="{C2A97FD2-D551-4F1B-9FAB-F1FD1C526602}" srcId="{CA680B2D-589A-41BC-B665-F4274DE54732}" destId="{D8719B64-325A-4EB3-8BE5-F8F12D74A353}" srcOrd="1" destOrd="0" parTransId="{94657EEE-7B6B-4C04-AE1E-68D0826F3C77}" sibTransId="{F6F0653D-1706-4E82-98DD-68EFAE9957EF}"/>
-    <dgm:cxn modelId="{6240ABEE-3BA4-4054-9D3C-68671F90AD19}" type="presOf" srcId="{BDB3E992-C371-49F0-AB10-D679A04822A7}" destId="{E61E356C-59D7-4152-8D59-26280114639E}" srcOrd="0" destOrd="0" presId="urn:microsoft.com/office/officeart/2005/8/layout/orgChart1"/>
-    <dgm:cxn modelId="{CE01D609-651D-4467-B815-C20FE0E95773}" type="presOf" srcId="{85E1DEB0-FF75-436B-9AB9-63D69A386E40}" destId="{35CCA1FB-0F37-48FC-B982-6C94F5521D4C}" srcOrd="1" destOrd="0" presId="urn:microsoft.com/office/officeart/2005/8/layout/orgChart1"/>
-    <dgm:cxn modelId="{828736BA-56D3-41FE-A0BB-22C0D06B337E}" srcId="{CA680B2D-589A-41BC-B665-F4274DE54732}" destId="{FBAEF615-4FEF-450D-8FEA-846BFF72CEB0}" srcOrd="2" destOrd="0" parTransId="{A9A2D9F4-5D6D-4F98-B2AC-502D9F9D3737}" sibTransId="{1BD2B1E6-FD5A-4F11-8126-893880C4DEAA}"/>
-    <dgm:cxn modelId="{8417FF70-1B3D-495A-AEDA-A8137AC74686}" type="presOf" srcId="{CA680B2D-589A-41BC-B665-F4274DE54732}" destId="{275E8529-9DED-40F7-A88B-704AC20C92B8}" srcOrd="1" destOrd="0" presId="urn:microsoft.com/office/officeart/2005/8/layout/orgChart1"/>
-    <dgm:cxn modelId="{6614B491-45B2-4342-93A9-790297ECA619}" type="presOf" srcId="{E2AB10D9-B616-4836-8E3D-08F535353258}" destId="{764E91E2-85B9-43DA-B6DE-251A726F444F}" srcOrd="1" destOrd="0" presId="urn:microsoft.com/office/officeart/2005/8/layout/orgChart1"/>
-    <dgm:cxn modelId="{D05D8043-24D6-411D-B53C-F982EE5BB83F}" srcId="{CDEF80C7-34AC-4433-BB54-619D6E7F668D}" destId="{E97E1C8D-02C6-44AD-AF99-ACE7BAA3BEC3}" srcOrd="0" destOrd="0" parTransId="{12655D9D-99B0-470E-B3A5-6861DFBC92C5}" sibTransId="{CD413282-0296-4DF6-BBDE-DBD2EA23D1BA}"/>
-    <dgm:cxn modelId="{9D3FE5FD-CECC-437C-AA16-2F8C7C7EDFF1}" type="presOf" srcId="{7D21A47A-A116-4BA5-986F-F5DD0D86A571}" destId="{BB571437-A3B0-4401-861C-CC3AC2B74534}" srcOrd="0" destOrd="0" presId="urn:microsoft.com/office/officeart/2005/8/layout/orgChart1"/>
-    <dgm:cxn modelId="{03AB078E-7A98-47CB-B809-F4478303C64C}" srcId="{EA6FA66B-0982-4F0C-BA71-70FE6FB85774}" destId="{7AAC8723-DB92-4AC2-987D-202C1B84F128}" srcOrd="1" destOrd="0" parTransId="{870B33D2-26C4-4841-836C-152715E86D63}" sibTransId="{D9D01D61-A122-42D8-8437-5AC28B9DB9BA}"/>
-    <dgm:cxn modelId="{A5863258-F9E2-49D8-B51A-3216DF5735D8}" type="presOf" srcId="{F3FBE588-F82D-4A6F-BD1B-1D00F4500832}" destId="{E5FA3648-10BA-4B91-B7C9-BE420896858A}" srcOrd="0" destOrd="0" presId="urn:microsoft.com/office/officeart/2005/8/layout/orgChart1"/>
-    <dgm:cxn modelId="{5532BCF1-3B3F-4922-A291-D775C00CB782}" type="presOf" srcId="{AF436DA6-0280-4807-BC62-DDDC116831BE}" destId="{872A1C61-D05F-4CA8-A22E-C70941E4F3A4}" srcOrd="0" destOrd="0" presId="urn:microsoft.com/office/officeart/2005/8/layout/orgChart1"/>
-    <dgm:cxn modelId="{DBEDF1CD-FB64-4337-B148-76A10A5F8909}" type="presOf" srcId="{89270C42-ACAE-4327-B9A2-4FBCA29E4BE3}" destId="{29CF83BF-1AE7-4331-B4FA-55D8F328B6AD}" srcOrd="1" destOrd="0" presId="urn:microsoft.com/office/officeart/2005/8/layout/orgChart1"/>
-    <dgm:cxn modelId="{3B73EC6A-A687-4532-AE68-8159B26747FB}" type="presParOf" srcId="{9BF8FCF0-E831-4753-AEE0-76987BF0F390}" destId="{EBB648DC-8001-4567-B053-BDEA0F1F8230}" srcOrd="0" destOrd="0" presId="urn:microsoft.com/office/officeart/2005/8/layout/orgChart1"/>
-    <dgm:cxn modelId="{FA8072E4-EBB5-4F0D-B788-B66EABD88F23}" type="presParOf" srcId="{EBB648DC-8001-4567-B053-BDEA0F1F8230}" destId="{2EC17923-DE9F-4F50-9AF6-E5EB571CBC06}" srcOrd="0" destOrd="0" presId="urn:microsoft.com/office/officeart/2005/8/layout/orgChart1"/>
-    <dgm:cxn modelId="{FC4D3094-1200-4CEB-8724-5BA3541D0B07}" type="presParOf" srcId="{2EC17923-DE9F-4F50-9AF6-E5EB571CBC06}" destId="{99A4194C-B8DC-4B49-860A-A8399847BDB4}" srcOrd="0" destOrd="0" presId="urn:microsoft.com/office/officeart/2005/8/layout/orgChart1"/>
-    <dgm:cxn modelId="{101606AF-287C-4322-A7C7-4A42166F6E43}" type="presParOf" srcId="{2EC17923-DE9F-4F50-9AF6-E5EB571CBC06}" destId="{29CF83BF-1AE7-4331-B4FA-55D8F328B6AD}" srcOrd="1" destOrd="0" presId="urn:microsoft.com/office/officeart/2005/8/layout/orgChart1"/>
-    <dgm:cxn modelId="{9A8FEE9A-6A41-46D5-A4A7-D867CCCAD7F4}" type="presParOf" srcId="{EBB648DC-8001-4567-B053-BDEA0F1F8230}" destId="{FCC1713C-AD5D-486F-BA0A-61BDFD9B7CFB}" srcOrd="1" destOrd="0" presId="urn:microsoft.com/office/officeart/2005/8/layout/orgChart1"/>
-    <dgm:cxn modelId="{E5025A51-D66C-4B8C-BA63-6A47FBB70433}" type="presParOf" srcId="{FCC1713C-AD5D-486F-BA0A-61BDFD9B7CFB}" destId="{CB41D6BB-8BB1-457D-A07C-799447129215}" srcOrd="0" destOrd="0" presId="urn:microsoft.com/office/officeart/2005/8/layout/orgChart1"/>
-    <dgm:cxn modelId="{D34669A8-C863-43C9-85E5-1A73B757C1B0}" type="presParOf" srcId="{FCC1713C-AD5D-486F-BA0A-61BDFD9B7CFB}" destId="{382E928F-1C08-4CAA-AFB8-186D58FBD0B9}" srcOrd="1" destOrd="0" presId="urn:microsoft.com/office/officeart/2005/8/layout/orgChart1"/>
-    <dgm:cxn modelId="{1B261E5B-DDFA-4DC5-98AA-0094ADB320B3}" type="presParOf" srcId="{382E928F-1C08-4CAA-AFB8-186D58FBD0B9}" destId="{AAA6FFC8-9A81-40DB-B3EF-D0F32CC36141}" srcOrd="0" destOrd="0" presId="urn:microsoft.com/office/officeart/2005/8/layout/orgChart1"/>
-    <dgm:cxn modelId="{F59D039A-530B-4409-9D2C-D1A888A4ACA1}" type="presParOf" srcId="{AAA6FFC8-9A81-40DB-B3EF-D0F32CC36141}" destId="{217A9A14-CCFC-410C-94F2-D3CF34A2E53C}" srcOrd="0" destOrd="0" presId="urn:microsoft.com/office/officeart/2005/8/layout/orgChart1"/>
-    <dgm:cxn modelId="{CE844B60-A842-4E7E-8C4A-486C280450B5}" type="presParOf" srcId="{AAA6FFC8-9A81-40DB-B3EF-D0F32CC36141}" destId="{275E8529-9DED-40F7-A88B-704AC20C92B8}" srcOrd="1" destOrd="0" presId="urn:microsoft.com/office/officeart/2005/8/layout/orgChart1"/>
-    <dgm:cxn modelId="{C9366C4C-11A3-4201-879F-D5CDC04F2316}" type="presParOf" srcId="{382E928F-1C08-4CAA-AFB8-186D58FBD0B9}" destId="{8F50F2A1-6789-43D9-8B2E-83F6896403F0}" srcOrd="1" destOrd="0" presId="urn:microsoft.com/office/officeart/2005/8/layout/orgChart1"/>
-    <dgm:cxn modelId="{BD89D953-845F-4C40-A96C-ACA24DCE0C6B}" type="presParOf" srcId="{8F50F2A1-6789-43D9-8B2E-83F6896403F0}" destId="{4D9A0DD3-1F0D-449B-9E46-16B69350A042}" srcOrd="0" destOrd="0" presId="urn:microsoft.com/office/officeart/2005/8/layout/orgChart1"/>
-    <dgm:cxn modelId="{C268601D-1113-48D5-BF5B-F2F5336D2870}" type="presParOf" srcId="{8F50F2A1-6789-43D9-8B2E-83F6896403F0}" destId="{ADE062D3-F1A9-4DD9-9DE7-2D36A418347B}" srcOrd="1" destOrd="0" presId="urn:microsoft.com/office/officeart/2005/8/layout/orgChart1"/>
-    <dgm:cxn modelId="{949E4726-2660-46AC-AD99-5B32F4A09510}" type="presParOf" srcId="{ADE062D3-F1A9-4DD9-9DE7-2D36A418347B}" destId="{230BA2D3-22EC-4D38-A015-935A6FA4D9D3}" srcOrd="0" destOrd="0" presId="urn:microsoft.com/office/officeart/2005/8/layout/orgChart1"/>
-    <dgm:cxn modelId="{5CDFA1AE-A589-4702-8C3C-45AC87168C23}" type="presParOf" srcId="{230BA2D3-22EC-4D38-A015-935A6FA4D9D3}" destId="{5FB56C43-3EEC-42D9-BCDA-0C23DAD8FEE7}" srcOrd="0" destOrd="0" presId="urn:microsoft.com/office/officeart/2005/8/layout/orgChart1"/>
-    <dgm:cxn modelId="{0542D3D1-1B18-4ED6-8B93-B0FF0A11C1FD}" type="presParOf" srcId="{230BA2D3-22EC-4D38-A015-935A6FA4D9D3}" destId="{764E91E2-85B9-43DA-B6DE-251A726F444F}" srcOrd="1" destOrd="0" presId="urn:microsoft.com/office/officeart/2005/8/layout/orgChart1"/>
-    <dgm:cxn modelId="{E97AB895-3848-4CB1-907B-16FCA6E65823}" type="presParOf" srcId="{ADE062D3-F1A9-4DD9-9DE7-2D36A418347B}" destId="{D7C665BE-3CBF-4A64-BD6C-E9D2E0633F61}" srcOrd="1" destOrd="0" presId="urn:microsoft.com/office/officeart/2005/8/layout/orgChart1"/>
-    <dgm:cxn modelId="{AD0E4DCB-4024-42FB-AEA1-1BB4EF0CF53C}" type="presParOf" srcId="{ADE062D3-F1A9-4DD9-9DE7-2D36A418347B}" destId="{F35E39B6-39AC-4FEA-9A31-8047E7887698}" srcOrd="2" destOrd="0" presId="urn:microsoft.com/office/officeart/2005/8/layout/orgChart1"/>
-    <dgm:cxn modelId="{FCDA9FF1-D387-4EE4-995A-64CCF333DF1F}" type="presParOf" srcId="{8F50F2A1-6789-43D9-8B2E-83F6896403F0}" destId="{56403218-EAD5-4422-A98F-4A73DACB9344}" srcOrd="2" destOrd="0" presId="urn:microsoft.com/office/officeart/2005/8/layout/orgChart1"/>
-    <dgm:cxn modelId="{AC8B9D66-28F7-4620-897B-C89611B6CE19}" type="presParOf" srcId="{8F50F2A1-6789-43D9-8B2E-83F6896403F0}" destId="{1499791A-BFE8-408C-A790-83316AA0831B}" srcOrd="3" destOrd="0" presId="urn:microsoft.com/office/officeart/2005/8/layout/orgChart1"/>
-    <dgm:cxn modelId="{54AF64CA-41CC-4FC7-AC79-BD006D094A62}" type="presParOf" srcId="{1499791A-BFE8-408C-A790-83316AA0831B}" destId="{E4A7BA9A-7B02-43A1-A6FD-B264895693F5}" srcOrd="0" destOrd="0" presId="urn:microsoft.com/office/officeart/2005/8/layout/orgChart1"/>
-    <dgm:cxn modelId="{F4BB04A8-04CB-4AF5-8DC5-946204E42876}" type="presParOf" srcId="{E4A7BA9A-7B02-43A1-A6FD-B264895693F5}" destId="{828BE651-862B-4EC1-80E1-1D2623941E5D}" srcOrd="0" destOrd="0" presId="urn:microsoft.com/office/officeart/2005/8/layout/orgChart1"/>
-    <dgm:cxn modelId="{D1912B2D-9605-42A2-AC18-B6AE97F6F240}" type="presParOf" srcId="{E4A7BA9A-7B02-43A1-A6FD-B264895693F5}" destId="{E02852B2-80D3-4291-B3CF-71E3152ECB64}" srcOrd="1" destOrd="0" presId="urn:microsoft.com/office/officeart/2005/8/layout/orgChart1"/>
-    <dgm:cxn modelId="{397A0EDC-E897-4A4A-9132-760B131C126F}" type="presParOf" srcId="{1499791A-BFE8-408C-A790-83316AA0831B}" destId="{8192C863-9D14-4BF2-BA9F-72E26477F8E8}" srcOrd="1" destOrd="0" presId="urn:microsoft.com/office/officeart/2005/8/layout/orgChart1"/>
-    <dgm:cxn modelId="{728A7841-7D68-47CD-BAC8-7D6B3151053B}" type="presParOf" srcId="{1499791A-BFE8-408C-A790-83316AA0831B}" destId="{7D441B81-C786-4864-A4E4-5D9E8EAA89B3}" srcOrd="2" destOrd="0" presId="urn:microsoft.com/office/officeart/2005/8/layout/orgChart1"/>
-    <dgm:cxn modelId="{3C0AC33C-FC11-46D9-89C8-00F89332BCD7}" type="presParOf" srcId="{8F50F2A1-6789-43D9-8B2E-83F6896403F0}" destId="{23D76048-1094-474C-A14A-C5BE6BDF5910}" srcOrd="4" destOrd="0" presId="urn:microsoft.com/office/officeart/2005/8/layout/orgChart1"/>
-    <dgm:cxn modelId="{9B6B2F46-620C-4513-846B-F20958655C5D}" type="presParOf" srcId="{8F50F2A1-6789-43D9-8B2E-83F6896403F0}" destId="{EA0BC551-4989-4316-83CA-7274DBDA7C22}" srcOrd="5" destOrd="0" presId="urn:microsoft.com/office/officeart/2005/8/layout/orgChart1"/>
-    <dgm:cxn modelId="{97534350-8713-4579-8B91-955A3B5E6D26}" type="presParOf" srcId="{EA0BC551-4989-4316-83CA-7274DBDA7C22}" destId="{6A032F22-4CA2-443B-9285-4AACFC802C19}" srcOrd="0" destOrd="0" presId="urn:microsoft.com/office/officeart/2005/8/layout/orgChart1"/>
-    <dgm:cxn modelId="{AC6AFC15-090E-4560-BD45-1EDF5D0C0D80}" type="presParOf" srcId="{6A032F22-4CA2-443B-9285-4AACFC802C19}" destId="{14F3E6A7-5F12-4854-A539-7D1BC804202A}" srcOrd="0" destOrd="0" presId="urn:microsoft.com/office/officeart/2005/8/layout/orgChart1"/>
-    <dgm:cxn modelId="{573A5D22-B628-4A64-A9BD-CB213F1B7740}" type="presParOf" srcId="{6A032F22-4CA2-443B-9285-4AACFC802C19}" destId="{5165C79E-2933-4F92-BDBF-5B74F07A9558}" srcOrd="1" destOrd="0" presId="urn:microsoft.com/office/officeart/2005/8/layout/orgChart1"/>
-    <dgm:cxn modelId="{45D91D7D-5CD1-498E-AB82-62AA2D807A4A}" type="presParOf" srcId="{EA0BC551-4989-4316-83CA-7274DBDA7C22}" destId="{A6593DC2-1634-44EC-B946-8E27DD082639}" srcOrd="1" destOrd="0" presId="urn:microsoft.com/office/officeart/2005/8/layout/orgChart1"/>
-    <dgm:cxn modelId="{0AE76F9D-D451-4FD6-BA40-A02588B5D80F}" type="presParOf" srcId="{EA0BC551-4989-4316-83CA-7274DBDA7C22}" destId="{9040C9F7-1B35-4927-A68E-5800D286A9D1}" srcOrd="2" destOrd="0" presId="urn:microsoft.com/office/officeart/2005/8/layout/orgChart1"/>
-    <dgm:cxn modelId="{A7BA13E8-E4BC-4437-8013-36C63CBFBF69}" type="presParOf" srcId="{8F50F2A1-6789-43D9-8B2E-83F6896403F0}" destId="{DB8B0E8C-2B51-410B-BE45-E549B5C32BA8}" srcOrd="6" destOrd="0" presId="urn:microsoft.com/office/officeart/2005/8/layout/orgChart1"/>
-    <dgm:cxn modelId="{6D19C83D-5DE9-4F09-9896-9FF4E0DFCBAF}" type="presParOf" srcId="{8F50F2A1-6789-43D9-8B2E-83F6896403F0}" destId="{D3714DEC-2A39-43BC-A8E9-278100D70C64}" srcOrd="7" destOrd="0" presId="urn:microsoft.com/office/officeart/2005/8/layout/orgChart1"/>
-    <dgm:cxn modelId="{D14CBAA0-B62A-49CC-8E77-30D11D77F69C}" type="presParOf" srcId="{D3714DEC-2A39-43BC-A8E9-278100D70C64}" destId="{2ADB8875-F95E-4B5B-BA47-629D0B9BB022}" srcOrd="0" destOrd="0" presId="urn:microsoft.com/office/officeart/2005/8/layout/orgChart1"/>
-    <dgm:cxn modelId="{F96ED00A-E4A2-4C2B-8553-F8CE6917616B}" type="presParOf" srcId="{2ADB8875-F95E-4B5B-BA47-629D0B9BB022}" destId="{918A04F3-2955-4614-B1B3-1236C0F304F5}" srcOrd="0" destOrd="0" presId="urn:microsoft.com/office/officeart/2005/8/layout/orgChart1"/>
-    <dgm:cxn modelId="{87685C6C-E2DE-4B3D-B574-653D6FF7F0DC}" type="presParOf" srcId="{2ADB8875-F95E-4B5B-BA47-629D0B9BB022}" destId="{99A88826-9BF8-49E8-94EE-50552CE2F6E8}" srcOrd="1" destOrd="0" presId="urn:microsoft.com/office/officeart/2005/8/layout/orgChart1"/>
-    <dgm:cxn modelId="{81ED64ED-3ABF-46CD-8492-B712F14CA499}" type="presParOf" srcId="{D3714DEC-2A39-43BC-A8E9-278100D70C64}" destId="{E0DEC745-1511-471A-9B61-4465546A58CE}" srcOrd="1" destOrd="0" presId="urn:microsoft.com/office/officeart/2005/8/layout/orgChart1"/>
-    <dgm:cxn modelId="{D934A91B-8A82-45FC-A8FD-BB4F704AA4E8}" type="presParOf" srcId="{D3714DEC-2A39-43BC-A8E9-278100D70C64}" destId="{47316690-09A1-4324-96AB-5045016EFDA9}" srcOrd="2" destOrd="0" presId="urn:microsoft.com/office/officeart/2005/8/layout/orgChart1"/>
-    <dgm:cxn modelId="{0E9C00DC-CDA7-4128-991F-6CCF725BDA3D}" type="presParOf" srcId="{8F50F2A1-6789-43D9-8B2E-83F6896403F0}" destId="{3E286725-7742-49F0-B15B-62152827ED99}" srcOrd="8" destOrd="0" presId="urn:microsoft.com/office/officeart/2005/8/layout/orgChart1"/>
-    <dgm:cxn modelId="{4DC873D4-3182-4A7E-80C9-8A7EA946209B}" type="presParOf" srcId="{8F50F2A1-6789-43D9-8B2E-83F6896403F0}" destId="{213522AE-21C0-4587-9B68-1C6D7EC7050A}" srcOrd="9" destOrd="0" presId="urn:microsoft.com/office/officeart/2005/8/layout/orgChart1"/>
-    <dgm:cxn modelId="{9620609B-3012-4092-AD34-F0FA69F8A129}" type="presParOf" srcId="{213522AE-21C0-4587-9B68-1C6D7EC7050A}" destId="{154CDF03-1F16-46FB-AC2D-F51EE88D67F2}" srcOrd="0" destOrd="0" presId="urn:microsoft.com/office/officeart/2005/8/layout/orgChart1"/>
-    <dgm:cxn modelId="{B0EEBFA8-985B-4C29-A4A5-C9B095BD8A62}" type="presParOf" srcId="{154CDF03-1F16-46FB-AC2D-F51EE88D67F2}" destId="{6CD613CD-0873-4FBF-94D1-AEA3C6FC30B9}" srcOrd="0" destOrd="0" presId="urn:microsoft.com/office/officeart/2005/8/layout/orgChart1"/>
-    <dgm:cxn modelId="{A29FE1DB-AFFB-4DCD-8DFE-095240DD9720}" type="presParOf" srcId="{154CDF03-1F16-46FB-AC2D-F51EE88D67F2}" destId="{3235A456-DCF6-415D-9043-9BC27DFB7E42}" srcOrd="1" destOrd="0" presId="urn:microsoft.com/office/officeart/2005/8/layout/orgChart1"/>
-    <dgm:cxn modelId="{BD324354-E771-4BE4-B714-1AEB6343E385}" type="presParOf" srcId="{213522AE-21C0-4587-9B68-1C6D7EC7050A}" destId="{0654047F-0D4D-4894-92E9-ACAC554D1DA6}" srcOrd="1" destOrd="0" presId="urn:microsoft.com/office/officeart/2005/8/layout/orgChart1"/>
-    <dgm:cxn modelId="{BD0B01DA-2612-4BA7-9ED4-9EDBBA709C76}" type="presParOf" srcId="{213522AE-21C0-4587-9B68-1C6D7EC7050A}" destId="{AC6330E5-42B3-4188-8574-851F5A893257}" srcOrd="2" destOrd="0" presId="urn:microsoft.com/office/officeart/2005/8/layout/orgChart1"/>
-    <dgm:cxn modelId="{5D6FC3F8-ED02-4858-8F46-7EEB418D3F38}" type="presParOf" srcId="{382E928F-1C08-4CAA-AFB8-186D58FBD0B9}" destId="{FC80CBE3-1269-4E8B-B650-BAAD4C355DBE}" srcOrd="2" destOrd="0" presId="urn:microsoft.com/office/officeart/2005/8/layout/orgChart1"/>
-    <dgm:cxn modelId="{99BA8128-0CD5-43C1-AD6A-1EBC7C8AC4EE}" type="presParOf" srcId="{FCC1713C-AD5D-486F-BA0A-61BDFD9B7CFB}" destId="{5ECADC00-F8E3-4C4A-9602-D3E6CBBBBF54}" srcOrd="2" destOrd="0" presId="urn:microsoft.com/office/officeart/2005/8/layout/orgChart1"/>
-    <dgm:cxn modelId="{8F8FC1AB-7FDB-4D45-A8A7-A399C0F35F1B}" type="presParOf" srcId="{FCC1713C-AD5D-486F-BA0A-61BDFD9B7CFB}" destId="{9285EDA6-9B15-4BF6-8D69-2011FDE97D54}" srcOrd="3" destOrd="0" presId="urn:microsoft.com/office/officeart/2005/8/layout/orgChart1"/>
-    <dgm:cxn modelId="{B50CD62F-06EF-4CD0-820B-1C1B06CB4962}" type="presParOf" srcId="{9285EDA6-9B15-4BF6-8D69-2011FDE97D54}" destId="{737F9A7A-6F77-4905-8FEB-4B3CCC3028C5}" srcOrd="0" destOrd="0" presId="urn:microsoft.com/office/officeart/2005/8/layout/orgChart1"/>
-    <dgm:cxn modelId="{44D349D3-FF1A-45A8-B03A-DFC698169112}" type="presParOf" srcId="{737F9A7A-6F77-4905-8FEB-4B3CCC3028C5}" destId="{51B7E153-3090-4B1B-A154-3B4C26CB65DA}" srcOrd="0" destOrd="0" presId="urn:microsoft.com/office/officeart/2005/8/layout/orgChart1"/>
-    <dgm:cxn modelId="{3985C302-2EC6-4A1E-8678-FBC48720E431}" type="presParOf" srcId="{737F9A7A-6F77-4905-8FEB-4B3CCC3028C5}" destId="{B0ABC80D-9545-461E-9B51-399A8D1D6AAA}" srcOrd="1" destOrd="0" presId="urn:microsoft.com/office/officeart/2005/8/layout/orgChart1"/>
-    <dgm:cxn modelId="{36F516D7-E95A-4E90-8229-1B94527F8047}" type="presParOf" srcId="{9285EDA6-9B15-4BF6-8D69-2011FDE97D54}" destId="{8516061A-F02F-4922-9167-828FABABA4B8}" srcOrd="1" destOrd="0" presId="urn:microsoft.com/office/officeart/2005/8/layout/orgChart1"/>
-    <dgm:cxn modelId="{D99AE051-3F47-4835-9766-E83B4D2D802E}" type="presParOf" srcId="{8516061A-F02F-4922-9167-828FABABA4B8}" destId="{62B6E1AE-F4A0-4587-A6A7-8A23A27D3BC6}" srcOrd="0" destOrd="0" presId="urn:microsoft.com/office/officeart/2005/8/layout/orgChart1"/>
-    <dgm:cxn modelId="{FC47C16E-30FA-48D0-B427-2AEED37E867A}" type="presParOf" srcId="{8516061A-F02F-4922-9167-828FABABA4B8}" destId="{1BC183B9-B833-4D65-A2C0-39265C81096D}" srcOrd="1" destOrd="0" presId="urn:microsoft.com/office/officeart/2005/8/layout/orgChart1"/>
-    <dgm:cxn modelId="{A59CBA73-A530-4404-A92E-D05FF0349AA3}" type="presParOf" srcId="{1BC183B9-B833-4D65-A2C0-39265C81096D}" destId="{8563B1E1-36A1-4D77-89A0-76DD0FD3E50F}" srcOrd="0" destOrd="0" presId="urn:microsoft.com/office/officeart/2005/8/layout/orgChart1"/>
-    <dgm:cxn modelId="{3853AC88-0E07-4F3C-8320-18AAB9FDABF7}" type="presParOf" srcId="{8563B1E1-36A1-4D77-89A0-76DD0FD3E50F}" destId="{F9820409-BEC7-4D7A-A8B7-547E90AF8EBD}" srcOrd="0" destOrd="0" presId="urn:microsoft.com/office/officeart/2005/8/layout/orgChart1"/>
-    <dgm:cxn modelId="{D74E93A5-51DF-440E-A126-2D5E7B8551F5}" type="presParOf" srcId="{8563B1E1-36A1-4D77-89A0-76DD0FD3E50F}" destId="{935A98D1-C6AE-4380-86BB-91CD59BB3ED1}" srcOrd="1" destOrd="0" presId="urn:microsoft.com/office/officeart/2005/8/layout/orgChart1"/>
-    <dgm:cxn modelId="{6DB40768-2810-40A5-A1D3-655298D7CD38}" type="presParOf" srcId="{1BC183B9-B833-4D65-A2C0-39265C81096D}" destId="{62287F0C-4E52-48B9-B966-B79E9ED03D42}" srcOrd="1" destOrd="0" presId="urn:microsoft.com/office/officeart/2005/8/layout/orgChart1"/>
-    <dgm:cxn modelId="{2D22EE22-FBCC-4101-825F-D8C68C49169B}" type="presParOf" srcId="{1BC183B9-B833-4D65-A2C0-39265C81096D}" destId="{3ECBF2DD-0F67-4099-940D-F361DFA673DB}" srcOrd="2" destOrd="0" presId="urn:microsoft.com/office/officeart/2005/8/layout/orgChart1"/>
-    <dgm:cxn modelId="{243AB81D-0450-44BD-AB2C-83E24032F6C6}" type="presParOf" srcId="{8516061A-F02F-4922-9167-828FABABA4B8}" destId="{E61E356C-59D7-4152-8D59-26280114639E}" srcOrd="2" destOrd="0" presId="urn:microsoft.com/office/officeart/2005/8/layout/orgChart1"/>
-    <dgm:cxn modelId="{E20B93E3-70DB-4B12-A6E9-C1E1CF084814}" type="presParOf" srcId="{8516061A-F02F-4922-9167-828FABABA4B8}" destId="{65FD0A4F-66EF-4F0C-925B-B6BCFA11B70B}" srcOrd="3" destOrd="0" presId="urn:microsoft.com/office/officeart/2005/8/layout/orgChart1"/>
-    <dgm:cxn modelId="{A69C8293-BD8D-48D7-B73C-83623DDEDF20}" type="presParOf" srcId="{65FD0A4F-66EF-4F0C-925B-B6BCFA11B70B}" destId="{ED1AE635-9A70-4567-9CCD-B0843EED6158}" srcOrd="0" destOrd="0" presId="urn:microsoft.com/office/officeart/2005/8/layout/orgChart1"/>
-    <dgm:cxn modelId="{E26D7494-9344-49D2-BF5A-F1ED3518F1FE}" type="presParOf" srcId="{ED1AE635-9A70-4567-9CCD-B0843EED6158}" destId="{8E74C286-B4FF-4A0D-86B3-CE97AC887E62}" srcOrd="0" destOrd="0" presId="urn:microsoft.com/office/officeart/2005/8/layout/orgChart1"/>
-    <dgm:cxn modelId="{8A044A5E-C05C-4D0F-80E8-02A0970AC5B6}" type="presParOf" srcId="{ED1AE635-9A70-4567-9CCD-B0843EED6158}" destId="{35CCA1FB-0F37-48FC-B982-6C94F5521D4C}" srcOrd="1" destOrd="0" presId="urn:microsoft.com/office/officeart/2005/8/layout/orgChart1"/>
-    <dgm:cxn modelId="{F68DC1C9-FB9E-4E86-9639-DB930159E121}" type="presParOf" srcId="{65FD0A4F-66EF-4F0C-925B-B6BCFA11B70B}" destId="{3ACA0ED7-298A-4531-BD7E-C3CCD55E62D4}" srcOrd="1" destOrd="0" presId="urn:microsoft.com/office/officeart/2005/8/layout/orgChart1"/>
-    <dgm:cxn modelId="{F59B0E9C-C6A0-4029-BA55-0FAB0C6253EE}" type="presParOf" srcId="{65FD0A4F-66EF-4F0C-925B-B6BCFA11B70B}" destId="{A648A0B9-F41E-41DF-80EA-17C6A5D4B670}" srcOrd="2" destOrd="0" presId="urn:microsoft.com/office/officeart/2005/8/layout/orgChart1"/>
-    <dgm:cxn modelId="{E512FBB5-BE77-4C66-9E51-E2A1BA5D0FE5}" type="presParOf" srcId="{8516061A-F02F-4922-9167-828FABABA4B8}" destId="{8EED6260-250A-4FDA-980F-410B416A6A1D}" srcOrd="4" destOrd="0" presId="urn:microsoft.com/office/officeart/2005/8/layout/orgChart1"/>
-    <dgm:cxn modelId="{457E93C3-2409-40F5-893E-41BAA209416D}" type="presParOf" srcId="{8516061A-F02F-4922-9167-828FABABA4B8}" destId="{84FB46DD-3CD2-48E3-B82C-D2BEAA0644C6}" srcOrd="5" destOrd="0" presId="urn:microsoft.com/office/officeart/2005/8/layout/orgChart1"/>
-    <dgm:cxn modelId="{F5B00B04-614E-4E32-91F4-13699555CDA9}" type="presParOf" srcId="{84FB46DD-3CD2-48E3-B82C-D2BEAA0644C6}" destId="{595A8DBF-B5FA-4903-99BE-D0250B82CCD5}" srcOrd="0" destOrd="0" presId="urn:microsoft.com/office/officeart/2005/8/layout/orgChart1"/>
-    <dgm:cxn modelId="{858C74B6-CE19-4F2A-91BA-7A481FF08A7D}" type="presParOf" srcId="{595A8DBF-B5FA-4903-99BE-D0250B82CCD5}" destId="{96D27744-9617-4432-A575-96FAB76FF293}" srcOrd="0" destOrd="0" presId="urn:microsoft.com/office/officeart/2005/8/layout/orgChart1"/>
-    <dgm:cxn modelId="{B234CC18-BEFF-457E-BEB3-4EAE318A9DDF}" type="presParOf" srcId="{595A8DBF-B5FA-4903-99BE-D0250B82CCD5}" destId="{A16E935F-BB14-46FB-84B2-E8B9390BE695}" srcOrd="1" destOrd="0" presId="urn:microsoft.com/office/officeart/2005/8/layout/orgChart1"/>
-    <dgm:cxn modelId="{EC199ADC-AA33-4442-B41E-72B22F188C61}" type="presParOf" srcId="{84FB46DD-3CD2-48E3-B82C-D2BEAA0644C6}" destId="{B11511ED-648A-4082-823F-7EF949543F88}" srcOrd="1" destOrd="0" presId="urn:microsoft.com/office/officeart/2005/8/layout/orgChart1"/>
-    <dgm:cxn modelId="{49DECF06-B709-4985-B57B-824B7672BB40}" type="presParOf" srcId="{84FB46DD-3CD2-48E3-B82C-D2BEAA0644C6}" destId="{FE068AB1-42E6-4079-98E3-B4D4D0135132}" srcOrd="2" destOrd="0" presId="urn:microsoft.com/office/officeart/2005/8/layout/orgChart1"/>
-    <dgm:cxn modelId="{CD3352DB-0B89-4C0A-8E96-8FA2A05F5501}" type="presParOf" srcId="{8516061A-F02F-4922-9167-828FABABA4B8}" destId="{ACC3AE58-04C0-4213-A229-A09BE71CC10F}" srcOrd="6" destOrd="0" presId="urn:microsoft.com/office/officeart/2005/8/layout/orgChart1"/>
-    <dgm:cxn modelId="{9A05CA25-4A80-422C-9C6F-74C7735D0FDF}" type="presParOf" srcId="{8516061A-F02F-4922-9167-828FABABA4B8}" destId="{EBEFAC74-2552-4590-B5BA-60B3BA0F7549}" srcOrd="7" destOrd="0" presId="urn:microsoft.com/office/officeart/2005/8/layout/orgChart1"/>
-    <dgm:cxn modelId="{76A8D4ED-616D-4258-9518-902DA85F5497}" type="presParOf" srcId="{EBEFAC74-2552-4590-B5BA-60B3BA0F7549}" destId="{A36981E0-4B6E-45E6-8ADE-70B9C2992E5C}" srcOrd="0" destOrd="0" presId="urn:microsoft.com/office/officeart/2005/8/layout/orgChart1"/>
-    <dgm:cxn modelId="{2CB879C4-390B-405B-828C-B35475135239}" type="presParOf" srcId="{A36981E0-4B6E-45E6-8ADE-70B9C2992E5C}" destId="{5FC649C7-1642-40CB-A430-6714D6EA29CF}" srcOrd="0" destOrd="0" presId="urn:microsoft.com/office/officeart/2005/8/layout/orgChart1"/>
-    <dgm:cxn modelId="{709D8C47-567D-4934-8996-9A9D55650FB0}" type="presParOf" srcId="{A36981E0-4B6E-45E6-8ADE-70B9C2992E5C}" destId="{18EB6655-1B72-4673-BA17-893619449D9E}" srcOrd="1" destOrd="0" presId="urn:microsoft.com/office/officeart/2005/8/layout/orgChart1"/>
-    <dgm:cxn modelId="{A7965867-3FED-47F2-AFF9-79255B860D09}" type="presParOf" srcId="{EBEFAC74-2552-4590-B5BA-60B3BA0F7549}" destId="{BAC5D50F-370F-4FF3-B11A-906A8B357A27}" srcOrd="1" destOrd="0" presId="urn:microsoft.com/office/officeart/2005/8/layout/orgChart1"/>
-    <dgm:cxn modelId="{32011DE3-E218-4882-9AA3-AF6967CD9E5D}" type="presParOf" srcId="{EBEFAC74-2552-4590-B5BA-60B3BA0F7549}" destId="{EB3EB4E4-83CD-4498-8866-856C4F5CA07A}" srcOrd="2" destOrd="0" presId="urn:microsoft.com/office/officeart/2005/8/layout/orgChart1"/>
-    <dgm:cxn modelId="{C6385BC8-B963-472B-BB17-20A8BCCFB46D}" type="presParOf" srcId="{8516061A-F02F-4922-9167-828FABABA4B8}" destId="{579E1296-D2C2-4CB5-A1BC-A83932518CC4}" srcOrd="8" destOrd="0" presId="urn:microsoft.com/office/officeart/2005/8/layout/orgChart1"/>
-    <dgm:cxn modelId="{C7F8C769-5CA8-4E02-A05C-CE02BD6170C3}" type="presParOf" srcId="{8516061A-F02F-4922-9167-828FABABA4B8}" destId="{64329665-5F85-4364-9716-C6AAD0A4DD68}" srcOrd="9" destOrd="0" presId="urn:microsoft.com/office/officeart/2005/8/layout/orgChart1"/>
-    <dgm:cxn modelId="{340732A6-3870-4F9F-924C-B124F8BFE50C}" type="presParOf" srcId="{64329665-5F85-4364-9716-C6AAD0A4DD68}" destId="{F3B0460D-61A3-4EA7-AF6C-A009114D161D}" srcOrd="0" destOrd="0" presId="urn:microsoft.com/office/officeart/2005/8/layout/orgChart1"/>
-    <dgm:cxn modelId="{1746D136-5EBF-4885-833A-A3F0E30D065F}" type="presParOf" srcId="{F3B0460D-61A3-4EA7-AF6C-A009114D161D}" destId="{0B3B0A59-929C-45F8-A666-AE3E90028158}" srcOrd="0" destOrd="0" presId="urn:microsoft.com/office/officeart/2005/8/layout/orgChart1"/>
-    <dgm:cxn modelId="{F2C8BC64-25B2-44BA-98A2-C18C0806AB85}" type="presParOf" srcId="{F3B0460D-61A3-4EA7-AF6C-A009114D161D}" destId="{36B1AA46-223F-40A7-B670-A84EF25CC1E6}" srcOrd="1" destOrd="0" presId="urn:microsoft.com/office/officeart/2005/8/layout/orgChart1"/>
-    <dgm:cxn modelId="{9193A11A-D18C-4904-B34F-E4CC08C2677B}" type="presParOf" srcId="{64329665-5F85-4364-9716-C6AAD0A4DD68}" destId="{DFA4F12E-3DC2-4A75-9949-CF1F0743F956}" srcOrd="1" destOrd="0" presId="urn:microsoft.com/office/officeart/2005/8/layout/orgChart1"/>
-    <dgm:cxn modelId="{9C1B2154-40C1-4F68-AA83-DDDDFDC2407D}" type="presParOf" srcId="{64329665-5F85-4364-9716-C6AAD0A4DD68}" destId="{60D2282D-D55C-4961-8BF8-086A81AAB8E6}" srcOrd="2" destOrd="0" presId="urn:microsoft.com/office/officeart/2005/8/layout/orgChart1"/>
-    <dgm:cxn modelId="{17D94F7C-5138-4525-BE5F-F3DA88882814}" type="presParOf" srcId="{8516061A-F02F-4922-9167-828FABABA4B8}" destId="{E5FA3648-10BA-4B91-B7C9-BE420896858A}" srcOrd="10" destOrd="0" presId="urn:microsoft.com/office/officeart/2005/8/layout/orgChart1"/>
-    <dgm:cxn modelId="{55D4C37F-231C-4C4E-AD02-B9D8364B8BB1}" type="presParOf" srcId="{8516061A-F02F-4922-9167-828FABABA4B8}" destId="{8732AFF1-E0D7-4565-91AF-D79FFE382D8F}" srcOrd="11" destOrd="0" presId="urn:microsoft.com/office/officeart/2005/8/layout/orgChart1"/>
-    <dgm:cxn modelId="{DA6CAB74-EC9A-441F-BBAB-55BD1E78021F}" type="presParOf" srcId="{8732AFF1-E0D7-4565-91AF-D79FFE382D8F}" destId="{10602DBD-90A0-493D-9D63-1C9E49CC7853}" srcOrd="0" destOrd="0" presId="urn:microsoft.com/office/officeart/2005/8/layout/orgChart1"/>
-    <dgm:cxn modelId="{24188004-13C4-4992-92F2-84C60ECBC502}" type="presParOf" srcId="{10602DBD-90A0-493D-9D63-1C9E49CC7853}" destId="{B8B4645A-97E1-4F16-8D1F-D24B300FC396}" srcOrd="0" destOrd="0" presId="urn:microsoft.com/office/officeart/2005/8/layout/orgChart1"/>
-    <dgm:cxn modelId="{D9F414B1-EDE9-448B-ACA4-B9C53508D2CD}" type="presParOf" srcId="{10602DBD-90A0-493D-9D63-1C9E49CC7853}" destId="{5AB39A2A-90FE-48FA-ABA0-5E470424581F}" srcOrd="1" destOrd="0" presId="urn:microsoft.com/office/officeart/2005/8/layout/orgChart1"/>
-    <dgm:cxn modelId="{C2C16E42-7A72-4CF0-B086-61C32D30BF6D}" type="presParOf" srcId="{8732AFF1-E0D7-4565-91AF-D79FFE382D8F}" destId="{E1F7054C-9274-4CA5-ABBC-865108C9D6B7}" srcOrd="1" destOrd="0" presId="urn:microsoft.com/office/officeart/2005/8/layout/orgChart1"/>
-    <dgm:cxn modelId="{1EA2D230-FC8C-41A6-B017-F19CF1D1061D}" type="presParOf" srcId="{8732AFF1-E0D7-4565-91AF-D79FFE382D8F}" destId="{F642F90E-01AB-4C9C-9A32-1590FB2695B3}" srcOrd="2" destOrd="0" presId="urn:microsoft.com/office/officeart/2005/8/layout/orgChart1"/>
-    <dgm:cxn modelId="{2A5C9C66-8F25-4B98-890C-847E63D3F17D}" type="presParOf" srcId="{8516061A-F02F-4922-9167-828FABABA4B8}" destId="{BB571437-A3B0-4401-861C-CC3AC2B74534}" srcOrd="12" destOrd="0" presId="urn:microsoft.com/office/officeart/2005/8/layout/orgChart1"/>
-    <dgm:cxn modelId="{DB1B7872-B208-4D90-9821-7DBEE00781C1}" type="presParOf" srcId="{8516061A-F02F-4922-9167-828FABABA4B8}" destId="{72A84480-150E-4FC9-93B9-C38BA3A59994}" srcOrd="13" destOrd="0" presId="urn:microsoft.com/office/officeart/2005/8/layout/orgChart1"/>
-    <dgm:cxn modelId="{A896436E-1719-4715-93C2-7639A3B0DB22}" type="presParOf" srcId="{72A84480-150E-4FC9-93B9-C38BA3A59994}" destId="{08384FB9-4739-403C-9240-D15196CFE016}" srcOrd="0" destOrd="0" presId="urn:microsoft.com/office/officeart/2005/8/layout/orgChart1"/>
-    <dgm:cxn modelId="{E57A3BBC-B02A-434E-927B-BEB41E0CE19D}" type="presParOf" srcId="{08384FB9-4739-403C-9240-D15196CFE016}" destId="{625A65B0-B0F4-4693-830B-3ABB7146613F}" srcOrd="0" destOrd="0" presId="urn:microsoft.com/office/officeart/2005/8/layout/orgChart1"/>
-    <dgm:cxn modelId="{68ADBFFB-C287-4ADF-A32B-77815D62517D}" type="presParOf" srcId="{08384FB9-4739-403C-9240-D15196CFE016}" destId="{952353A9-5135-481B-9FB5-E150D31C9B5C}" srcOrd="1" destOrd="0" presId="urn:microsoft.com/office/officeart/2005/8/layout/orgChart1"/>
-    <dgm:cxn modelId="{DAA85C22-E1E6-4B87-A2A8-9A0E40EC4ECF}" type="presParOf" srcId="{72A84480-150E-4FC9-93B9-C38BA3A59994}" destId="{D3E6B7B7-8798-42BB-923D-1293807575D9}" srcOrd="1" destOrd="0" presId="urn:microsoft.com/office/officeart/2005/8/layout/orgChart1"/>
-    <dgm:cxn modelId="{D782DC20-596E-427C-8CBC-615195E4C92A}" type="presParOf" srcId="{72A84480-150E-4FC9-93B9-C38BA3A59994}" destId="{27599E2A-A10E-4C47-BBF8-67D21CFA03A7}" srcOrd="2" destOrd="0" presId="urn:microsoft.com/office/officeart/2005/8/layout/orgChart1"/>
-    <dgm:cxn modelId="{7ECD8998-0567-4178-863B-9F409CF6A365}" type="presParOf" srcId="{9285EDA6-9B15-4BF6-8D69-2011FDE97D54}" destId="{BC0B10CC-8DDE-40C9-A6C9-67207EEEED03}" srcOrd="2" destOrd="0" presId="urn:microsoft.com/office/officeart/2005/8/layout/orgChart1"/>
-    <dgm:cxn modelId="{44F0B1D6-79BB-4DA4-BE19-B62AE6743AC2}" type="presParOf" srcId="{FCC1713C-AD5D-486F-BA0A-61BDFD9B7CFB}" destId="{7154022C-1531-4458-BD7D-AE130F9D36A8}" srcOrd="4" destOrd="0" presId="urn:microsoft.com/office/officeart/2005/8/layout/orgChart1"/>
-    <dgm:cxn modelId="{81F9DB91-7720-4670-903C-029C0FC9FF81}" type="presParOf" srcId="{FCC1713C-AD5D-486F-BA0A-61BDFD9B7CFB}" destId="{2D9936D3-CDDF-49DF-BA66-E436ACF75C48}" srcOrd="5" destOrd="0" presId="urn:microsoft.com/office/officeart/2005/8/layout/orgChart1"/>
-    <dgm:cxn modelId="{427E4956-A02C-4852-A569-1DC13965135A}" type="presParOf" srcId="{2D9936D3-CDDF-49DF-BA66-E436ACF75C48}" destId="{1EA8B128-34BF-4848-8D51-346729D85A66}" srcOrd="0" destOrd="0" presId="urn:microsoft.com/office/officeart/2005/8/layout/orgChart1"/>
-    <dgm:cxn modelId="{83C246FA-AC45-4EBD-B029-3EEF1E745368}" type="presParOf" srcId="{1EA8B128-34BF-4848-8D51-346729D85A66}" destId="{E6947733-A390-4194-B003-E4AF4EB66D37}" srcOrd="0" destOrd="0" presId="urn:microsoft.com/office/officeart/2005/8/layout/orgChart1"/>
-    <dgm:cxn modelId="{77E3EF59-CB7B-458D-9322-F33592887123}" type="presParOf" srcId="{1EA8B128-34BF-4848-8D51-346729D85A66}" destId="{9069BD9A-B82D-4631-8AE1-52B0F39DAB70}" srcOrd="1" destOrd="0" presId="urn:microsoft.com/office/officeart/2005/8/layout/orgChart1"/>
-    <dgm:cxn modelId="{3F832377-B2F0-4C9B-9438-552D84394316}" type="presParOf" srcId="{2D9936D3-CDDF-49DF-BA66-E436ACF75C48}" destId="{46EB949C-0540-447F-878B-531E7A41CFA0}" srcOrd="1" destOrd="0" presId="urn:microsoft.com/office/officeart/2005/8/layout/orgChart1"/>
-    <dgm:cxn modelId="{5A15F357-535F-42DB-A507-50710FFD2E62}" type="presParOf" srcId="{46EB949C-0540-447F-878B-531E7A41CFA0}" destId="{4ED8D6C0-849B-4694-BD6B-FB06F5030C9E}" srcOrd="0" destOrd="0" presId="urn:microsoft.com/office/officeart/2005/8/layout/orgChart1"/>
-    <dgm:cxn modelId="{0BEB3F60-8F9B-400A-BF97-DADC8D5B3093}" type="presParOf" srcId="{46EB949C-0540-447F-878B-531E7A41CFA0}" destId="{A84E70B4-F1A5-461C-B54C-0945C2145385}" srcOrd="1" destOrd="0" presId="urn:microsoft.com/office/officeart/2005/8/layout/orgChart1"/>
-    <dgm:cxn modelId="{69536EA7-2EEF-414A-AC11-BF0E4A38B8BD}" type="presParOf" srcId="{A84E70B4-F1A5-461C-B54C-0945C2145385}" destId="{5D3BBBB8-5395-4612-A331-05399E756731}" srcOrd="0" destOrd="0" presId="urn:microsoft.com/office/officeart/2005/8/layout/orgChart1"/>
-    <dgm:cxn modelId="{19D54CDE-6DC8-40CE-8CB2-A6591AAB2894}" type="presParOf" srcId="{5D3BBBB8-5395-4612-A331-05399E756731}" destId="{2414D03A-3FF0-4AA4-A9F7-74224DC0BE2F}" srcOrd="0" destOrd="0" presId="urn:microsoft.com/office/officeart/2005/8/layout/orgChart1"/>
-    <dgm:cxn modelId="{BDFF7637-F269-4A98-8B18-2B80A852D0BA}" type="presParOf" srcId="{5D3BBBB8-5395-4612-A331-05399E756731}" destId="{55223062-40F8-47AB-9EFB-F1DA3EADF1A1}" srcOrd="1" destOrd="0" presId="urn:microsoft.com/office/officeart/2005/8/layout/orgChart1"/>
-    <dgm:cxn modelId="{2A4722EB-771B-41BF-A7C0-E1AE3195B4A6}" type="presParOf" srcId="{A84E70B4-F1A5-461C-B54C-0945C2145385}" destId="{C073F6E0-D0B0-41B8-86A9-7FF29B707245}" srcOrd="1" destOrd="0" presId="urn:microsoft.com/office/officeart/2005/8/layout/orgChart1"/>
-    <dgm:cxn modelId="{0A4AB83A-7AA3-40C9-8DBF-437DD2A9ECB2}" type="presParOf" srcId="{A84E70B4-F1A5-461C-B54C-0945C2145385}" destId="{F4EEE239-C594-471C-9A75-0391C30A6176}" srcOrd="2" destOrd="0" presId="urn:microsoft.com/office/officeart/2005/8/layout/orgChart1"/>
-    <dgm:cxn modelId="{B539AE70-DB40-4A88-9F08-7CB0792B8587}" type="presParOf" srcId="{46EB949C-0540-447F-878B-531E7A41CFA0}" destId="{0D13FD2C-4ED4-4F32-98AA-9F5D70539C9E}" srcOrd="2" destOrd="0" presId="urn:microsoft.com/office/officeart/2005/8/layout/orgChart1"/>
-    <dgm:cxn modelId="{EEEC0D37-9425-4D1A-99BC-C7CFD55A546A}" type="presParOf" srcId="{46EB949C-0540-447F-878B-531E7A41CFA0}" destId="{6BB7DC60-4A5E-4BE9-8811-0A117273EE44}" srcOrd="3" destOrd="0" presId="urn:microsoft.com/office/officeart/2005/8/layout/orgChart1"/>
-    <dgm:cxn modelId="{40977C4D-8A85-48D7-90EB-25B860C23799}" type="presParOf" srcId="{6BB7DC60-4A5E-4BE9-8811-0A117273EE44}" destId="{DB8190CA-AC04-4F54-94EA-11C6D5AE3B93}" srcOrd="0" destOrd="0" presId="urn:microsoft.com/office/officeart/2005/8/layout/orgChart1"/>
-    <dgm:cxn modelId="{20141A49-83C1-4FE7-B96F-EE98A23CFB16}" type="presParOf" srcId="{DB8190CA-AC04-4F54-94EA-11C6D5AE3B93}" destId="{4EF3C343-DC53-4168-BF81-9A005DE71D2C}" srcOrd="0" destOrd="0" presId="urn:microsoft.com/office/officeart/2005/8/layout/orgChart1"/>
-    <dgm:cxn modelId="{84C4110B-9E07-4AEF-8989-16F60E00169E}" type="presParOf" srcId="{DB8190CA-AC04-4F54-94EA-11C6D5AE3B93}" destId="{A171C2BA-E54A-44CB-89A2-0CB80633AA64}" srcOrd="1" destOrd="0" presId="urn:microsoft.com/office/officeart/2005/8/layout/orgChart1"/>
-    <dgm:cxn modelId="{6AD9F0D9-EBC2-44D4-AED7-35B26B54D08A}" type="presParOf" srcId="{6BB7DC60-4A5E-4BE9-8811-0A117273EE44}" destId="{335E8607-95DC-4D77-86D1-96DE3764C21F}" srcOrd="1" destOrd="0" presId="urn:microsoft.com/office/officeart/2005/8/layout/orgChart1"/>
-    <dgm:cxn modelId="{859534E0-588E-4F72-8F74-4A35126F5879}" type="presParOf" srcId="{6BB7DC60-4A5E-4BE9-8811-0A117273EE44}" destId="{C336D246-B381-4606-A6ED-11B19FF0EC7F}" srcOrd="2" destOrd="0" presId="urn:microsoft.com/office/officeart/2005/8/layout/orgChart1"/>
-    <dgm:cxn modelId="{DCEA356B-A6CC-473B-9823-FDDB2A996086}" type="presParOf" srcId="{46EB949C-0540-447F-878B-531E7A41CFA0}" destId="{872A1C61-D05F-4CA8-A22E-C70941E4F3A4}" srcOrd="4" destOrd="0" presId="urn:microsoft.com/office/officeart/2005/8/layout/orgChart1"/>
-    <dgm:cxn modelId="{8ADF8AC7-DA57-41F7-A34D-1BA4EAE029F8}" type="presParOf" srcId="{46EB949C-0540-447F-878B-531E7A41CFA0}" destId="{A4AF1E7A-F641-499C-9470-169CEB11FA07}" srcOrd="5" destOrd="0" presId="urn:microsoft.com/office/officeart/2005/8/layout/orgChart1"/>
-    <dgm:cxn modelId="{F782D7D5-29A9-4C18-8E3F-4691B544D51C}" type="presParOf" srcId="{A4AF1E7A-F641-499C-9470-169CEB11FA07}" destId="{512B5DEC-C0BE-4890-8506-B4D19BB515D1}" srcOrd="0" destOrd="0" presId="urn:microsoft.com/office/officeart/2005/8/layout/orgChart1"/>
-    <dgm:cxn modelId="{B6756E0E-FB0B-49F8-B983-F9AE33C4577F}" type="presParOf" srcId="{512B5DEC-C0BE-4890-8506-B4D19BB515D1}" destId="{ACC657FF-83C8-4505-BD32-45DABE383CCB}" srcOrd="0" destOrd="0" presId="urn:microsoft.com/office/officeart/2005/8/layout/orgChart1"/>
-    <dgm:cxn modelId="{5F1AE271-8381-4648-8951-AF07EA38E3B2}" type="presParOf" srcId="{512B5DEC-C0BE-4890-8506-B4D19BB515D1}" destId="{EA3C6A53-A352-4BE7-8130-3F7DA7F456E3}" srcOrd="1" destOrd="0" presId="urn:microsoft.com/office/officeart/2005/8/layout/orgChart1"/>
-    <dgm:cxn modelId="{C99003AB-A1F9-4E12-A59F-0024CCB4DD94}" type="presParOf" srcId="{A4AF1E7A-F641-499C-9470-169CEB11FA07}" destId="{CB45F853-D6BB-46B7-BA5F-DC06C313F9A3}" srcOrd="1" destOrd="0" presId="urn:microsoft.com/office/officeart/2005/8/layout/orgChart1"/>
-    <dgm:cxn modelId="{8C628824-95EF-4B9B-BF0B-E8D180E44CE5}" type="presParOf" srcId="{A4AF1E7A-F641-499C-9470-169CEB11FA07}" destId="{F36DC5B0-44F5-4C21-882E-DBF628C90B91}" srcOrd="2" destOrd="0" presId="urn:microsoft.com/office/officeart/2005/8/layout/orgChart1"/>
-    <dgm:cxn modelId="{38C505A9-0057-4032-BEB0-EB7436D43A95}" type="presParOf" srcId="{2D9936D3-CDDF-49DF-BA66-E436ACF75C48}" destId="{32A380D7-9BB5-42C0-A663-6777EF41258F}" srcOrd="2" destOrd="0" presId="urn:microsoft.com/office/officeart/2005/8/layout/orgChart1"/>
-    <dgm:cxn modelId="{48052EA3-852A-4708-B2F4-42F1101C2D2D}" type="presParOf" srcId="{FCC1713C-AD5D-486F-BA0A-61BDFD9B7CFB}" destId="{56CB7C11-D1BA-4082-B182-BAFA88E167E5}" srcOrd="6" destOrd="0" presId="urn:microsoft.com/office/officeart/2005/8/layout/orgChart1"/>
-    <dgm:cxn modelId="{C6B3D26D-99A0-4D74-AF39-AD2695092FD4}" type="presParOf" srcId="{FCC1713C-AD5D-486F-BA0A-61BDFD9B7CFB}" destId="{11EE40CB-50AF-4932-9E80-2234754B09C7}" srcOrd="7" destOrd="0" presId="urn:microsoft.com/office/officeart/2005/8/layout/orgChart1"/>
-    <dgm:cxn modelId="{18F5FF2A-4A6D-4B79-89F6-5CA790061235}" type="presParOf" srcId="{11EE40CB-50AF-4932-9E80-2234754B09C7}" destId="{E71142C4-9453-483F-8DEB-738B77006257}" srcOrd="0" destOrd="0" presId="urn:microsoft.com/office/officeart/2005/8/layout/orgChart1"/>
-    <dgm:cxn modelId="{3094E378-24BB-40F4-844C-76FF3AF158E1}" type="presParOf" srcId="{E71142C4-9453-483F-8DEB-738B77006257}" destId="{E2418594-29C9-438F-8ECD-1D81895FE2C5}" srcOrd="0" destOrd="0" presId="urn:microsoft.com/office/officeart/2005/8/layout/orgChart1"/>
-    <dgm:cxn modelId="{207A6BC5-BD53-439B-A6A4-8BED82084FFE}" type="presParOf" srcId="{E71142C4-9453-483F-8DEB-738B77006257}" destId="{AA824C1C-9F11-40C7-8EAA-B7591463B2B6}" srcOrd="1" destOrd="0" presId="urn:microsoft.com/office/officeart/2005/8/layout/orgChart1"/>
-    <dgm:cxn modelId="{87D9C6BB-DDDE-4DAB-8C30-45F7F9BF7DAC}" type="presParOf" srcId="{11EE40CB-50AF-4932-9E80-2234754B09C7}" destId="{7F5CC096-47A0-4A97-AB8A-D3797C5C5B6C}" srcOrd="1" destOrd="0" presId="urn:microsoft.com/office/officeart/2005/8/layout/orgChart1"/>
-    <dgm:cxn modelId="{226C8626-6D5D-4B94-AA35-C7DC1A86292F}" type="presParOf" srcId="{7F5CC096-47A0-4A97-AB8A-D3797C5C5B6C}" destId="{0A7F001F-0D29-42E7-B6B6-CFA42F795CF6}" srcOrd="0" destOrd="0" presId="urn:microsoft.com/office/officeart/2005/8/layout/orgChart1"/>
-    <dgm:cxn modelId="{1BC91864-0BC4-4422-ABC0-2AB0BF88C22C}" type="presParOf" srcId="{7F5CC096-47A0-4A97-AB8A-D3797C5C5B6C}" destId="{858B1C3F-80B2-41B0-ABEB-F77DB9AAC6A0}" srcOrd="1" destOrd="0" presId="urn:microsoft.com/office/officeart/2005/8/layout/orgChart1"/>
-    <dgm:cxn modelId="{9B4F0754-1BBE-4BE4-B070-D18756FCF602}" type="presParOf" srcId="{858B1C3F-80B2-41B0-ABEB-F77DB9AAC6A0}" destId="{03258089-5666-414C-B53C-DC2F235E4AB5}" srcOrd="0" destOrd="0" presId="urn:microsoft.com/office/officeart/2005/8/layout/orgChart1"/>
-    <dgm:cxn modelId="{15FA06F8-6E03-4B14-9D32-E3FE1D200AD0}" type="presParOf" srcId="{03258089-5666-414C-B53C-DC2F235E4AB5}" destId="{01F651BF-E53C-4F8D-9D5E-9646CCF2E15F}" srcOrd="0" destOrd="0" presId="urn:microsoft.com/office/officeart/2005/8/layout/orgChart1"/>
-    <dgm:cxn modelId="{B0567165-85F4-41AC-9B5E-4757B6DF6F8D}" type="presParOf" srcId="{03258089-5666-414C-B53C-DC2F235E4AB5}" destId="{21D4EA5A-65B0-4585-A065-2FBE13E38793}" srcOrd="1" destOrd="0" presId="urn:microsoft.com/office/officeart/2005/8/layout/orgChart1"/>
-    <dgm:cxn modelId="{2772A0BC-6E77-428E-9218-CD79F978D3F6}" type="presParOf" srcId="{858B1C3F-80B2-41B0-ABEB-F77DB9AAC6A0}" destId="{B2DDB059-B0E4-4F21-83C3-5148DC9C0ED7}" srcOrd="1" destOrd="0" presId="urn:microsoft.com/office/officeart/2005/8/layout/orgChart1"/>
-    <dgm:cxn modelId="{BECF177B-40BB-4662-BF4D-264D4CC26AFB}" type="presParOf" srcId="{858B1C3F-80B2-41B0-ABEB-F77DB9AAC6A0}" destId="{46F26016-AD6A-485D-8FE0-1DC3DF9A7ADF}" srcOrd="2" destOrd="0" presId="urn:microsoft.com/office/officeart/2005/8/layout/orgChart1"/>
-    <dgm:cxn modelId="{0FA8996E-0A19-4A4F-BE78-D4B0E640282D}" type="presParOf" srcId="{7F5CC096-47A0-4A97-AB8A-D3797C5C5B6C}" destId="{21AFE828-5D5F-4134-901C-0285502157D4}" srcOrd="2" destOrd="0" presId="urn:microsoft.com/office/officeart/2005/8/layout/orgChart1"/>
-    <dgm:cxn modelId="{D3A571D9-1811-4CB9-975A-038F132F30FF}" type="presParOf" srcId="{7F5CC096-47A0-4A97-AB8A-D3797C5C5B6C}" destId="{94772C1A-1323-4913-B08C-29FB1EC3EA61}" srcOrd="3" destOrd="0" presId="urn:microsoft.com/office/officeart/2005/8/layout/orgChart1"/>
-    <dgm:cxn modelId="{D545EE33-0495-46F1-96C4-158CC59496F8}" type="presParOf" srcId="{94772C1A-1323-4913-B08C-29FB1EC3EA61}" destId="{B0670147-686B-403A-9A83-D62E709D0157}" srcOrd="0" destOrd="0" presId="urn:microsoft.com/office/officeart/2005/8/layout/orgChart1"/>
-    <dgm:cxn modelId="{55F183C9-79A3-468A-9E8F-7AA104CE7238}" type="presParOf" srcId="{B0670147-686B-403A-9A83-D62E709D0157}" destId="{BA029F0C-F457-4947-A146-182245AB3927}" srcOrd="0" destOrd="0" presId="urn:microsoft.com/office/officeart/2005/8/layout/orgChart1"/>
-    <dgm:cxn modelId="{E41B0AD9-EBFF-4B0C-B1EA-8161625AC7E9}" type="presParOf" srcId="{B0670147-686B-403A-9A83-D62E709D0157}" destId="{80633CFD-950C-4742-BE6E-CF44F8FA9824}" srcOrd="1" destOrd="0" presId="urn:microsoft.com/office/officeart/2005/8/layout/orgChart1"/>
-    <dgm:cxn modelId="{67976973-968D-4ABF-9BA2-5315E2AA197B}" type="presParOf" srcId="{94772C1A-1323-4913-B08C-29FB1EC3EA61}" destId="{B83839A2-464A-4BD8-A047-BC73F2EA36DC}" srcOrd="1" destOrd="0" presId="urn:microsoft.com/office/officeart/2005/8/layout/orgChart1"/>
-    <dgm:cxn modelId="{B79DDE22-10A2-4994-8126-CB02C0FAAC8D}" type="presParOf" srcId="{94772C1A-1323-4913-B08C-29FB1EC3EA61}" destId="{41198F92-9DB0-481D-A805-4ED99DA3355F}" srcOrd="2" destOrd="0" presId="urn:microsoft.com/office/officeart/2005/8/layout/orgChart1"/>
-    <dgm:cxn modelId="{4247BFB9-68EC-4519-BFF3-092ABA1C3039}" type="presParOf" srcId="{7F5CC096-47A0-4A97-AB8A-D3797C5C5B6C}" destId="{351C7779-D700-4F40-AC36-740318C0836E}" srcOrd="4" destOrd="0" presId="urn:microsoft.com/office/officeart/2005/8/layout/orgChart1"/>
-    <dgm:cxn modelId="{F773A87E-DFDD-49A9-A4EF-450D0E693E75}" type="presParOf" srcId="{7F5CC096-47A0-4A97-AB8A-D3797C5C5B6C}" destId="{7EBAE034-A410-4567-8455-A718CCEECA29}" srcOrd="5" destOrd="0" presId="urn:microsoft.com/office/officeart/2005/8/layout/orgChart1"/>
-    <dgm:cxn modelId="{1F30BC83-8657-42D9-9D38-53F3740375AA}" type="presParOf" srcId="{7EBAE034-A410-4567-8455-A718CCEECA29}" destId="{1E28135B-ABE6-4905-84D3-232E6620AFF8}" srcOrd="0" destOrd="0" presId="urn:microsoft.com/office/officeart/2005/8/layout/orgChart1"/>
-    <dgm:cxn modelId="{ECEA3048-1BC8-40B2-A48D-75A9E624C0E7}" type="presParOf" srcId="{1E28135B-ABE6-4905-84D3-232E6620AFF8}" destId="{4BE87327-B578-4D71-A880-0532DF62886C}" srcOrd="0" destOrd="0" presId="urn:microsoft.com/office/officeart/2005/8/layout/orgChart1"/>
-    <dgm:cxn modelId="{2483EAC1-D1BE-403C-BE3B-8826DCBD93F5}" type="presParOf" srcId="{1E28135B-ABE6-4905-84D3-232E6620AFF8}" destId="{1ECE8D3C-864C-4566-B734-16EA73ED8292}" srcOrd="1" destOrd="0" presId="urn:microsoft.com/office/officeart/2005/8/layout/orgChart1"/>
-    <dgm:cxn modelId="{C0081B1D-3AF0-4458-A57C-E7434761DA47}" type="presParOf" srcId="{7EBAE034-A410-4567-8455-A718CCEECA29}" destId="{46447BE5-2917-420D-A72B-38F828DA2999}" srcOrd="1" destOrd="0" presId="urn:microsoft.com/office/officeart/2005/8/layout/orgChart1"/>
-    <dgm:cxn modelId="{E7849C6F-D51B-4B1F-94D7-D8C3895EC9FA}" type="presParOf" srcId="{7EBAE034-A410-4567-8455-A718CCEECA29}" destId="{F91951CE-866F-48C9-AFD7-6C9192DAD0BE}" srcOrd="2" destOrd="0" presId="urn:microsoft.com/office/officeart/2005/8/layout/orgChart1"/>
-    <dgm:cxn modelId="{060AE2B3-B17F-4802-A19E-2CCD2A7B205F}" type="presParOf" srcId="{7F5CC096-47A0-4A97-AB8A-D3797C5C5B6C}" destId="{5A4EF461-45A5-4C6A-867A-8AA8E23E9BFF}" srcOrd="6" destOrd="0" presId="urn:microsoft.com/office/officeart/2005/8/layout/orgChart1"/>
-    <dgm:cxn modelId="{5092E57A-4A65-4C55-9FEF-6EDF0AB30F0F}" type="presParOf" srcId="{7F5CC096-47A0-4A97-AB8A-D3797C5C5B6C}" destId="{2C3248BA-F696-4834-9999-8DCE3A9158B3}" srcOrd="7" destOrd="0" presId="urn:microsoft.com/office/officeart/2005/8/layout/orgChart1"/>
-    <dgm:cxn modelId="{8D27AD3A-F8B2-47EB-805A-55DA24889EBC}" type="presParOf" srcId="{2C3248BA-F696-4834-9999-8DCE3A9158B3}" destId="{6CC82C0E-E82E-41C5-96B7-67F77E006A02}" srcOrd="0" destOrd="0" presId="urn:microsoft.com/office/officeart/2005/8/layout/orgChart1"/>
-    <dgm:cxn modelId="{C4EDE650-D50C-44FE-84FF-C6AB43C8C681}" type="presParOf" srcId="{6CC82C0E-E82E-41C5-96B7-67F77E006A02}" destId="{9D0395A2-9A50-4D44-8DC8-1F4E3C75DE94}" srcOrd="0" destOrd="0" presId="urn:microsoft.com/office/officeart/2005/8/layout/orgChart1"/>
-    <dgm:cxn modelId="{D0E5B59D-96A0-4AE1-8976-C735841E9A2F}" type="presParOf" srcId="{6CC82C0E-E82E-41C5-96B7-67F77E006A02}" destId="{F1DD817E-044E-4A92-ABD2-E3465BD275AF}" srcOrd="1" destOrd="0" presId="urn:microsoft.com/office/officeart/2005/8/layout/orgChart1"/>
-    <dgm:cxn modelId="{1977D4ED-59B9-4D1A-9472-E3BDDB382ECA}" type="presParOf" srcId="{2C3248BA-F696-4834-9999-8DCE3A9158B3}" destId="{B9B4C57C-F114-4889-B8E5-F4D9F3F1657B}" srcOrd="1" destOrd="0" presId="urn:microsoft.com/office/officeart/2005/8/layout/orgChart1"/>
-    <dgm:cxn modelId="{060BEBB2-529D-4F8A-B20C-0CA7F0640745}" type="presParOf" srcId="{2C3248BA-F696-4834-9999-8DCE3A9158B3}" destId="{1182EF23-5156-48C5-82E2-6F5ECD93E93B}" srcOrd="2" destOrd="0" presId="urn:microsoft.com/office/officeart/2005/8/layout/orgChart1"/>
-    <dgm:cxn modelId="{B3C7019C-14FC-4B55-80CE-7E8C494E1B0F}" type="presParOf" srcId="{11EE40CB-50AF-4932-9E80-2234754B09C7}" destId="{3D559138-993C-4A1B-9913-2346007E1CC6}" srcOrd="2" destOrd="0" presId="urn:microsoft.com/office/officeart/2005/8/layout/orgChart1"/>
-    <dgm:cxn modelId="{42829169-E1D2-4268-AD3B-7B61428B644F}" type="presParOf" srcId="{FCC1713C-AD5D-486F-BA0A-61BDFD9B7CFB}" destId="{C7D0A761-8BF4-462F-9760-9E4B7810F12F}" srcOrd="8" destOrd="0" presId="urn:microsoft.com/office/officeart/2005/8/layout/orgChart1"/>
-    <dgm:cxn modelId="{C8692EE6-FBE3-4222-94C4-ED4BFBA5BC78}" type="presParOf" srcId="{FCC1713C-AD5D-486F-BA0A-61BDFD9B7CFB}" destId="{BFABC647-7323-4DAC-A38E-483CEFC385B5}" srcOrd="9" destOrd="0" presId="urn:microsoft.com/office/officeart/2005/8/layout/orgChart1"/>
-    <dgm:cxn modelId="{E3842F01-68D2-4735-B7E2-FA1F83474604}" type="presParOf" srcId="{BFABC647-7323-4DAC-A38E-483CEFC385B5}" destId="{82C18E12-7FF1-4709-9829-ABEFB4F77136}" srcOrd="0" destOrd="0" presId="urn:microsoft.com/office/officeart/2005/8/layout/orgChart1"/>
-    <dgm:cxn modelId="{5DBC21DA-E943-4B81-AFE3-43D3943406E6}" type="presParOf" srcId="{82C18E12-7FF1-4709-9829-ABEFB4F77136}" destId="{3BE5CE08-0735-40E9-A98D-A38D49DD2A7E}" srcOrd="0" destOrd="0" presId="urn:microsoft.com/office/officeart/2005/8/layout/orgChart1"/>
-    <dgm:cxn modelId="{821C07F0-FE6E-4773-B31B-2F97E2606379}" type="presParOf" srcId="{82C18E12-7FF1-4709-9829-ABEFB4F77136}" destId="{27844BA9-CB57-4FA8-8658-5435A7EBD440}" srcOrd="1" destOrd="0" presId="urn:microsoft.com/office/officeart/2005/8/layout/orgChart1"/>
-    <dgm:cxn modelId="{28045F6F-DE83-4A80-A3CA-B29CC0A2BECB}" type="presParOf" srcId="{BFABC647-7323-4DAC-A38E-483CEFC385B5}" destId="{6939D3CB-7520-4AE9-978B-3D25EA04688E}" srcOrd="1" destOrd="0" presId="urn:microsoft.com/office/officeart/2005/8/layout/orgChart1"/>
-    <dgm:cxn modelId="{28F8C98A-0B1E-415C-82B2-ABB8D449B740}" type="presParOf" srcId="{6939D3CB-7520-4AE9-978B-3D25EA04688E}" destId="{5D829AEE-558B-4774-BEFD-7BF484701816}" srcOrd="0" destOrd="0" presId="urn:microsoft.com/office/officeart/2005/8/layout/orgChart1"/>
-    <dgm:cxn modelId="{1AF96CC3-BA79-4834-B937-2092E5E37FF9}" type="presParOf" srcId="{6939D3CB-7520-4AE9-978B-3D25EA04688E}" destId="{0C77AB73-A7DC-4C11-817A-A599901AC032}" srcOrd="1" destOrd="0" presId="urn:microsoft.com/office/officeart/2005/8/layout/orgChart1"/>
-    <dgm:cxn modelId="{6AE0B62C-52D8-4411-B297-2C8F3B0B37E4}" type="presParOf" srcId="{0C77AB73-A7DC-4C11-817A-A599901AC032}" destId="{E0533FE7-DBCF-4543-A7DB-DC72FF973D1A}" srcOrd="0" destOrd="0" presId="urn:microsoft.com/office/officeart/2005/8/layout/orgChart1"/>
-    <dgm:cxn modelId="{EEC95E37-6A3B-46A4-87AF-A2A3BA646D8B}" type="presParOf" srcId="{E0533FE7-DBCF-4543-A7DB-DC72FF973D1A}" destId="{BCE7EF7B-5982-487C-AB05-CDA615C498F8}" srcOrd="0" destOrd="0" presId="urn:microsoft.com/office/officeart/2005/8/layout/orgChart1"/>
-    <dgm:cxn modelId="{DF96DE4F-52C2-40B4-880F-4B449D243E03}" type="presParOf" srcId="{E0533FE7-DBCF-4543-A7DB-DC72FF973D1A}" destId="{23F0C5F7-9C3C-4334-AE07-934B988814F6}" srcOrd="1" destOrd="0" presId="urn:microsoft.com/office/officeart/2005/8/layout/orgChart1"/>
-    <dgm:cxn modelId="{05456612-260B-42AB-8992-1C3EE9CF90ED}" type="presParOf" srcId="{0C77AB73-A7DC-4C11-817A-A599901AC032}" destId="{8CA429D2-8FA8-4D1B-AECB-7C7F7DDB4E35}" srcOrd="1" destOrd="0" presId="urn:microsoft.com/office/officeart/2005/8/layout/orgChart1"/>
-    <dgm:cxn modelId="{3F64B5DD-06B1-469C-9279-ABAF086D3A8B}" type="presParOf" srcId="{0C77AB73-A7DC-4C11-817A-A599901AC032}" destId="{5A72AC01-A811-492C-9A5F-A88F48661A5E}" srcOrd="2" destOrd="0" presId="urn:microsoft.com/office/officeart/2005/8/layout/orgChart1"/>
-    <dgm:cxn modelId="{3422FE5B-C23D-4119-910C-4E74EB85D151}" type="presParOf" srcId="{6939D3CB-7520-4AE9-978B-3D25EA04688E}" destId="{668457C2-44DB-4B4E-8660-345838A51EB0}" srcOrd="2" destOrd="0" presId="urn:microsoft.com/office/officeart/2005/8/layout/orgChart1"/>
-    <dgm:cxn modelId="{01A86FCA-B65F-4418-B84F-C46FF1661F12}" type="presParOf" srcId="{6939D3CB-7520-4AE9-978B-3D25EA04688E}" destId="{CB5973C0-1574-4BE1-8608-A7CB403F090A}" srcOrd="3" destOrd="0" presId="urn:microsoft.com/office/officeart/2005/8/layout/orgChart1"/>
-    <dgm:cxn modelId="{55BEB9E1-58D0-4088-9975-6B1669A4E4B2}" type="presParOf" srcId="{CB5973C0-1574-4BE1-8608-A7CB403F090A}" destId="{7BD1B692-9F5E-4DC7-BBC3-67B18BED7BE8}" srcOrd="0" destOrd="0" presId="urn:microsoft.com/office/officeart/2005/8/layout/orgChart1"/>
-    <dgm:cxn modelId="{FC545A14-3FE1-4F50-8F50-BA8E968DFABA}" type="presParOf" srcId="{7BD1B692-9F5E-4DC7-BBC3-67B18BED7BE8}" destId="{080389C6-C225-4889-B889-984B10E95709}" srcOrd="0" destOrd="0" presId="urn:microsoft.com/office/officeart/2005/8/layout/orgChart1"/>
-    <dgm:cxn modelId="{5DFFF116-61FE-4AF4-817F-BE37021AC1E0}" type="presParOf" srcId="{7BD1B692-9F5E-4DC7-BBC3-67B18BED7BE8}" destId="{5B30B4AD-0405-4D13-9BB0-60932A0C0D5C}" srcOrd="1" destOrd="0" presId="urn:microsoft.com/office/officeart/2005/8/layout/orgChart1"/>
-    <dgm:cxn modelId="{66C2EE76-D77A-45F4-8FF3-2E26765D54D0}" type="presParOf" srcId="{CB5973C0-1574-4BE1-8608-A7CB403F090A}" destId="{8CA6CD47-DC28-4F90-9914-CF4F885F145E}" srcOrd="1" destOrd="0" presId="urn:microsoft.com/office/officeart/2005/8/layout/orgChart1"/>
-    <dgm:cxn modelId="{C59DE1AF-41D7-40E8-B22C-5DC7CA726166}" type="presParOf" srcId="{CB5973C0-1574-4BE1-8608-A7CB403F090A}" destId="{6BCF3B27-2825-4A17-B1D6-88D23B37E236}" srcOrd="2" destOrd="0" presId="urn:microsoft.com/office/officeart/2005/8/layout/orgChart1"/>
-    <dgm:cxn modelId="{EBF75AAA-06DE-4832-8E0B-4455B41D93E5}" type="presParOf" srcId="{6939D3CB-7520-4AE9-978B-3D25EA04688E}" destId="{C181A0DB-3BD0-493E-AA2F-FE66F5F3255F}" srcOrd="4" destOrd="0" presId="urn:microsoft.com/office/officeart/2005/8/layout/orgChart1"/>
-    <dgm:cxn modelId="{854E52FC-D9FA-4F2B-98AD-8DA5A07A2FF4}" type="presParOf" srcId="{6939D3CB-7520-4AE9-978B-3D25EA04688E}" destId="{4A2ECDB4-D616-4C7E-94E9-C54A7DAB9B89}" srcOrd="5" destOrd="0" presId="urn:microsoft.com/office/officeart/2005/8/layout/orgChart1"/>
-    <dgm:cxn modelId="{B58A79C5-2A45-4A54-8141-954A5A95D925}" type="presParOf" srcId="{4A2ECDB4-D616-4C7E-94E9-C54A7DAB9B89}" destId="{C85B5463-E598-436B-8C37-09EC3A432D22}" srcOrd="0" destOrd="0" presId="urn:microsoft.com/office/officeart/2005/8/layout/orgChart1"/>
-    <dgm:cxn modelId="{CF178A04-4E8E-40B1-9B46-A372FE9CAE2A}" type="presParOf" srcId="{C85B5463-E598-436B-8C37-09EC3A432D22}" destId="{86ECDBD3-F1CE-4B14-A926-BC8A47B1825B}" srcOrd="0" destOrd="0" presId="urn:microsoft.com/office/officeart/2005/8/layout/orgChart1"/>
-    <dgm:cxn modelId="{95932573-1A87-4AFE-891F-D4A7A7CF757B}" type="presParOf" srcId="{C85B5463-E598-436B-8C37-09EC3A432D22}" destId="{2823E5D2-088B-4439-8A35-50D1E768121A}" srcOrd="1" destOrd="0" presId="urn:microsoft.com/office/officeart/2005/8/layout/orgChart1"/>
-    <dgm:cxn modelId="{C9195935-B713-48DC-82A9-1743CB8347C1}" type="presParOf" srcId="{4A2ECDB4-D616-4C7E-94E9-C54A7DAB9B89}" destId="{4B4B4AFA-3CB3-4F47-BFD0-0704186C5E1B}" srcOrd="1" destOrd="0" presId="urn:microsoft.com/office/officeart/2005/8/layout/orgChart1"/>
-    <dgm:cxn modelId="{6DE4B373-0D55-4B1F-B859-D699D9DB451E}" type="presParOf" srcId="{4A2ECDB4-D616-4C7E-94E9-C54A7DAB9B89}" destId="{58D5C025-630A-4041-9515-2F6A5541B1EE}" srcOrd="2" destOrd="0" presId="urn:microsoft.com/office/officeart/2005/8/layout/orgChart1"/>
-    <dgm:cxn modelId="{B3ABE598-56B5-4FE2-9AA1-0117AFCD0A56}" type="presParOf" srcId="{BFABC647-7323-4DAC-A38E-483CEFC385B5}" destId="{54EB2FB2-F270-4797-8FCC-BCE19A246D81}" srcOrd="2" destOrd="0" presId="urn:microsoft.com/office/officeart/2005/8/layout/orgChart1"/>
-    <dgm:cxn modelId="{0E69693B-4877-4FFB-8C52-1ACB43562662}" type="presParOf" srcId="{EBB648DC-8001-4567-B053-BDEA0F1F8230}" destId="{0D86172D-13B2-4317-B7B0-D39AA1AB2B94}" srcOrd="2" destOrd="0" presId="urn:microsoft.com/office/officeart/2005/8/layout/orgChart1"/>
+    <dgm:cxn modelId="{2B9FB119-E62A-4BEA-96E3-EABBDD81ED83}" type="presOf" srcId="{07DE2AC2-F113-4603-8E4F-CFCE9D8E099F}" destId="{ACC3AE58-04C0-4213-A229-A09BE71CC10F}" srcOrd="0" destOrd="0" presId="urn:microsoft.com/office/officeart/2005/8/layout/orgChart1"/>
+    <dgm:cxn modelId="{4A1D2FBD-55D7-49A4-8F1F-CA98651D5375}" type="presOf" srcId="{A107D447-0869-481B-9451-A8F8BED9992B}" destId="{0B3B0A59-929C-45F8-A666-AE3E90028158}" srcOrd="0" destOrd="0" presId="urn:microsoft.com/office/officeart/2005/8/layout/orgChart1"/>
+    <dgm:cxn modelId="{EA4B45EE-8BDA-41F7-AFA6-D8B5AB96B9EF}" type="presParOf" srcId="{9BF8FCF0-E831-4753-AEE0-76987BF0F390}" destId="{EBB648DC-8001-4567-B053-BDEA0F1F8230}" srcOrd="0" destOrd="0" presId="urn:microsoft.com/office/officeart/2005/8/layout/orgChart1"/>
+    <dgm:cxn modelId="{2342C2F8-5235-459E-80D9-3321B2534430}" type="presParOf" srcId="{EBB648DC-8001-4567-B053-BDEA0F1F8230}" destId="{2EC17923-DE9F-4F50-9AF6-E5EB571CBC06}" srcOrd="0" destOrd="0" presId="urn:microsoft.com/office/officeart/2005/8/layout/orgChart1"/>
+    <dgm:cxn modelId="{5B2EFF15-6C59-41E1-914A-F7E3BD070D7E}" type="presParOf" srcId="{2EC17923-DE9F-4F50-9AF6-E5EB571CBC06}" destId="{99A4194C-B8DC-4B49-860A-A8399847BDB4}" srcOrd="0" destOrd="0" presId="urn:microsoft.com/office/officeart/2005/8/layout/orgChart1"/>
+    <dgm:cxn modelId="{B91C58B2-69FB-4933-BECD-2982E6F2E54F}" type="presParOf" srcId="{2EC17923-DE9F-4F50-9AF6-E5EB571CBC06}" destId="{29CF83BF-1AE7-4331-B4FA-55D8F328B6AD}" srcOrd="1" destOrd="0" presId="urn:microsoft.com/office/officeart/2005/8/layout/orgChart1"/>
+    <dgm:cxn modelId="{4B651597-6861-43C3-84B5-2B7B2E73350C}" type="presParOf" srcId="{EBB648DC-8001-4567-B053-BDEA0F1F8230}" destId="{FCC1713C-AD5D-486F-BA0A-61BDFD9B7CFB}" srcOrd="1" destOrd="0" presId="urn:microsoft.com/office/officeart/2005/8/layout/orgChart1"/>
+    <dgm:cxn modelId="{B6CC14A4-FCF6-4B5E-ADE4-10909438BA69}" type="presParOf" srcId="{FCC1713C-AD5D-486F-BA0A-61BDFD9B7CFB}" destId="{CB41D6BB-8BB1-457D-A07C-799447129215}" srcOrd="0" destOrd="0" presId="urn:microsoft.com/office/officeart/2005/8/layout/orgChart1"/>
+    <dgm:cxn modelId="{EA5AA7EA-B0A2-4FD2-A2FE-5356482574D2}" type="presParOf" srcId="{FCC1713C-AD5D-486F-BA0A-61BDFD9B7CFB}" destId="{382E928F-1C08-4CAA-AFB8-186D58FBD0B9}" srcOrd="1" destOrd="0" presId="urn:microsoft.com/office/officeart/2005/8/layout/orgChart1"/>
+    <dgm:cxn modelId="{47B07008-BC68-4314-B04B-FE72E7340651}" type="presParOf" srcId="{382E928F-1C08-4CAA-AFB8-186D58FBD0B9}" destId="{AAA6FFC8-9A81-40DB-B3EF-D0F32CC36141}" srcOrd="0" destOrd="0" presId="urn:microsoft.com/office/officeart/2005/8/layout/orgChart1"/>
+    <dgm:cxn modelId="{72050204-B964-4A3C-949A-B8A6FA1388C0}" type="presParOf" srcId="{AAA6FFC8-9A81-40DB-B3EF-D0F32CC36141}" destId="{217A9A14-CCFC-410C-94F2-D3CF34A2E53C}" srcOrd="0" destOrd="0" presId="urn:microsoft.com/office/officeart/2005/8/layout/orgChart1"/>
+    <dgm:cxn modelId="{CB5A7369-1FBB-4230-BF2A-F06870720A9C}" type="presParOf" srcId="{AAA6FFC8-9A81-40DB-B3EF-D0F32CC36141}" destId="{275E8529-9DED-40F7-A88B-704AC20C92B8}" srcOrd="1" destOrd="0" presId="urn:microsoft.com/office/officeart/2005/8/layout/orgChart1"/>
+    <dgm:cxn modelId="{90DF9681-5DD5-483A-9F42-773A2AEC78C9}" type="presParOf" srcId="{382E928F-1C08-4CAA-AFB8-186D58FBD0B9}" destId="{8F50F2A1-6789-43D9-8B2E-83F6896403F0}" srcOrd="1" destOrd="0" presId="urn:microsoft.com/office/officeart/2005/8/layout/orgChart1"/>
+    <dgm:cxn modelId="{D9D46308-7D89-44A1-A531-583E238F9078}" type="presParOf" srcId="{8F50F2A1-6789-43D9-8B2E-83F6896403F0}" destId="{4D9A0DD3-1F0D-449B-9E46-16B69350A042}" srcOrd="0" destOrd="0" presId="urn:microsoft.com/office/officeart/2005/8/layout/orgChart1"/>
+    <dgm:cxn modelId="{5D3B77B7-012D-4A43-BEBA-91F657DC22B8}" type="presParOf" srcId="{8F50F2A1-6789-43D9-8B2E-83F6896403F0}" destId="{ADE062D3-F1A9-4DD9-9DE7-2D36A418347B}" srcOrd="1" destOrd="0" presId="urn:microsoft.com/office/officeart/2005/8/layout/orgChart1"/>
+    <dgm:cxn modelId="{8A49153C-DF80-4A37-871A-35EC80FDA608}" type="presParOf" srcId="{ADE062D3-F1A9-4DD9-9DE7-2D36A418347B}" destId="{230BA2D3-22EC-4D38-A015-935A6FA4D9D3}" srcOrd="0" destOrd="0" presId="urn:microsoft.com/office/officeart/2005/8/layout/orgChart1"/>
+    <dgm:cxn modelId="{92510A6F-3368-433B-92FB-F183A26DA964}" type="presParOf" srcId="{230BA2D3-22EC-4D38-A015-935A6FA4D9D3}" destId="{5FB56C43-3EEC-42D9-BCDA-0C23DAD8FEE7}" srcOrd="0" destOrd="0" presId="urn:microsoft.com/office/officeart/2005/8/layout/orgChart1"/>
+    <dgm:cxn modelId="{180D4C6D-770E-4935-B2B9-A5B57DBEC66A}" type="presParOf" srcId="{230BA2D3-22EC-4D38-A015-935A6FA4D9D3}" destId="{764E91E2-85B9-43DA-B6DE-251A726F444F}" srcOrd="1" destOrd="0" presId="urn:microsoft.com/office/officeart/2005/8/layout/orgChart1"/>
+    <dgm:cxn modelId="{399CBE78-B776-4637-9357-839A8EA517D9}" type="presParOf" srcId="{ADE062D3-F1A9-4DD9-9DE7-2D36A418347B}" destId="{D7C665BE-3CBF-4A64-BD6C-E9D2E0633F61}" srcOrd="1" destOrd="0" presId="urn:microsoft.com/office/officeart/2005/8/layout/orgChart1"/>
+    <dgm:cxn modelId="{C53E6B12-40BC-4117-83C8-AF9E13484991}" type="presParOf" srcId="{ADE062D3-F1A9-4DD9-9DE7-2D36A418347B}" destId="{F35E39B6-39AC-4FEA-9A31-8047E7887698}" srcOrd="2" destOrd="0" presId="urn:microsoft.com/office/officeart/2005/8/layout/orgChart1"/>
+    <dgm:cxn modelId="{6403628D-D0AF-4304-9804-581E57CEC901}" type="presParOf" srcId="{8F50F2A1-6789-43D9-8B2E-83F6896403F0}" destId="{56403218-EAD5-4422-A98F-4A73DACB9344}" srcOrd="2" destOrd="0" presId="urn:microsoft.com/office/officeart/2005/8/layout/orgChart1"/>
+    <dgm:cxn modelId="{C9CF3580-8B4F-4F25-99CE-0F8984D2ED85}" type="presParOf" srcId="{8F50F2A1-6789-43D9-8B2E-83F6896403F0}" destId="{1499791A-BFE8-408C-A790-83316AA0831B}" srcOrd="3" destOrd="0" presId="urn:microsoft.com/office/officeart/2005/8/layout/orgChart1"/>
+    <dgm:cxn modelId="{50202CC3-7E95-4657-8A4A-C79A13DBF1BB}" type="presParOf" srcId="{1499791A-BFE8-408C-A790-83316AA0831B}" destId="{E4A7BA9A-7B02-43A1-A6FD-B264895693F5}" srcOrd="0" destOrd="0" presId="urn:microsoft.com/office/officeart/2005/8/layout/orgChart1"/>
+    <dgm:cxn modelId="{391AE8CB-7C09-4FD5-BC47-97754128666B}" type="presParOf" srcId="{E4A7BA9A-7B02-43A1-A6FD-B264895693F5}" destId="{828BE651-862B-4EC1-80E1-1D2623941E5D}" srcOrd="0" destOrd="0" presId="urn:microsoft.com/office/officeart/2005/8/layout/orgChart1"/>
+    <dgm:cxn modelId="{EC8BFB93-9414-4BAD-8732-E13DCADAA922}" type="presParOf" srcId="{E4A7BA9A-7B02-43A1-A6FD-B264895693F5}" destId="{E02852B2-80D3-4291-B3CF-71E3152ECB64}" srcOrd="1" destOrd="0" presId="urn:microsoft.com/office/officeart/2005/8/layout/orgChart1"/>
+    <dgm:cxn modelId="{4BCE818D-5447-45D6-AC04-E81DC07AD872}" type="presParOf" srcId="{1499791A-BFE8-408C-A790-83316AA0831B}" destId="{8192C863-9D14-4BF2-BA9F-72E26477F8E8}" srcOrd="1" destOrd="0" presId="urn:microsoft.com/office/officeart/2005/8/layout/orgChart1"/>
+    <dgm:cxn modelId="{CE48B805-82AA-48FE-9094-40CFFA79B18B}" type="presParOf" srcId="{1499791A-BFE8-408C-A790-83316AA0831B}" destId="{7D441B81-C786-4864-A4E4-5D9E8EAA89B3}" srcOrd="2" destOrd="0" presId="urn:microsoft.com/office/officeart/2005/8/layout/orgChart1"/>
+    <dgm:cxn modelId="{26B92F83-6047-4EE8-B1C6-88225A2FC921}" type="presParOf" srcId="{8F50F2A1-6789-43D9-8B2E-83F6896403F0}" destId="{23D76048-1094-474C-A14A-C5BE6BDF5910}" srcOrd="4" destOrd="0" presId="urn:microsoft.com/office/officeart/2005/8/layout/orgChart1"/>
+    <dgm:cxn modelId="{77006541-8806-4E1B-94AB-7E21E33F03B8}" type="presParOf" srcId="{8F50F2A1-6789-43D9-8B2E-83F6896403F0}" destId="{EA0BC551-4989-4316-83CA-7274DBDA7C22}" srcOrd="5" destOrd="0" presId="urn:microsoft.com/office/officeart/2005/8/layout/orgChart1"/>
+    <dgm:cxn modelId="{CAB14E7F-00B1-4D9F-8E14-EFB1F6D56788}" type="presParOf" srcId="{EA0BC551-4989-4316-83CA-7274DBDA7C22}" destId="{6A032F22-4CA2-443B-9285-4AACFC802C19}" srcOrd="0" destOrd="0" presId="urn:microsoft.com/office/officeart/2005/8/layout/orgChart1"/>
+    <dgm:cxn modelId="{4E6A380D-4F1C-46B0-90E9-699FAC5A0BF7}" type="presParOf" srcId="{6A032F22-4CA2-443B-9285-4AACFC802C19}" destId="{14F3E6A7-5F12-4854-A539-7D1BC804202A}" srcOrd="0" destOrd="0" presId="urn:microsoft.com/office/officeart/2005/8/layout/orgChart1"/>
+    <dgm:cxn modelId="{E863D365-11ED-4371-B705-9DA73FF30EEB}" type="presParOf" srcId="{6A032F22-4CA2-443B-9285-4AACFC802C19}" destId="{5165C79E-2933-4F92-BDBF-5B74F07A9558}" srcOrd="1" destOrd="0" presId="urn:microsoft.com/office/officeart/2005/8/layout/orgChart1"/>
+    <dgm:cxn modelId="{2A1803B2-149D-4E0F-8391-D8F23E4E2D84}" type="presParOf" srcId="{EA0BC551-4989-4316-83CA-7274DBDA7C22}" destId="{A6593DC2-1634-44EC-B946-8E27DD082639}" srcOrd="1" destOrd="0" presId="urn:microsoft.com/office/officeart/2005/8/layout/orgChart1"/>
+    <dgm:cxn modelId="{7B72E336-3761-4FDE-A9B2-51630819AF19}" type="presParOf" srcId="{EA0BC551-4989-4316-83CA-7274DBDA7C22}" destId="{9040C9F7-1B35-4927-A68E-5800D286A9D1}" srcOrd="2" destOrd="0" presId="urn:microsoft.com/office/officeart/2005/8/layout/orgChart1"/>
+    <dgm:cxn modelId="{2ADC0D6F-3685-4CC4-843F-3B076F4A0DE7}" type="presParOf" srcId="{8F50F2A1-6789-43D9-8B2E-83F6896403F0}" destId="{DB8B0E8C-2B51-410B-BE45-E549B5C32BA8}" srcOrd="6" destOrd="0" presId="urn:microsoft.com/office/officeart/2005/8/layout/orgChart1"/>
+    <dgm:cxn modelId="{59E153D6-CDCE-4E2C-B6C9-333D05AE6E5B}" type="presParOf" srcId="{8F50F2A1-6789-43D9-8B2E-83F6896403F0}" destId="{D3714DEC-2A39-43BC-A8E9-278100D70C64}" srcOrd="7" destOrd="0" presId="urn:microsoft.com/office/officeart/2005/8/layout/orgChart1"/>
+    <dgm:cxn modelId="{A5DE175F-F025-42C9-B296-1359D681424F}" type="presParOf" srcId="{D3714DEC-2A39-43BC-A8E9-278100D70C64}" destId="{2ADB8875-F95E-4B5B-BA47-629D0B9BB022}" srcOrd="0" destOrd="0" presId="urn:microsoft.com/office/officeart/2005/8/layout/orgChart1"/>
+    <dgm:cxn modelId="{4778FB0C-85E1-4BB6-BA09-C8F666AF1905}" type="presParOf" srcId="{2ADB8875-F95E-4B5B-BA47-629D0B9BB022}" destId="{918A04F3-2955-4614-B1B3-1236C0F304F5}" srcOrd="0" destOrd="0" presId="urn:microsoft.com/office/officeart/2005/8/layout/orgChart1"/>
+    <dgm:cxn modelId="{AE83E043-E5AB-4F2F-BCC0-29A33977635D}" type="presParOf" srcId="{2ADB8875-F95E-4B5B-BA47-629D0B9BB022}" destId="{99A88826-9BF8-49E8-94EE-50552CE2F6E8}" srcOrd="1" destOrd="0" presId="urn:microsoft.com/office/officeart/2005/8/layout/orgChart1"/>
+    <dgm:cxn modelId="{935AADE7-EFA6-407A-9839-54C069A7DF02}" type="presParOf" srcId="{D3714DEC-2A39-43BC-A8E9-278100D70C64}" destId="{E0DEC745-1511-471A-9B61-4465546A58CE}" srcOrd="1" destOrd="0" presId="urn:microsoft.com/office/officeart/2005/8/layout/orgChart1"/>
+    <dgm:cxn modelId="{47B14BAF-B298-4EDE-A5B7-4581552B5CC1}" type="presParOf" srcId="{D3714DEC-2A39-43BC-A8E9-278100D70C64}" destId="{47316690-09A1-4324-96AB-5045016EFDA9}" srcOrd="2" destOrd="0" presId="urn:microsoft.com/office/officeart/2005/8/layout/orgChart1"/>
+    <dgm:cxn modelId="{C2C34D38-F6B3-4A6F-AA2B-2DB07DFCDD63}" type="presParOf" srcId="{8F50F2A1-6789-43D9-8B2E-83F6896403F0}" destId="{3E286725-7742-49F0-B15B-62152827ED99}" srcOrd="8" destOrd="0" presId="urn:microsoft.com/office/officeart/2005/8/layout/orgChart1"/>
+    <dgm:cxn modelId="{5B0673FE-0D9C-477C-97DC-E54AB3E13175}" type="presParOf" srcId="{8F50F2A1-6789-43D9-8B2E-83F6896403F0}" destId="{213522AE-21C0-4587-9B68-1C6D7EC7050A}" srcOrd="9" destOrd="0" presId="urn:microsoft.com/office/officeart/2005/8/layout/orgChart1"/>
+    <dgm:cxn modelId="{11F7F05F-9F55-4F3C-88A2-1366FBA20DB7}" type="presParOf" srcId="{213522AE-21C0-4587-9B68-1C6D7EC7050A}" destId="{154CDF03-1F16-46FB-AC2D-F51EE88D67F2}" srcOrd="0" destOrd="0" presId="urn:microsoft.com/office/officeart/2005/8/layout/orgChart1"/>
+    <dgm:cxn modelId="{CC72F82B-DD9F-4015-984B-B9360CAD9C0C}" type="presParOf" srcId="{154CDF03-1F16-46FB-AC2D-F51EE88D67F2}" destId="{6CD613CD-0873-4FBF-94D1-AEA3C6FC30B9}" srcOrd="0" destOrd="0" presId="urn:microsoft.com/office/officeart/2005/8/layout/orgChart1"/>
+    <dgm:cxn modelId="{1B952305-9AF4-41F4-9974-B8D13176FF4A}" type="presParOf" srcId="{154CDF03-1F16-46FB-AC2D-F51EE88D67F2}" destId="{3235A456-DCF6-415D-9043-9BC27DFB7E42}" srcOrd="1" destOrd="0" presId="urn:microsoft.com/office/officeart/2005/8/layout/orgChart1"/>
+    <dgm:cxn modelId="{5D1136B1-3B2E-4AFE-B438-BD1B6CD9DE1B}" type="presParOf" srcId="{213522AE-21C0-4587-9B68-1C6D7EC7050A}" destId="{0654047F-0D4D-4894-92E9-ACAC554D1DA6}" srcOrd="1" destOrd="0" presId="urn:microsoft.com/office/officeart/2005/8/layout/orgChart1"/>
+    <dgm:cxn modelId="{956517C3-2759-483A-81B5-693C9C92DF37}" type="presParOf" srcId="{213522AE-21C0-4587-9B68-1C6D7EC7050A}" destId="{AC6330E5-42B3-4188-8574-851F5A893257}" srcOrd="2" destOrd="0" presId="urn:microsoft.com/office/officeart/2005/8/layout/orgChart1"/>
+    <dgm:cxn modelId="{3C802DEF-1F74-40C8-BA85-5A6932A85BA6}" type="presParOf" srcId="{382E928F-1C08-4CAA-AFB8-186D58FBD0B9}" destId="{FC80CBE3-1269-4E8B-B650-BAAD4C355DBE}" srcOrd="2" destOrd="0" presId="urn:microsoft.com/office/officeart/2005/8/layout/orgChart1"/>
+    <dgm:cxn modelId="{192D46E4-3D55-4D2B-B72B-7514352A5D24}" type="presParOf" srcId="{FCC1713C-AD5D-486F-BA0A-61BDFD9B7CFB}" destId="{5ECADC00-F8E3-4C4A-9602-D3E6CBBBBF54}" srcOrd="2" destOrd="0" presId="urn:microsoft.com/office/officeart/2005/8/layout/orgChart1"/>
+    <dgm:cxn modelId="{4A5F6148-E78E-4AF4-9AE9-5FDE95D4E538}" type="presParOf" srcId="{FCC1713C-AD5D-486F-BA0A-61BDFD9B7CFB}" destId="{9285EDA6-9B15-4BF6-8D69-2011FDE97D54}" srcOrd="3" destOrd="0" presId="urn:microsoft.com/office/officeart/2005/8/layout/orgChart1"/>
+    <dgm:cxn modelId="{21F897C8-6363-4205-958E-EA590F2A547B}" type="presParOf" srcId="{9285EDA6-9B15-4BF6-8D69-2011FDE97D54}" destId="{737F9A7A-6F77-4905-8FEB-4B3CCC3028C5}" srcOrd="0" destOrd="0" presId="urn:microsoft.com/office/officeart/2005/8/layout/orgChart1"/>
+    <dgm:cxn modelId="{98CF3C38-3EFB-4115-9BE0-B42760E93D47}" type="presParOf" srcId="{737F9A7A-6F77-4905-8FEB-4B3CCC3028C5}" destId="{51B7E153-3090-4B1B-A154-3B4C26CB65DA}" srcOrd="0" destOrd="0" presId="urn:microsoft.com/office/officeart/2005/8/layout/orgChart1"/>
+    <dgm:cxn modelId="{AEFF848C-CAC9-46E0-9AE3-AB7105E420F0}" type="presParOf" srcId="{737F9A7A-6F77-4905-8FEB-4B3CCC3028C5}" destId="{B0ABC80D-9545-461E-9B51-399A8D1D6AAA}" srcOrd="1" destOrd="0" presId="urn:microsoft.com/office/officeart/2005/8/layout/orgChart1"/>
+    <dgm:cxn modelId="{9C39DB8E-B11F-4CF3-8CD7-E1C799C0D81B}" type="presParOf" srcId="{9285EDA6-9B15-4BF6-8D69-2011FDE97D54}" destId="{8516061A-F02F-4922-9167-828FABABA4B8}" srcOrd="1" destOrd="0" presId="urn:microsoft.com/office/officeart/2005/8/layout/orgChart1"/>
+    <dgm:cxn modelId="{B6A7E453-9C45-4632-A7C1-9BBF03E3A57D}" type="presParOf" srcId="{8516061A-F02F-4922-9167-828FABABA4B8}" destId="{62B6E1AE-F4A0-4587-A6A7-8A23A27D3BC6}" srcOrd="0" destOrd="0" presId="urn:microsoft.com/office/officeart/2005/8/layout/orgChart1"/>
+    <dgm:cxn modelId="{EB2F8C00-9864-4389-BBEC-C61968DB475C}" type="presParOf" srcId="{8516061A-F02F-4922-9167-828FABABA4B8}" destId="{1BC183B9-B833-4D65-A2C0-39265C81096D}" srcOrd="1" destOrd="0" presId="urn:microsoft.com/office/officeart/2005/8/layout/orgChart1"/>
+    <dgm:cxn modelId="{314B1C3F-E823-4149-BD4F-C4D7D7F176F1}" type="presParOf" srcId="{1BC183B9-B833-4D65-A2C0-39265C81096D}" destId="{8563B1E1-36A1-4D77-89A0-76DD0FD3E50F}" srcOrd="0" destOrd="0" presId="urn:microsoft.com/office/officeart/2005/8/layout/orgChart1"/>
+    <dgm:cxn modelId="{1BC509B7-2F94-4653-9D2A-D3181DE7C0A8}" type="presParOf" srcId="{8563B1E1-36A1-4D77-89A0-76DD0FD3E50F}" destId="{F9820409-BEC7-4D7A-A8B7-547E90AF8EBD}" srcOrd="0" destOrd="0" presId="urn:microsoft.com/office/officeart/2005/8/layout/orgChart1"/>
+    <dgm:cxn modelId="{93E745AB-CDCE-4F7D-8FFF-07245199E151}" type="presParOf" srcId="{8563B1E1-36A1-4D77-89A0-76DD0FD3E50F}" destId="{935A98D1-C6AE-4380-86BB-91CD59BB3ED1}" srcOrd="1" destOrd="0" presId="urn:microsoft.com/office/officeart/2005/8/layout/orgChart1"/>
+    <dgm:cxn modelId="{7A18521D-1F93-45DC-ABA9-5D26C942CC76}" type="presParOf" srcId="{1BC183B9-B833-4D65-A2C0-39265C81096D}" destId="{62287F0C-4E52-48B9-B966-B79E9ED03D42}" srcOrd="1" destOrd="0" presId="urn:microsoft.com/office/officeart/2005/8/layout/orgChart1"/>
+    <dgm:cxn modelId="{8E53728B-2B50-482C-AB1E-7A47E88DD625}" type="presParOf" srcId="{1BC183B9-B833-4D65-A2C0-39265C81096D}" destId="{3ECBF2DD-0F67-4099-940D-F361DFA673DB}" srcOrd="2" destOrd="0" presId="urn:microsoft.com/office/officeart/2005/8/layout/orgChart1"/>
+    <dgm:cxn modelId="{48B4600E-5174-4578-A142-C445220E177E}" type="presParOf" srcId="{8516061A-F02F-4922-9167-828FABABA4B8}" destId="{E61E356C-59D7-4152-8D59-26280114639E}" srcOrd="2" destOrd="0" presId="urn:microsoft.com/office/officeart/2005/8/layout/orgChart1"/>
+    <dgm:cxn modelId="{AA08785B-B9CA-42A4-AF1D-54442A984A37}" type="presParOf" srcId="{8516061A-F02F-4922-9167-828FABABA4B8}" destId="{65FD0A4F-66EF-4F0C-925B-B6BCFA11B70B}" srcOrd="3" destOrd="0" presId="urn:microsoft.com/office/officeart/2005/8/layout/orgChart1"/>
+    <dgm:cxn modelId="{24C6D929-AA57-4A14-A542-8691A3515827}" type="presParOf" srcId="{65FD0A4F-66EF-4F0C-925B-B6BCFA11B70B}" destId="{ED1AE635-9A70-4567-9CCD-B0843EED6158}" srcOrd="0" destOrd="0" presId="urn:microsoft.com/office/officeart/2005/8/layout/orgChart1"/>
+    <dgm:cxn modelId="{2415C5A3-495F-4C33-BAF6-8FC1FEEACFCC}" type="presParOf" srcId="{ED1AE635-9A70-4567-9CCD-B0843EED6158}" destId="{8E74C286-B4FF-4A0D-86B3-CE97AC887E62}" srcOrd="0" destOrd="0" presId="urn:microsoft.com/office/officeart/2005/8/layout/orgChart1"/>
+    <dgm:cxn modelId="{7634FE38-42B7-44ED-872C-9568E6E04905}" type="presParOf" srcId="{ED1AE635-9A70-4567-9CCD-B0843EED6158}" destId="{35CCA1FB-0F37-48FC-B982-6C94F5521D4C}" srcOrd="1" destOrd="0" presId="urn:microsoft.com/office/officeart/2005/8/layout/orgChart1"/>
+    <dgm:cxn modelId="{70CBE6A2-669B-4787-8CFA-5F71FAA458A0}" type="presParOf" srcId="{65FD0A4F-66EF-4F0C-925B-B6BCFA11B70B}" destId="{3ACA0ED7-298A-4531-BD7E-C3CCD55E62D4}" srcOrd="1" destOrd="0" presId="urn:microsoft.com/office/officeart/2005/8/layout/orgChart1"/>
+    <dgm:cxn modelId="{E422FF32-00C3-42E0-B0CF-86C804448BDD}" type="presParOf" srcId="{65FD0A4F-66EF-4F0C-925B-B6BCFA11B70B}" destId="{A648A0B9-F41E-41DF-80EA-17C6A5D4B670}" srcOrd="2" destOrd="0" presId="urn:microsoft.com/office/officeart/2005/8/layout/orgChart1"/>
+    <dgm:cxn modelId="{DBB6ECAA-5A4D-45D7-98E3-EFF03A14D7C6}" type="presParOf" srcId="{8516061A-F02F-4922-9167-828FABABA4B8}" destId="{8EED6260-250A-4FDA-980F-410B416A6A1D}" srcOrd="4" destOrd="0" presId="urn:microsoft.com/office/officeart/2005/8/layout/orgChart1"/>
+    <dgm:cxn modelId="{A1AD6325-2EC5-40D0-ADB3-560A5A51ECC2}" type="presParOf" srcId="{8516061A-F02F-4922-9167-828FABABA4B8}" destId="{84FB46DD-3CD2-48E3-B82C-D2BEAA0644C6}" srcOrd="5" destOrd="0" presId="urn:microsoft.com/office/officeart/2005/8/layout/orgChart1"/>
+    <dgm:cxn modelId="{7EDFEB04-1772-4F37-8BD6-2AEADEF7FF58}" type="presParOf" srcId="{84FB46DD-3CD2-48E3-B82C-D2BEAA0644C6}" destId="{595A8DBF-B5FA-4903-99BE-D0250B82CCD5}" srcOrd="0" destOrd="0" presId="urn:microsoft.com/office/officeart/2005/8/layout/orgChart1"/>
+    <dgm:cxn modelId="{6744A238-FC8D-41E0-A36F-39109503A41F}" type="presParOf" srcId="{595A8DBF-B5FA-4903-99BE-D0250B82CCD5}" destId="{96D27744-9617-4432-A575-96FAB76FF293}" srcOrd="0" destOrd="0" presId="urn:microsoft.com/office/officeart/2005/8/layout/orgChart1"/>
+    <dgm:cxn modelId="{660AADE6-BEF5-4F33-A407-7FE2C3FFD4A5}" type="presParOf" srcId="{595A8DBF-B5FA-4903-99BE-D0250B82CCD5}" destId="{A16E935F-BB14-46FB-84B2-E8B9390BE695}" srcOrd="1" destOrd="0" presId="urn:microsoft.com/office/officeart/2005/8/layout/orgChart1"/>
+    <dgm:cxn modelId="{DA42AAC6-2D3D-4D2A-A409-FF63A6E106AA}" type="presParOf" srcId="{84FB46DD-3CD2-48E3-B82C-D2BEAA0644C6}" destId="{B11511ED-648A-4082-823F-7EF949543F88}" srcOrd="1" destOrd="0" presId="urn:microsoft.com/office/officeart/2005/8/layout/orgChart1"/>
+    <dgm:cxn modelId="{232C9CC1-87CD-4614-85DF-0981EA2ED47E}" type="presParOf" srcId="{84FB46DD-3CD2-48E3-B82C-D2BEAA0644C6}" destId="{FE068AB1-42E6-4079-98E3-B4D4D0135132}" srcOrd="2" destOrd="0" presId="urn:microsoft.com/office/officeart/2005/8/layout/orgChart1"/>
+    <dgm:cxn modelId="{41E75570-7C78-4B23-ADBC-E7B27189E0D8}" type="presParOf" srcId="{8516061A-F02F-4922-9167-828FABABA4B8}" destId="{ACC3AE58-04C0-4213-A229-A09BE71CC10F}" srcOrd="6" destOrd="0" presId="urn:microsoft.com/office/officeart/2005/8/layout/orgChart1"/>
+    <dgm:cxn modelId="{DE8DAA35-9F56-4C6F-BCD3-D9C011C91727}" type="presParOf" srcId="{8516061A-F02F-4922-9167-828FABABA4B8}" destId="{EBEFAC74-2552-4590-B5BA-60B3BA0F7549}" srcOrd="7" destOrd="0" presId="urn:microsoft.com/office/officeart/2005/8/layout/orgChart1"/>
+    <dgm:cxn modelId="{234A8418-4430-413E-9A78-CEFEF5302EAF}" type="presParOf" srcId="{EBEFAC74-2552-4590-B5BA-60B3BA0F7549}" destId="{A36981E0-4B6E-45E6-8ADE-70B9C2992E5C}" srcOrd="0" destOrd="0" presId="urn:microsoft.com/office/officeart/2005/8/layout/orgChart1"/>
+    <dgm:cxn modelId="{5DBC2E1D-855D-4BC3-9C28-1A7D1098137E}" type="presParOf" srcId="{A36981E0-4B6E-45E6-8ADE-70B9C2992E5C}" destId="{5FC649C7-1642-40CB-A430-6714D6EA29CF}" srcOrd="0" destOrd="0" presId="urn:microsoft.com/office/officeart/2005/8/layout/orgChart1"/>
+    <dgm:cxn modelId="{D23EA2CC-16CA-4BCB-9E23-88476F3C1945}" type="presParOf" srcId="{A36981E0-4B6E-45E6-8ADE-70B9C2992E5C}" destId="{18EB6655-1B72-4673-BA17-893619449D9E}" srcOrd="1" destOrd="0" presId="urn:microsoft.com/office/officeart/2005/8/layout/orgChart1"/>
+    <dgm:cxn modelId="{91771A8B-2426-4211-857A-F92012172021}" type="presParOf" srcId="{EBEFAC74-2552-4590-B5BA-60B3BA0F7549}" destId="{BAC5D50F-370F-4FF3-B11A-906A8B357A27}" srcOrd="1" destOrd="0" presId="urn:microsoft.com/office/officeart/2005/8/layout/orgChart1"/>
+    <dgm:cxn modelId="{FF53379A-B9C7-4AFE-A181-6F5D9E57BE8A}" type="presParOf" srcId="{EBEFAC74-2552-4590-B5BA-60B3BA0F7549}" destId="{EB3EB4E4-83CD-4498-8866-856C4F5CA07A}" srcOrd="2" destOrd="0" presId="urn:microsoft.com/office/officeart/2005/8/layout/orgChart1"/>
+    <dgm:cxn modelId="{30B0A1DE-4492-407D-B1B0-BC43B1F4728B}" type="presParOf" srcId="{8516061A-F02F-4922-9167-828FABABA4B8}" destId="{579E1296-D2C2-4CB5-A1BC-A83932518CC4}" srcOrd="8" destOrd="0" presId="urn:microsoft.com/office/officeart/2005/8/layout/orgChart1"/>
+    <dgm:cxn modelId="{48D3A6C8-51BB-4740-9C8E-11CDB7879889}" type="presParOf" srcId="{8516061A-F02F-4922-9167-828FABABA4B8}" destId="{64329665-5F85-4364-9716-C6AAD0A4DD68}" srcOrd="9" destOrd="0" presId="urn:microsoft.com/office/officeart/2005/8/layout/orgChart1"/>
+    <dgm:cxn modelId="{B32C8097-73FE-44AD-9913-4DA6D2838ED0}" type="presParOf" srcId="{64329665-5F85-4364-9716-C6AAD0A4DD68}" destId="{F3B0460D-61A3-4EA7-AF6C-A009114D161D}" srcOrd="0" destOrd="0" presId="urn:microsoft.com/office/officeart/2005/8/layout/orgChart1"/>
+    <dgm:cxn modelId="{08DECC8A-1DF3-4330-8096-19AEC30EA1B6}" type="presParOf" srcId="{F3B0460D-61A3-4EA7-AF6C-A009114D161D}" destId="{0B3B0A59-929C-45F8-A666-AE3E90028158}" srcOrd="0" destOrd="0" presId="urn:microsoft.com/office/officeart/2005/8/layout/orgChart1"/>
+    <dgm:cxn modelId="{076DB509-3FD2-49A2-ADF0-63558CAF7B3E}" type="presParOf" srcId="{F3B0460D-61A3-4EA7-AF6C-A009114D161D}" destId="{36B1AA46-223F-40A7-B670-A84EF25CC1E6}" srcOrd="1" destOrd="0" presId="urn:microsoft.com/office/officeart/2005/8/layout/orgChart1"/>
+    <dgm:cxn modelId="{AA58084C-5E66-4022-9C1C-FCCC2A5BF889}" type="presParOf" srcId="{64329665-5F85-4364-9716-C6AAD0A4DD68}" destId="{DFA4F12E-3DC2-4A75-9949-CF1F0743F956}" srcOrd="1" destOrd="0" presId="urn:microsoft.com/office/officeart/2005/8/layout/orgChart1"/>
+    <dgm:cxn modelId="{A010E156-240A-4D81-B26A-2D4464B432F1}" type="presParOf" srcId="{64329665-5F85-4364-9716-C6AAD0A4DD68}" destId="{60D2282D-D55C-4961-8BF8-086A81AAB8E6}" srcOrd="2" destOrd="0" presId="urn:microsoft.com/office/officeart/2005/8/layout/orgChart1"/>
+    <dgm:cxn modelId="{DDAC666C-E8D3-4881-B846-B145FB761C02}" type="presParOf" srcId="{8516061A-F02F-4922-9167-828FABABA4B8}" destId="{E5FA3648-10BA-4B91-B7C9-BE420896858A}" srcOrd="10" destOrd="0" presId="urn:microsoft.com/office/officeart/2005/8/layout/orgChart1"/>
+    <dgm:cxn modelId="{788C9B95-9081-4E2D-8A13-84E783D7BE8F}" type="presParOf" srcId="{8516061A-F02F-4922-9167-828FABABA4B8}" destId="{8732AFF1-E0D7-4565-91AF-D79FFE382D8F}" srcOrd="11" destOrd="0" presId="urn:microsoft.com/office/officeart/2005/8/layout/orgChart1"/>
+    <dgm:cxn modelId="{5247A0A5-06BB-43A6-AE6D-C599E4AEBD61}" type="presParOf" srcId="{8732AFF1-E0D7-4565-91AF-D79FFE382D8F}" destId="{10602DBD-90A0-493D-9D63-1C9E49CC7853}" srcOrd="0" destOrd="0" presId="urn:microsoft.com/office/officeart/2005/8/layout/orgChart1"/>
+    <dgm:cxn modelId="{9948CA13-B681-4CCE-99F0-4097409D861E}" type="presParOf" srcId="{10602DBD-90A0-493D-9D63-1C9E49CC7853}" destId="{B8B4645A-97E1-4F16-8D1F-D24B300FC396}" srcOrd="0" destOrd="0" presId="urn:microsoft.com/office/officeart/2005/8/layout/orgChart1"/>
+    <dgm:cxn modelId="{A28E7A46-A3BB-4C14-AD7C-EEC33AF6A17D}" type="presParOf" srcId="{10602DBD-90A0-493D-9D63-1C9E49CC7853}" destId="{5AB39A2A-90FE-48FA-ABA0-5E470424581F}" srcOrd="1" destOrd="0" presId="urn:microsoft.com/office/officeart/2005/8/layout/orgChart1"/>
+    <dgm:cxn modelId="{E6FC10B1-C098-4321-8B64-929B67C1D5A8}" type="presParOf" srcId="{8732AFF1-E0D7-4565-91AF-D79FFE382D8F}" destId="{E1F7054C-9274-4CA5-ABBC-865108C9D6B7}" srcOrd="1" destOrd="0" presId="urn:microsoft.com/office/officeart/2005/8/layout/orgChart1"/>
+    <dgm:cxn modelId="{01F6874F-28F4-4218-9932-21B5D053F533}" type="presParOf" srcId="{8732AFF1-E0D7-4565-91AF-D79FFE382D8F}" destId="{F642F90E-01AB-4C9C-9A32-1590FB2695B3}" srcOrd="2" destOrd="0" presId="urn:microsoft.com/office/officeart/2005/8/layout/orgChart1"/>
+    <dgm:cxn modelId="{44B93FD1-F3FD-4E01-8794-0A2D622DDFF2}" type="presParOf" srcId="{8516061A-F02F-4922-9167-828FABABA4B8}" destId="{BB571437-A3B0-4401-861C-CC3AC2B74534}" srcOrd="12" destOrd="0" presId="urn:microsoft.com/office/officeart/2005/8/layout/orgChart1"/>
+    <dgm:cxn modelId="{103411AA-F0A1-434F-BC72-1FA5F5DDE73C}" type="presParOf" srcId="{8516061A-F02F-4922-9167-828FABABA4B8}" destId="{72A84480-150E-4FC9-93B9-C38BA3A59994}" srcOrd="13" destOrd="0" presId="urn:microsoft.com/office/officeart/2005/8/layout/orgChart1"/>
+    <dgm:cxn modelId="{C35750B4-94DE-4FDF-83E7-E26682642426}" type="presParOf" srcId="{72A84480-150E-4FC9-93B9-C38BA3A59994}" destId="{08384FB9-4739-403C-9240-D15196CFE016}" srcOrd="0" destOrd="0" presId="urn:microsoft.com/office/officeart/2005/8/layout/orgChart1"/>
+    <dgm:cxn modelId="{7C815B38-23EE-4262-83DA-32C46A7DD155}" type="presParOf" srcId="{08384FB9-4739-403C-9240-D15196CFE016}" destId="{625A65B0-B0F4-4693-830B-3ABB7146613F}" srcOrd="0" destOrd="0" presId="urn:microsoft.com/office/officeart/2005/8/layout/orgChart1"/>
+    <dgm:cxn modelId="{A1563017-35AE-45EA-AD56-617EC5C5277A}" type="presParOf" srcId="{08384FB9-4739-403C-9240-D15196CFE016}" destId="{952353A9-5135-481B-9FB5-E150D31C9B5C}" srcOrd="1" destOrd="0" presId="urn:microsoft.com/office/officeart/2005/8/layout/orgChart1"/>
+    <dgm:cxn modelId="{A2D53AF4-1369-4080-9097-81037E1EB1FD}" type="presParOf" srcId="{72A84480-150E-4FC9-93B9-C38BA3A59994}" destId="{D3E6B7B7-8798-42BB-923D-1293807575D9}" srcOrd="1" destOrd="0" presId="urn:microsoft.com/office/officeart/2005/8/layout/orgChart1"/>
+    <dgm:cxn modelId="{6688E483-4ABD-49B7-BB94-9054EE12B451}" type="presParOf" srcId="{72A84480-150E-4FC9-93B9-C38BA3A59994}" destId="{27599E2A-A10E-4C47-BBF8-67D21CFA03A7}" srcOrd="2" destOrd="0" presId="urn:microsoft.com/office/officeart/2005/8/layout/orgChart1"/>
+    <dgm:cxn modelId="{DACDCB30-46A4-4E06-85F0-C8314EA6AB20}" type="presParOf" srcId="{9285EDA6-9B15-4BF6-8D69-2011FDE97D54}" destId="{BC0B10CC-8DDE-40C9-A6C9-67207EEEED03}" srcOrd="2" destOrd="0" presId="urn:microsoft.com/office/officeart/2005/8/layout/orgChart1"/>
+    <dgm:cxn modelId="{36C81DFB-46B8-468F-8769-131F6BAEEB9A}" type="presParOf" srcId="{FCC1713C-AD5D-486F-BA0A-61BDFD9B7CFB}" destId="{7154022C-1531-4458-BD7D-AE130F9D36A8}" srcOrd="4" destOrd="0" presId="urn:microsoft.com/office/officeart/2005/8/layout/orgChart1"/>
+    <dgm:cxn modelId="{C03CBD77-2A97-46CF-B2B7-9C533B065D71}" type="presParOf" srcId="{FCC1713C-AD5D-486F-BA0A-61BDFD9B7CFB}" destId="{2D9936D3-CDDF-49DF-BA66-E436ACF75C48}" srcOrd="5" destOrd="0" presId="urn:microsoft.com/office/officeart/2005/8/layout/orgChart1"/>
+    <dgm:cxn modelId="{A1F280E7-1781-45DA-B081-5E8C86D4D3FE}" type="presParOf" srcId="{2D9936D3-CDDF-49DF-BA66-E436ACF75C48}" destId="{1EA8B128-34BF-4848-8D51-346729D85A66}" srcOrd="0" destOrd="0" presId="urn:microsoft.com/office/officeart/2005/8/layout/orgChart1"/>
+    <dgm:cxn modelId="{EAD196B6-E979-4F24-969A-40BB1691A963}" type="presParOf" srcId="{1EA8B128-34BF-4848-8D51-346729D85A66}" destId="{E6947733-A390-4194-B003-E4AF4EB66D37}" srcOrd="0" destOrd="0" presId="urn:microsoft.com/office/officeart/2005/8/layout/orgChart1"/>
+    <dgm:cxn modelId="{8DDCDB71-8913-42EC-8823-05D64F0BA1D6}" type="presParOf" srcId="{1EA8B128-34BF-4848-8D51-346729D85A66}" destId="{9069BD9A-B82D-4631-8AE1-52B0F39DAB70}" srcOrd="1" destOrd="0" presId="urn:microsoft.com/office/officeart/2005/8/layout/orgChart1"/>
+    <dgm:cxn modelId="{9B91B0B1-D15F-4C10-A93B-E4B7F9A353FD}" type="presParOf" srcId="{2D9936D3-CDDF-49DF-BA66-E436ACF75C48}" destId="{46EB949C-0540-447F-878B-531E7A41CFA0}" srcOrd="1" destOrd="0" presId="urn:microsoft.com/office/officeart/2005/8/layout/orgChart1"/>
+    <dgm:cxn modelId="{70270747-0AF5-4EB6-B071-61E33D561FBD}" type="presParOf" srcId="{46EB949C-0540-447F-878B-531E7A41CFA0}" destId="{4ED8D6C0-849B-4694-BD6B-FB06F5030C9E}" srcOrd="0" destOrd="0" presId="urn:microsoft.com/office/officeart/2005/8/layout/orgChart1"/>
+    <dgm:cxn modelId="{3E0DEE3C-18C5-4729-8F24-09F65D71ADD7}" type="presParOf" srcId="{46EB949C-0540-447F-878B-531E7A41CFA0}" destId="{A84E70B4-F1A5-461C-B54C-0945C2145385}" srcOrd="1" destOrd="0" presId="urn:microsoft.com/office/officeart/2005/8/layout/orgChart1"/>
+    <dgm:cxn modelId="{E6652BC9-9B00-45E7-903A-FE4934187105}" type="presParOf" srcId="{A84E70B4-F1A5-461C-B54C-0945C2145385}" destId="{5D3BBBB8-5395-4612-A331-05399E756731}" srcOrd="0" destOrd="0" presId="urn:microsoft.com/office/officeart/2005/8/layout/orgChart1"/>
+    <dgm:cxn modelId="{B627C4C6-C16F-475F-A320-1F50430415DE}" type="presParOf" srcId="{5D3BBBB8-5395-4612-A331-05399E756731}" destId="{2414D03A-3FF0-4AA4-A9F7-74224DC0BE2F}" srcOrd="0" destOrd="0" presId="urn:microsoft.com/office/officeart/2005/8/layout/orgChart1"/>
+    <dgm:cxn modelId="{66C5777B-9733-46F3-8D8B-B9408F7E8CB7}" type="presParOf" srcId="{5D3BBBB8-5395-4612-A331-05399E756731}" destId="{55223062-40F8-47AB-9EFB-F1DA3EADF1A1}" srcOrd="1" destOrd="0" presId="urn:microsoft.com/office/officeart/2005/8/layout/orgChart1"/>
+    <dgm:cxn modelId="{0179335D-B380-47B9-83BC-034364B983E0}" type="presParOf" srcId="{A84E70B4-F1A5-461C-B54C-0945C2145385}" destId="{C073F6E0-D0B0-41B8-86A9-7FF29B707245}" srcOrd="1" destOrd="0" presId="urn:microsoft.com/office/officeart/2005/8/layout/orgChart1"/>
+    <dgm:cxn modelId="{8F38A08A-0AE7-4E0C-AF2A-17D20EC2DE49}" type="presParOf" srcId="{A84E70B4-F1A5-461C-B54C-0945C2145385}" destId="{F4EEE239-C594-471C-9A75-0391C30A6176}" srcOrd="2" destOrd="0" presId="urn:microsoft.com/office/officeart/2005/8/layout/orgChart1"/>
+    <dgm:cxn modelId="{FAE4C366-4F26-4206-85C8-013ECE43ED95}" type="presParOf" srcId="{46EB949C-0540-447F-878B-531E7A41CFA0}" destId="{0D13FD2C-4ED4-4F32-98AA-9F5D70539C9E}" srcOrd="2" destOrd="0" presId="urn:microsoft.com/office/officeart/2005/8/layout/orgChart1"/>
+    <dgm:cxn modelId="{D057756E-D0B9-48DA-8D24-1B1A427A4E52}" type="presParOf" srcId="{46EB949C-0540-447F-878B-531E7A41CFA0}" destId="{6BB7DC60-4A5E-4BE9-8811-0A117273EE44}" srcOrd="3" destOrd="0" presId="urn:microsoft.com/office/officeart/2005/8/layout/orgChart1"/>
+    <dgm:cxn modelId="{0CD24B8C-543F-464A-9593-61441AC52EFA}" type="presParOf" srcId="{6BB7DC60-4A5E-4BE9-8811-0A117273EE44}" destId="{DB8190CA-AC04-4F54-94EA-11C6D5AE3B93}" srcOrd="0" destOrd="0" presId="urn:microsoft.com/office/officeart/2005/8/layout/orgChart1"/>
+    <dgm:cxn modelId="{755B8BCE-D906-4AEF-9246-A1FBA98A42B4}" type="presParOf" srcId="{DB8190CA-AC04-4F54-94EA-11C6D5AE3B93}" destId="{4EF3C343-DC53-4168-BF81-9A005DE71D2C}" srcOrd="0" destOrd="0" presId="urn:microsoft.com/office/officeart/2005/8/layout/orgChart1"/>
+    <dgm:cxn modelId="{C51E331B-F43B-41BB-962F-B22C79304458}" type="presParOf" srcId="{DB8190CA-AC04-4F54-94EA-11C6D5AE3B93}" destId="{A171C2BA-E54A-44CB-89A2-0CB80633AA64}" srcOrd="1" destOrd="0" presId="urn:microsoft.com/office/officeart/2005/8/layout/orgChart1"/>
+    <dgm:cxn modelId="{9130F32E-70C8-4337-985B-188B6B2C7B67}" type="presParOf" srcId="{6BB7DC60-4A5E-4BE9-8811-0A117273EE44}" destId="{335E8607-95DC-4D77-86D1-96DE3764C21F}" srcOrd="1" destOrd="0" presId="urn:microsoft.com/office/officeart/2005/8/layout/orgChart1"/>
+    <dgm:cxn modelId="{7AE0AD30-02D0-4690-99FD-BCD775DAB8EF}" type="presParOf" srcId="{6BB7DC60-4A5E-4BE9-8811-0A117273EE44}" destId="{C336D246-B381-4606-A6ED-11B19FF0EC7F}" srcOrd="2" destOrd="0" presId="urn:microsoft.com/office/officeart/2005/8/layout/orgChart1"/>
+    <dgm:cxn modelId="{C6FDA2C2-5F5A-4E42-BD4E-BE04668BBDBC}" type="presParOf" srcId="{46EB949C-0540-447F-878B-531E7A41CFA0}" destId="{872A1C61-D05F-4CA8-A22E-C70941E4F3A4}" srcOrd="4" destOrd="0" presId="urn:microsoft.com/office/officeart/2005/8/layout/orgChart1"/>
+    <dgm:cxn modelId="{694DCE94-A095-4CB5-8F05-B89CA1AB3A64}" type="presParOf" srcId="{46EB949C-0540-447F-878B-531E7A41CFA0}" destId="{A4AF1E7A-F641-499C-9470-169CEB11FA07}" srcOrd="5" destOrd="0" presId="urn:microsoft.com/office/officeart/2005/8/layout/orgChart1"/>
+    <dgm:cxn modelId="{72C1FC71-9932-4919-9F85-099B4CEA6EFB}" type="presParOf" srcId="{A4AF1E7A-F641-499C-9470-169CEB11FA07}" destId="{512B5DEC-C0BE-4890-8506-B4D19BB515D1}" srcOrd="0" destOrd="0" presId="urn:microsoft.com/office/officeart/2005/8/layout/orgChart1"/>
+    <dgm:cxn modelId="{2964EFB4-F37F-4576-8A1A-EEFB1A6C940A}" type="presParOf" srcId="{512B5DEC-C0BE-4890-8506-B4D19BB515D1}" destId="{ACC657FF-83C8-4505-BD32-45DABE383CCB}" srcOrd="0" destOrd="0" presId="urn:microsoft.com/office/officeart/2005/8/layout/orgChart1"/>
+    <dgm:cxn modelId="{87C0007D-85EA-45FB-8237-3B538A638820}" type="presParOf" srcId="{512B5DEC-C0BE-4890-8506-B4D19BB515D1}" destId="{EA3C6A53-A352-4BE7-8130-3F7DA7F456E3}" srcOrd="1" destOrd="0" presId="urn:microsoft.com/office/officeart/2005/8/layout/orgChart1"/>
+    <dgm:cxn modelId="{73525F35-09F1-40E5-8667-79980B4D485E}" type="presParOf" srcId="{A4AF1E7A-F641-499C-9470-169CEB11FA07}" destId="{CB45F853-D6BB-46B7-BA5F-DC06C313F9A3}" srcOrd="1" destOrd="0" presId="urn:microsoft.com/office/officeart/2005/8/layout/orgChart1"/>
+    <dgm:cxn modelId="{6891AB0E-38AD-4F91-A808-EB424299EB77}" type="presParOf" srcId="{A4AF1E7A-F641-499C-9470-169CEB11FA07}" destId="{F36DC5B0-44F5-4C21-882E-DBF628C90B91}" srcOrd="2" destOrd="0" presId="urn:microsoft.com/office/officeart/2005/8/layout/orgChart1"/>
+    <dgm:cxn modelId="{9F55DE21-5930-44FC-ABE4-1B2A4DCA7F58}" type="presParOf" srcId="{2D9936D3-CDDF-49DF-BA66-E436ACF75C48}" destId="{32A380D7-9BB5-42C0-A663-6777EF41258F}" srcOrd="2" destOrd="0" presId="urn:microsoft.com/office/officeart/2005/8/layout/orgChart1"/>
+    <dgm:cxn modelId="{9A5D09EF-52D3-4D6C-8B0E-CDE9B30F5BD3}" type="presParOf" srcId="{FCC1713C-AD5D-486F-BA0A-61BDFD9B7CFB}" destId="{56CB7C11-D1BA-4082-B182-BAFA88E167E5}" srcOrd="6" destOrd="0" presId="urn:microsoft.com/office/officeart/2005/8/layout/orgChart1"/>
+    <dgm:cxn modelId="{9448FC82-5276-422A-93CB-8B7CB5915219}" type="presParOf" srcId="{FCC1713C-AD5D-486F-BA0A-61BDFD9B7CFB}" destId="{11EE40CB-50AF-4932-9E80-2234754B09C7}" srcOrd="7" destOrd="0" presId="urn:microsoft.com/office/officeart/2005/8/layout/orgChart1"/>
+    <dgm:cxn modelId="{A5336601-BF90-4868-BBBE-BDA065333B69}" type="presParOf" srcId="{11EE40CB-50AF-4932-9E80-2234754B09C7}" destId="{E71142C4-9453-483F-8DEB-738B77006257}" srcOrd="0" destOrd="0" presId="urn:microsoft.com/office/officeart/2005/8/layout/orgChart1"/>
+    <dgm:cxn modelId="{7C500761-B766-4BAD-A03F-91A2554D623C}" type="presParOf" srcId="{E71142C4-9453-483F-8DEB-738B77006257}" destId="{E2418594-29C9-438F-8ECD-1D81895FE2C5}" srcOrd="0" destOrd="0" presId="urn:microsoft.com/office/officeart/2005/8/layout/orgChart1"/>
+    <dgm:cxn modelId="{1043A067-E149-4909-848C-11891CD59361}" type="presParOf" srcId="{E71142C4-9453-483F-8DEB-738B77006257}" destId="{AA824C1C-9F11-40C7-8EAA-B7591463B2B6}" srcOrd="1" destOrd="0" presId="urn:microsoft.com/office/officeart/2005/8/layout/orgChart1"/>
+    <dgm:cxn modelId="{67B9396F-8C6F-42BB-8F31-ADC3BA09D97C}" type="presParOf" srcId="{11EE40CB-50AF-4932-9E80-2234754B09C7}" destId="{7F5CC096-47A0-4A97-AB8A-D3797C5C5B6C}" srcOrd="1" destOrd="0" presId="urn:microsoft.com/office/officeart/2005/8/layout/orgChart1"/>
+    <dgm:cxn modelId="{27FFBF64-CEC4-4452-84CC-D18C7C3C4070}" type="presParOf" srcId="{7F5CC096-47A0-4A97-AB8A-D3797C5C5B6C}" destId="{0A7F001F-0D29-42E7-B6B6-CFA42F795CF6}" srcOrd="0" destOrd="0" presId="urn:microsoft.com/office/officeart/2005/8/layout/orgChart1"/>
+    <dgm:cxn modelId="{4EFABC39-FFBE-41AE-AD7E-39CE1A8715E6}" type="presParOf" srcId="{7F5CC096-47A0-4A97-AB8A-D3797C5C5B6C}" destId="{858B1C3F-80B2-41B0-ABEB-F77DB9AAC6A0}" srcOrd="1" destOrd="0" presId="urn:microsoft.com/office/officeart/2005/8/layout/orgChart1"/>
+    <dgm:cxn modelId="{94AAE041-825A-41B8-924F-2A464C779DB4}" type="presParOf" srcId="{858B1C3F-80B2-41B0-ABEB-F77DB9AAC6A0}" destId="{03258089-5666-414C-B53C-DC2F235E4AB5}" srcOrd="0" destOrd="0" presId="urn:microsoft.com/office/officeart/2005/8/layout/orgChart1"/>
+    <dgm:cxn modelId="{E04FCE24-D955-4582-AAEC-DA0A2B3CA430}" type="presParOf" srcId="{03258089-5666-414C-B53C-DC2F235E4AB5}" destId="{01F651BF-E53C-4F8D-9D5E-9646CCF2E15F}" srcOrd="0" destOrd="0" presId="urn:microsoft.com/office/officeart/2005/8/layout/orgChart1"/>
+    <dgm:cxn modelId="{7403E41A-2674-42E9-821D-798DEC2990EC}" type="presParOf" srcId="{03258089-5666-414C-B53C-DC2F235E4AB5}" destId="{21D4EA5A-65B0-4585-A065-2FBE13E38793}" srcOrd="1" destOrd="0" presId="urn:microsoft.com/office/officeart/2005/8/layout/orgChart1"/>
+    <dgm:cxn modelId="{05B57BAA-AE16-41D5-A979-D15A160F96BC}" type="presParOf" srcId="{858B1C3F-80B2-41B0-ABEB-F77DB9AAC6A0}" destId="{B2DDB059-B0E4-4F21-83C3-5148DC9C0ED7}" srcOrd="1" destOrd="0" presId="urn:microsoft.com/office/officeart/2005/8/layout/orgChart1"/>
+    <dgm:cxn modelId="{61189C0F-7CFE-43C3-A5DE-3266B08DE7F7}" type="presParOf" srcId="{858B1C3F-80B2-41B0-ABEB-F77DB9AAC6A0}" destId="{46F26016-AD6A-485D-8FE0-1DC3DF9A7ADF}" srcOrd="2" destOrd="0" presId="urn:microsoft.com/office/officeart/2005/8/layout/orgChart1"/>
+    <dgm:cxn modelId="{62102E09-B6BF-4EFE-BE82-333F0C01E8C0}" type="presParOf" srcId="{7F5CC096-47A0-4A97-AB8A-D3797C5C5B6C}" destId="{21AFE828-5D5F-4134-901C-0285502157D4}" srcOrd="2" destOrd="0" presId="urn:microsoft.com/office/officeart/2005/8/layout/orgChart1"/>
+    <dgm:cxn modelId="{D86316A0-EFCD-4FC1-9679-9567CC90714B}" type="presParOf" srcId="{7F5CC096-47A0-4A97-AB8A-D3797C5C5B6C}" destId="{94772C1A-1323-4913-B08C-29FB1EC3EA61}" srcOrd="3" destOrd="0" presId="urn:microsoft.com/office/officeart/2005/8/layout/orgChart1"/>
+    <dgm:cxn modelId="{6DB693A3-1A89-485F-BE70-52497505B518}" type="presParOf" srcId="{94772C1A-1323-4913-B08C-29FB1EC3EA61}" destId="{B0670147-686B-403A-9A83-D62E709D0157}" srcOrd="0" destOrd="0" presId="urn:microsoft.com/office/officeart/2005/8/layout/orgChart1"/>
+    <dgm:cxn modelId="{B1A08EF5-B1AA-4689-B645-46310D5229B2}" type="presParOf" srcId="{B0670147-686B-403A-9A83-D62E709D0157}" destId="{BA029F0C-F457-4947-A146-182245AB3927}" srcOrd="0" destOrd="0" presId="urn:microsoft.com/office/officeart/2005/8/layout/orgChart1"/>
+    <dgm:cxn modelId="{E05737BD-FC49-44CE-B28E-733B84C88C3C}" type="presParOf" srcId="{B0670147-686B-403A-9A83-D62E709D0157}" destId="{80633CFD-950C-4742-BE6E-CF44F8FA9824}" srcOrd="1" destOrd="0" presId="urn:microsoft.com/office/officeart/2005/8/layout/orgChart1"/>
+    <dgm:cxn modelId="{7F15A47A-433A-482A-A6FE-18CB8A284D86}" type="presParOf" srcId="{94772C1A-1323-4913-B08C-29FB1EC3EA61}" destId="{B83839A2-464A-4BD8-A047-BC73F2EA36DC}" srcOrd="1" destOrd="0" presId="urn:microsoft.com/office/officeart/2005/8/layout/orgChart1"/>
+    <dgm:cxn modelId="{32C4B50E-AD45-42A7-990E-1DE97BC16715}" type="presParOf" srcId="{94772C1A-1323-4913-B08C-29FB1EC3EA61}" destId="{41198F92-9DB0-481D-A805-4ED99DA3355F}" srcOrd="2" destOrd="0" presId="urn:microsoft.com/office/officeart/2005/8/layout/orgChart1"/>
+    <dgm:cxn modelId="{0434A4A2-E103-488C-90DF-38792BECB9B7}" type="presParOf" srcId="{7F5CC096-47A0-4A97-AB8A-D3797C5C5B6C}" destId="{351C7779-D700-4F40-AC36-740318C0836E}" srcOrd="4" destOrd="0" presId="urn:microsoft.com/office/officeart/2005/8/layout/orgChart1"/>
+    <dgm:cxn modelId="{BC7A924F-7185-4DE0-B91A-99DAFE3BB681}" type="presParOf" srcId="{7F5CC096-47A0-4A97-AB8A-D3797C5C5B6C}" destId="{7EBAE034-A410-4567-8455-A718CCEECA29}" srcOrd="5" destOrd="0" presId="urn:microsoft.com/office/officeart/2005/8/layout/orgChart1"/>
+    <dgm:cxn modelId="{F254D30F-EE9D-4F28-AE27-2A32E9E9B898}" type="presParOf" srcId="{7EBAE034-A410-4567-8455-A718CCEECA29}" destId="{1E28135B-ABE6-4905-84D3-232E6620AFF8}" srcOrd="0" destOrd="0" presId="urn:microsoft.com/office/officeart/2005/8/layout/orgChart1"/>
+    <dgm:cxn modelId="{3D05194F-F1AA-41A5-A823-E54E7888695F}" type="presParOf" srcId="{1E28135B-ABE6-4905-84D3-232E6620AFF8}" destId="{4BE87327-B578-4D71-A880-0532DF62886C}" srcOrd="0" destOrd="0" presId="urn:microsoft.com/office/officeart/2005/8/layout/orgChart1"/>
+    <dgm:cxn modelId="{4BD39A97-438F-4D7C-BB2F-16A84B019341}" type="presParOf" srcId="{1E28135B-ABE6-4905-84D3-232E6620AFF8}" destId="{1ECE8D3C-864C-4566-B734-16EA73ED8292}" srcOrd="1" destOrd="0" presId="urn:microsoft.com/office/officeart/2005/8/layout/orgChart1"/>
+    <dgm:cxn modelId="{4CE6894C-652D-4FD5-B8FD-82BDE07D80E9}" type="presParOf" srcId="{7EBAE034-A410-4567-8455-A718CCEECA29}" destId="{46447BE5-2917-420D-A72B-38F828DA2999}" srcOrd="1" destOrd="0" presId="urn:microsoft.com/office/officeart/2005/8/layout/orgChart1"/>
+    <dgm:cxn modelId="{D1BDB122-BE06-4A33-BA74-67BDC8040129}" type="presParOf" srcId="{7EBAE034-A410-4567-8455-A718CCEECA29}" destId="{F91951CE-866F-48C9-AFD7-6C9192DAD0BE}" srcOrd="2" destOrd="0" presId="urn:microsoft.com/office/officeart/2005/8/layout/orgChart1"/>
+    <dgm:cxn modelId="{F864C5A0-12D9-4646-BEF3-24F223BF826F}" type="presParOf" srcId="{7F5CC096-47A0-4A97-AB8A-D3797C5C5B6C}" destId="{5A4EF461-45A5-4C6A-867A-8AA8E23E9BFF}" srcOrd="6" destOrd="0" presId="urn:microsoft.com/office/officeart/2005/8/layout/orgChart1"/>
+    <dgm:cxn modelId="{F8B59087-8B13-427B-A6DE-3FFBC6653217}" type="presParOf" srcId="{7F5CC096-47A0-4A97-AB8A-D3797C5C5B6C}" destId="{2C3248BA-F696-4834-9999-8DCE3A9158B3}" srcOrd="7" destOrd="0" presId="urn:microsoft.com/office/officeart/2005/8/layout/orgChart1"/>
+    <dgm:cxn modelId="{6D21714D-CC21-4D70-92FE-277F70F6C9A5}" type="presParOf" srcId="{2C3248BA-F696-4834-9999-8DCE3A9158B3}" destId="{6CC82C0E-E82E-41C5-96B7-67F77E006A02}" srcOrd="0" destOrd="0" presId="urn:microsoft.com/office/officeart/2005/8/layout/orgChart1"/>
+    <dgm:cxn modelId="{1D60D3E8-2990-4946-8D15-F1C18EC542F2}" type="presParOf" srcId="{6CC82C0E-E82E-41C5-96B7-67F77E006A02}" destId="{9D0395A2-9A50-4D44-8DC8-1F4E3C75DE94}" srcOrd="0" destOrd="0" presId="urn:microsoft.com/office/officeart/2005/8/layout/orgChart1"/>
+    <dgm:cxn modelId="{FBC0A0A8-6687-4B3C-AA36-6BA7F5AD750D}" type="presParOf" srcId="{6CC82C0E-E82E-41C5-96B7-67F77E006A02}" destId="{F1DD817E-044E-4A92-ABD2-E3465BD275AF}" srcOrd="1" destOrd="0" presId="urn:microsoft.com/office/officeart/2005/8/layout/orgChart1"/>
+    <dgm:cxn modelId="{9DB701A7-DE7B-436D-9D7C-F0E1AA5EE9B4}" type="presParOf" srcId="{2C3248BA-F696-4834-9999-8DCE3A9158B3}" destId="{B9B4C57C-F114-4889-B8E5-F4D9F3F1657B}" srcOrd="1" destOrd="0" presId="urn:microsoft.com/office/officeart/2005/8/layout/orgChart1"/>
+    <dgm:cxn modelId="{B6E83C56-DC3D-4FAB-BA39-009463B0D05F}" type="presParOf" srcId="{2C3248BA-F696-4834-9999-8DCE3A9158B3}" destId="{1182EF23-5156-48C5-82E2-6F5ECD93E93B}" srcOrd="2" destOrd="0" presId="urn:microsoft.com/office/officeart/2005/8/layout/orgChart1"/>
+    <dgm:cxn modelId="{D00C75B4-5D79-4EED-B329-A06CAF508229}" type="presParOf" srcId="{11EE40CB-50AF-4932-9E80-2234754B09C7}" destId="{3D559138-993C-4A1B-9913-2346007E1CC6}" srcOrd="2" destOrd="0" presId="urn:microsoft.com/office/officeart/2005/8/layout/orgChart1"/>
+    <dgm:cxn modelId="{122C1587-F569-4DD1-BD37-AD7B4AC470B0}" type="presParOf" srcId="{FCC1713C-AD5D-486F-BA0A-61BDFD9B7CFB}" destId="{C7D0A761-8BF4-462F-9760-9E4B7810F12F}" srcOrd="8" destOrd="0" presId="urn:microsoft.com/office/officeart/2005/8/layout/orgChart1"/>
+    <dgm:cxn modelId="{2A5F12FA-A200-4477-9D06-7097CBD34C11}" type="presParOf" srcId="{FCC1713C-AD5D-486F-BA0A-61BDFD9B7CFB}" destId="{BFABC647-7323-4DAC-A38E-483CEFC385B5}" srcOrd="9" destOrd="0" presId="urn:microsoft.com/office/officeart/2005/8/layout/orgChart1"/>
+    <dgm:cxn modelId="{5F4E8E4A-994D-4F7E-B045-9ED8B29ED0F0}" type="presParOf" srcId="{BFABC647-7323-4DAC-A38E-483CEFC385B5}" destId="{82C18E12-7FF1-4709-9829-ABEFB4F77136}" srcOrd="0" destOrd="0" presId="urn:microsoft.com/office/officeart/2005/8/layout/orgChart1"/>
+    <dgm:cxn modelId="{6FF42056-297D-471B-ACA8-919826112150}" type="presParOf" srcId="{82C18E12-7FF1-4709-9829-ABEFB4F77136}" destId="{3BE5CE08-0735-40E9-A98D-A38D49DD2A7E}" srcOrd="0" destOrd="0" presId="urn:microsoft.com/office/officeart/2005/8/layout/orgChart1"/>
+    <dgm:cxn modelId="{2FAEE9A0-457D-4355-A8C3-31A315D8DA6E}" type="presParOf" srcId="{82C18E12-7FF1-4709-9829-ABEFB4F77136}" destId="{27844BA9-CB57-4FA8-8658-5435A7EBD440}" srcOrd="1" destOrd="0" presId="urn:microsoft.com/office/officeart/2005/8/layout/orgChart1"/>
+    <dgm:cxn modelId="{72F5A95A-783B-4E79-9909-F2AA352FA006}" type="presParOf" srcId="{BFABC647-7323-4DAC-A38E-483CEFC385B5}" destId="{6939D3CB-7520-4AE9-978B-3D25EA04688E}" srcOrd="1" destOrd="0" presId="urn:microsoft.com/office/officeart/2005/8/layout/orgChart1"/>
+    <dgm:cxn modelId="{9CA7ED8C-BF2A-4044-8A21-DD75386B502B}" type="presParOf" srcId="{6939D3CB-7520-4AE9-978B-3D25EA04688E}" destId="{5D829AEE-558B-4774-BEFD-7BF484701816}" srcOrd="0" destOrd="0" presId="urn:microsoft.com/office/officeart/2005/8/layout/orgChart1"/>
+    <dgm:cxn modelId="{319A6BAA-0906-4E3B-ABA5-22D9B0BC8751}" type="presParOf" srcId="{6939D3CB-7520-4AE9-978B-3D25EA04688E}" destId="{0C77AB73-A7DC-4C11-817A-A599901AC032}" srcOrd="1" destOrd="0" presId="urn:microsoft.com/office/officeart/2005/8/layout/orgChart1"/>
+    <dgm:cxn modelId="{C2EE10DC-A61A-49BC-BEAD-2145B3328BD0}" type="presParOf" srcId="{0C77AB73-A7DC-4C11-817A-A599901AC032}" destId="{E0533FE7-DBCF-4543-A7DB-DC72FF973D1A}" srcOrd="0" destOrd="0" presId="urn:microsoft.com/office/officeart/2005/8/layout/orgChart1"/>
+    <dgm:cxn modelId="{66261B78-3406-4A71-8418-C5CDBE4D2BD2}" type="presParOf" srcId="{E0533FE7-DBCF-4543-A7DB-DC72FF973D1A}" destId="{BCE7EF7B-5982-487C-AB05-CDA615C498F8}" srcOrd="0" destOrd="0" presId="urn:microsoft.com/office/officeart/2005/8/layout/orgChart1"/>
+    <dgm:cxn modelId="{DA9BDADF-2976-4BBF-9F32-FBA06B729714}" type="presParOf" srcId="{E0533FE7-DBCF-4543-A7DB-DC72FF973D1A}" destId="{23F0C5F7-9C3C-4334-AE07-934B988814F6}" srcOrd="1" destOrd="0" presId="urn:microsoft.com/office/officeart/2005/8/layout/orgChart1"/>
+    <dgm:cxn modelId="{8CB4B2A6-56AF-4E62-9A12-8EF01D2180F7}" type="presParOf" srcId="{0C77AB73-A7DC-4C11-817A-A599901AC032}" destId="{8CA429D2-8FA8-4D1B-AECB-7C7F7DDB4E35}" srcOrd="1" destOrd="0" presId="urn:microsoft.com/office/officeart/2005/8/layout/orgChart1"/>
+    <dgm:cxn modelId="{4F2575F3-F84F-440C-85FD-D1E736EE6A79}" type="presParOf" srcId="{0C77AB73-A7DC-4C11-817A-A599901AC032}" destId="{5A72AC01-A811-492C-9A5F-A88F48661A5E}" srcOrd="2" destOrd="0" presId="urn:microsoft.com/office/officeart/2005/8/layout/orgChart1"/>
+    <dgm:cxn modelId="{08B42E65-A534-40D8-8E7D-1BC3D07EF5AC}" type="presParOf" srcId="{6939D3CB-7520-4AE9-978B-3D25EA04688E}" destId="{668457C2-44DB-4B4E-8660-345838A51EB0}" srcOrd="2" destOrd="0" presId="urn:microsoft.com/office/officeart/2005/8/layout/orgChart1"/>
+    <dgm:cxn modelId="{BBA4E08F-F5DF-4E06-B11E-AFEC888A0A0A}" type="presParOf" srcId="{6939D3CB-7520-4AE9-978B-3D25EA04688E}" destId="{CB5973C0-1574-4BE1-8608-A7CB403F090A}" srcOrd="3" destOrd="0" presId="urn:microsoft.com/office/officeart/2005/8/layout/orgChart1"/>
+    <dgm:cxn modelId="{12548CD3-F1D9-48BB-A5CB-E556EA16CDE1}" type="presParOf" srcId="{CB5973C0-1574-4BE1-8608-A7CB403F090A}" destId="{7BD1B692-9F5E-4DC7-BBC3-67B18BED7BE8}" srcOrd="0" destOrd="0" presId="urn:microsoft.com/office/officeart/2005/8/layout/orgChart1"/>
+    <dgm:cxn modelId="{1926041B-E868-473F-82A5-5A07C8D57D2D}" type="presParOf" srcId="{7BD1B692-9F5E-4DC7-BBC3-67B18BED7BE8}" destId="{080389C6-C225-4889-B889-984B10E95709}" srcOrd="0" destOrd="0" presId="urn:microsoft.com/office/officeart/2005/8/layout/orgChart1"/>
+    <dgm:cxn modelId="{237E7969-54FD-4C5C-9F1D-D3BA3A6160BD}" type="presParOf" srcId="{7BD1B692-9F5E-4DC7-BBC3-67B18BED7BE8}" destId="{5B30B4AD-0405-4D13-9BB0-60932A0C0D5C}" srcOrd="1" destOrd="0" presId="urn:microsoft.com/office/officeart/2005/8/layout/orgChart1"/>
+    <dgm:cxn modelId="{08094EC1-224C-4087-A34C-115902B7F9EF}" type="presParOf" srcId="{CB5973C0-1574-4BE1-8608-A7CB403F090A}" destId="{8CA6CD47-DC28-4F90-9914-CF4F885F145E}" srcOrd="1" destOrd="0" presId="urn:microsoft.com/office/officeart/2005/8/layout/orgChart1"/>
+    <dgm:cxn modelId="{6D8AB388-FB4E-47A5-BB84-DDE1DD37C815}" type="presParOf" srcId="{CB5973C0-1574-4BE1-8608-A7CB403F090A}" destId="{6BCF3B27-2825-4A17-B1D6-88D23B37E236}" srcOrd="2" destOrd="0" presId="urn:microsoft.com/office/officeart/2005/8/layout/orgChart1"/>
+    <dgm:cxn modelId="{4F6DBDFC-7B64-4018-9058-48AD958FF643}" type="presParOf" srcId="{6939D3CB-7520-4AE9-978B-3D25EA04688E}" destId="{C181A0DB-3BD0-493E-AA2F-FE66F5F3255F}" srcOrd="4" destOrd="0" presId="urn:microsoft.com/office/officeart/2005/8/layout/orgChart1"/>
+    <dgm:cxn modelId="{47E54B08-05D6-4F6D-87BE-4DD4C82C28F0}" type="presParOf" srcId="{6939D3CB-7520-4AE9-978B-3D25EA04688E}" destId="{4A2ECDB4-D616-4C7E-94E9-C54A7DAB9B89}" srcOrd="5" destOrd="0" presId="urn:microsoft.com/office/officeart/2005/8/layout/orgChart1"/>
+    <dgm:cxn modelId="{C451F9F2-3F05-48E6-A82A-3431A733CB6C}" type="presParOf" srcId="{4A2ECDB4-D616-4C7E-94E9-C54A7DAB9B89}" destId="{C85B5463-E598-436B-8C37-09EC3A432D22}" srcOrd="0" destOrd="0" presId="urn:microsoft.com/office/officeart/2005/8/layout/orgChart1"/>
+    <dgm:cxn modelId="{1EA7856C-AD8A-483B-A196-AFB566F264A5}" type="presParOf" srcId="{C85B5463-E598-436B-8C37-09EC3A432D22}" destId="{86ECDBD3-F1CE-4B14-A926-BC8A47B1825B}" srcOrd="0" destOrd="0" presId="urn:microsoft.com/office/officeart/2005/8/layout/orgChart1"/>
+    <dgm:cxn modelId="{21DD5C0A-062B-4E9D-BDED-8137950D6EE1}" type="presParOf" srcId="{C85B5463-E598-436B-8C37-09EC3A432D22}" destId="{2823E5D2-088B-4439-8A35-50D1E768121A}" srcOrd="1" destOrd="0" presId="urn:microsoft.com/office/officeart/2005/8/layout/orgChart1"/>
+    <dgm:cxn modelId="{E4D07F1B-849D-4A72-BA86-64F56F17FA7A}" type="presParOf" srcId="{4A2ECDB4-D616-4C7E-94E9-C54A7DAB9B89}" destId="{4B4B4AFA-3CB3-4F47-BFD0-0704186C5E1B}" srcOrd="1" destOrd="0" presId="urn:microsoft.com/office/officeart/2005/8/layout/orgChart1"/>
+    <dgm:cxn modelId="{7FA5D6DE-F7D8-4837-8E03-332C857FDAEF}" type="presParOf" srcId="{4A2ECDB4-D616-4C7E-94E9-C54A7DAB9B89}" destId="{58D5C025-630A-4041-9515-2F6A5541B1EE}" srcOrd="2" destOrd="0" presId="urn:microsoft.com/office/officeart/2005/8/layout/orgChart1"/>
+    <dgm:cxn modelId="{7B471BB8-EC7C-41FE-A0ED-8A115A220109}" type="presParOf" srcId="{BFABC647-7323-4DAC-A38E-483CEFC385B5}" destId="{54EB2FB2-F270-4797-8FCC-BCE19A246D81}" srcOrd="2" destOrd="0" presId="urn:microsoft.com/office/officeart/2005/8/layout/orgChart1"/>
+    <dgm:cxn modelId="{4135385C-42F0-4908-BA83-0F7D887C2F08}" type="presParOf" srcId="{EBB648DC-8001-4567-B053-BDEA0F1F8230}" destId="{0D86172D-13B2-4317-B7B0-D39AA1AB2B94}" srcOrd="2" destOrd="0" presId="urn:microsoft.com/office/officeart/2005/8/layout/orgChart1"/>
   </dgm:cxnLst>
   <dgm:bg/>
   <dgm:whole/>
@@ -12209,7 +12242,7 @@
   <a:extraClrSchemeLst/>
   <a:extLst>
     <a:ext uri="{05A4C25C-085E-4340-85A3-A5531E510DB2}">
-      <thm15:themeFamily xmlns="" xmlns:thm15="http://schemas.microsoft.com/office/thememl/2012/main" name="Office Theme" id="{62F939B6-93AF-4DB8-9C6B-D6C7DFDC589F}" vid="{4A3C46E8-61CC-4603-A589-7422A47A8E4A}"/>
+      <thm15:themeFamily xmlns:thm15="http://schemas.microsoft.com/office/thememl/2012/main" xmlns="" name="Office Theme" id="{62F939B6-93AF-4DB8-9C6B-D6C7DFDC589F}" vid="{4A3C46E8-61CC-4603-A589-7422A47A8E4A}"/>
     </a:ext>
   </a:extLst>
 </a:theme>

</xml_diff>